<commit_message>
1 Sprint Doku angefangen (nicht abgeschlossen)
</commit_message>
<xml_diff>
--- a/Doku/01_SYP_4AHINF_Gruppe_3_Projektdokumentation.docx
+++ b/Doku/01_SYP_4AHINF_Gruppe_3_Projektdokumentation.docx
@@ -468,13 +468,25 @@
               <w:rPr>
                 <w:rFonts w:ascii="Arial" w:hAnsi="Arial" w:cs="Arial"/>
               </w:rPr>
-              <w:t>24</w:t>
+              <w:t>21</w:t>
             </w:r>
             <w:r>
               <w:rPr>
                 <w:rFonts w:ascii="Arial" w:hAnsi="Arial" w:cs="Arial"/>
               </w:rPr>
-              <w:t>.01.2024</w:t>
+              <w:t>.0</w:t>
+            </w:r>
+            <w:r>
+              <w:rPr>
+                <w:rFonts w:ascii="Arial" w:hAnsi="Arial" w:cs="Arial"/>
+              </w:rPr>
+              <w:t>2</w:t>
+            </w:r>
+            <w:r>
+              <w:rPr>
+                <w:rFonts w:ascii="Arial" w:hAnsi="Arial" w:cs="Arial"/>
+              </w:rPr>
+              <w:t>.2024</w:t>
             </w:r>
           </w:p>
         </w:tc>
@@ -1190,6 +1202,145 @@
           </w:p>
         </w:tc>
       </w:tr>
+      <w:tr>
+        <w:trPr>
+          <w:jc w:val="center"/>
+        </w:trPr>
+        <w:tc>
+          <w:tcPr>
+            <w:tcW w:w="704" w:type="dxa"/>
+            <w:vAlign w:val="center"/>
+          </w:tcPr>
+          <w:p>
+            <w:pPr>
+              <w:jc w:val="center"/>
+              <w:rPr>
+                <w:rFonts w:ascii="Arial" w:hAnsi="Arial" w:cs="Arial"/>
+                <w:sz w:val="20"/>
+                <w:lang w:val="de-DE"/>
+              </w:rPr>
+            </w:pPr>
+            <w:r>
+              <w:rPr>
+                <w:rFonts w:ascii="Arial" w:hAnsi="Arial" w:cs="Arial"/>
+                <w:sz w:val="20"/>
+                <w:lang w:val="de-DE"/>
+              </w:rPr>
+              <w:t>3</w:t>
+            </w:r>
+          </w:p>
+        </w:tc>
+        <w:tc>
+          <w:tcPr>
+            <w:tcW w:w="1276" w:type="dxa"/>
+            <w:vAlign w:val="center"/>
+          </w:tcPr>
+          <w:p>
+            <w:pPr>
+              <w:jc w:val="center"/>
+              <w:rPr>
+                <w:rFonts w:ascii="Arial" w:hAnsi="Arial" w:cs="Arial"/>
+                <w:sz w:val="20"/>
+              </w:rPr>
+            </w:pPr>
+            <w:r>
+              <w:rPr>
+                <w:rFonts w:ascii="Arial" w:hAnsi="Arial" w:cs="Arial"/>
+                <w:sz w:val="20"/>
+              </w:rPr>
+              <w:t>21.02.2024</w:t>
+            </w:r>
+          </w:p>
+        </w:tc>
+        <w:tc>
+          <w:tcPr>
+            <w:tcW w:w="992" w:type="dxa"/>
+            <w:vAlign w:val="center"/>
+          </w:tcPr>
+          <w:p>
+            <w:pPr>
+              <w:jc w:val="center"/>
+              <w:rPr>
+                <w:rFonts w:ascii="Arial" w:hAnsi="Arial" w:cs="Arial"/>
+                <w:sz w:val="20"/>
+              </w:rPr>
+            </w:pPr>
+            <w:r>
+              <w:rPr>
+                <w:rFonts w:ascii="Arial" w:hAnsi="Arial" w:cs="Arial"/>
+                <w:sz w:val="20"/>
+              </w:rPr>
+              <w:t>1.0</w:t>
+            </w:r>
+          </w:p>
+        </w:tc>
+        <w:tc>
+          <w:tcPr>
+            <w:tcW w:w="1843" w:type="dxa"/>
+            <w:vAlign w:val="center"/>
+          </w:tcPr>
+          <w:p>
+            <w:pPr>
+              <w:jc w:val="center"/>
+              <w:rPr>
+                <w:rFonts w:ascii="Arial" w:hAnsi="Arial" w:cs="Arial"/>
+                <w:sz w:val="20"/>
+              </w:rPr>
+            </w:pPr>
+            <w:r>
+              <w:rPr>
+                <w:rFonts w:ascii="Arial" w:hAnsi="Arial" w:cs="Arial"/>
+                <w:sz w:val="20"/>
+              </w:rPr>
+              <w:t>6.1</w:t>
+            </w:r>
+          </w:p>
+        </w:tc>
+        <w:tc>
+          <w:tcPr>
+            <w:tcW w:w="1699" w:type="dxa"/>
+            <w:vAlign w:val="center"/>
+          </w:tcPr>
+          <w:p>
+            <w:pPr>
+              <w:jc w:val="center"/>
+              <w:rPr>
+                <w:rFonts w:ascii="Arial" w:hAnsi="Arial" w:cs="Arial"/>
+                <w:sz w:val="20"/>
+              </w:rPr>
+            </w:pPr>
+            <w:r>
+              <w:rPr>
+                <w:rFonts w:ascii="Arial" w:hAnsi="Arial" w:cs="Arial"/>
+                <w:sz w:val="20"/>
+              </w:rPr>
+              <w:t>Sprint 1 Doku</w:t>
+            </w:r>
+          </w:p>
+        </w:tc>
+        <w:tc>
+          <w:tcPr>
+            <w:tcW w:w="2215" w:type="dxa"/>
+            <w:vAlign w:val="center"/>
+          </w:tcPr>
+          <w:p>
+            <w:pPr>
+              <w:jc w:val="center"/>
+              <w:rPr>
+                <w:rFonts w:ascii="Arial" w:hAnsi="Arial" w:cs="Arial"/>
+                <w:sz w:val="20"/>
+              </w:rPr>
+            </w:pPr>
+            <w:r>
+              <w:rPr>
+                <w:rFonts w:ascii="Arial" w:hAnsi="Arial" w:cs="Arial"/>
+                <w:sz w:val="20"/>
+              </w:rPr>
+              <w:t>Philipp Kirchtag</w:t>
+            </w:r>
+          </w:p>
+        </w:tc>
+      </w:tr>
     </w:tbl>
     <w:p>
       <w:pPr>
@@ -6648,21 +6799,30 @@
       <w:pPr>
         <w:rPr>
           <w:color w:val="D9D9D9" w:themeColor="background1" w:themeShade="D9"/>
-          <w:lang w:val="de-DE"/>
-        </w:rPr>
-      </w:pPr>
-      <w:r>
-        <w:rPr>
-          <w:color w:val="D9D9D9" w:themeColor="background1" w:themeShade="D9"/>
-          <w:lang w:val="de-DE"/>
-        </w:rPr>
-        <w:t xml:space="preserve">z.B.: Visual Studio </w:t>
+          <w:lang w:val="en-GB"/>
+        </w:rPr>
+      </w:pPr>
+      <w:proofErr w:type="spellStart"/>
+      <w:r>
+        <w:rPr>
+          <w:color w:val="D9D9D9" w:themeColor="background1" w:themeShade="D9"/>
+          <w:lang w:val="en-GB"/>
+        </w:rPr>
+        <w:t>z.B.</w:t>
+      </w:r>
+      <w:proofErr w:type="spellEnd"/>
+      <w:r>
+        <w:rPr>
+          <w:color w:val="D9D9D9" w:themeColor="background1" w:themeShade="D9"/>
+          <w:lang w:val="en-GB"/>
+        </w:rPr>
+        <w:t xml:space="preserve">: Visual Studio </w:t>
       </w:r>
       <w:proofErr w:type="gramStart"/>
       <w:r>
         <w:rPr>
           <w:color w:val="D9D9D9" w:themeColor="background1" w:themeShade="D9"/>
-          <w:lang w:val="de-DE"/>
+          <w:lang w:val="en-GB"/>
         </w:rPr>
         <w:t>2022,...</w:t>
       </w:r>
@@ -6673,25 +6833,25 @@
         <w:pStyle w:val="berschrift3"/>
         <w:spacing w:line="240" w:lineRule="auto"/>
         <w:rPr>
-          <w:lang w:val="de-DE"/>
+          <w:lang w:val="en-GB"/>
         </w:rPr>
       </w:pPr>
       <w:bookmarkStart w:id="26" w:name="_Toc156978964"/>
       <w:r>
         <w:rPr>
-          <w:lang w:val="de-DE"/>
-        </w:rPr>
-        <w:t xml:space="preserve">5.5.2 </w:t>
-      </w:r>
-      <w:proofErr w:type="gramStart"/>
-      <w:r>
-        <w:rPr>
-          <w:lang w:val="de-DE"/>
-        </w:rPr>
-        <w:t>SW Komponenten</w:t>
+          <w:lang w:val="en-GB"/>
+        </w:rPr>
+        <w:t xml:space="preserve">5.5.2 SW </w:t>
+      </w:r>
+      <w:proofErr w:type="spellStart"/>
+      <w:r>
+        <w:rPr>
+          <w:lang w:val="en-GB"/>
+        </w:rPr>
+        <w:t>Komponenten</w:t>
       </w:r>
       <w:bookmarkEnd w:id="26"/>
-      <w:proofErr w:type="gramEnd"/>
+      <w:proofErr w:type="spellEnd"/>
     </w:p>
     <w:p>
       <w:pPr>
@@ -6865,22 +7025,22 @@
       </w:r>
       <w:r>
         <w:rPr>
-          <w:color w:val="D9D9D9" w:themeColor="background1" w:themeShade="D9"/>
-          <w:lang w:val="de-DE"/>
-        </w:rPr>
-        <w:t>&lt;01.01.2022 - 15.01.2023&gt;</w:t>
-      </w:r>
-    </w:p>
-    <w:p>
-      <w:pPr>
-        <w:rPr>
-          <w:lang w:val="de-DE"/>
-        </w:rPr>
-      </w:pPr>
-    </w:p>
-    <w:p>
-      <w:pPr>
-        <w:rPr>
+          <w:lang w:val="de-DE"/>
+        </w:rPr>
+        <w:t>07.02.2024 – 27.02.2024</w:t>
+      </w:r>
+    </w:p>
+    <w:p>
+      <w:pPr>
+        <w:rPr>
+          <w:lang w:val="de-DE"/>
+        </w:rPr>
+      </w:pPr>
+    </w:p>
+    <w:p>
+      <w:pPr>
+        <w:rPr>
+          <w:color w:val="D9D9D9" w:themeColor="background1" w:themeShade="D9"/>
           <w:lang w:val="de-DE"/>
         </w:rPr>
       </w:pPr>
@@ -6890,44 +7050,163 @@
         </w:rPr>
         <w:t xml:space="preserve">Ausgewählte User Stories: </w:t>
       </w:r>
-      <w:r>
-        <w:rPr>
-          <w:color w:val="D9D9D9" w:themeColor="background1" w:themeShade="D9"/>
-          <w:lang w:val="de-DE"/>
-        </w:rPr>
-        <w:t xml:space="preserve">&lt;Auflistung der User </w:t>
-      </w:r>
-      <w:proofErr w:type="gramStart"/>
-      <w:r>
-        <w:rPr>
-          <w:color w:val="D9D9D9" w:themeColor="background1" w:themeShade="D9"/>
-          <w:lang w:val="de-DE"/>
-        </w:rPr>
-        <w:t>Stories</w:t>
-      </w:r>
-      <w:proofErr w:type="gramEnd"/>
-      <w:r>
-        <w:rPr>
-          <w:color w:val="D9D9D9" w:themeColor="background1" w:themeShade="D9"/>
-          <w:lang w:val="de-DE"/>
-        </w:rPr>
-        <w:t xml:space="preserve"> welche in diesem Sprint bearbeitet werden sollen. Pro User Story: Angabe des Namens, </w:t>
+    </w:p>
+    <w:p>
+      <w:pPr>
+        <w:pStyle w:val="Listenabsatz"/>
+        <w:numPr>
+          <w:ilvl w:val="0"/>
+          <w:numId w:val="3"/>
+        </w:numPr>
+        <w:rPr>
+          <w:b/>
+          <w:bCs/>
+          <w:lang w:val="de-AT"/>
+        </w:rPr>
+      </w:pPr>
+      <w:r>
+        <w:rPr>
+          <w:lang w:val="de-DE"/>
+        </w:rPr>
+        <w:t>Steuerung PC, 5 SP,</w:t>
+      </w:r>
+      <w:r>
+        <w:rPr>
+          <w:lang w:val="de-DE"/>
+        </w:rPr>
+        <w:t xml:space="preserve"> 11 VP</w:t>
+      </w:r>
+      <w:r>
+        <w:rPr>
+          <w:lang w:val="de-DE"/>
+        </w:rPr>
+        <w:t xml:space="preserve"> </w:t>
+      </w:r>
+    </w:p>
+    <w:p>
+      <w:pPr>
+        <w:pStyle w:val="Listenabsatz"/>
+        <w:numPr>
+          <w:ilvl w:val="1"/>
+          <w:numId w:val="3"/>
+        </w:numPr>
+        <w:rPr>
+          <w:b/>
+          <w:bCs/>
+          <w:lang w:val="de-AT"/>
+        </w:rPr>
+      </w:pPr>
+      <w:r>
+        <w:rPr>
+          <w:lang w:val="de-AT"/>
+        </w:rPr>
+        <w:t xml:space="preserve">Der Benutzer soll über einen PC mit Buttons auf der Website sowie über Pfeil- und WASD – Tasten den </w:t>
       </w:r>
       <w:proofErr w:type="spellStart"/>
       <w:r>
         <w:rPr>
-          <w:color w:val="D9D9D9" w:themeColor="background1" w:themeShade="D9"/>
-          <w:lang w:val="de-DE"/>
-        </w:rPr>
-        <w:t>Zenhub</w:t>
+          <w:lang w:val="de-AT"/>
+        </w:rPr>
+        <w:t>mBot</w:t>
       </w:r>
       <w:proofErr w:type="spellEnd"/>
       <w:r>
         <w:rPr>
-          <w:color w:val="D9D9D9" w:themeColor="background1" w:themeShade="D9"/>
-          <w:lang w:val="de-DE"/>
-        </w:rPr>
-        <w:t xml:space="preserve"> ID, Kurzbeschreibung sowie Story Points&gt;</w:t>
+          <w:lang w:val="de-AT"/>
+        </w:rPr>
+        <w:t xml:space="preserve"> steuern können</w:t>
+      </w:r>
+      <w:r>
+        <w:rPr>
+          <w:lang w:val="de-AT"/>
+        </w:rPr>
+        <w:t>.</w:t>
+      </w:r>
+    </w:p>
+    <w:p>
+      <w:pPr>
+        <w:pStyle w:val="Listenabsatz"/>
+        <w:numPr>
+          <w:ilvl w:val="0"/>
+          <w:numId w:val="3"/>
+        </w:numPr>
+        <w:rPr>
+          <w:lang w:val="de-DE"/>
+        </w:rPr>
+      </w:pPr>
+      <w:r>
+        <w:rPr>
+          <w:lang w:val="de-DE"/>
+        </w:rPr>
+        <w:t>Statusanzeige, 2 SP, 2 VP</w:t>
+      </w:r>
+    </w:p>
+    <w:p>
+      <w:pPr>
+        <w:pStyle w:val="Listenabsatz"/>
+        <w:numPr>
+          <w:ilvl w:val="1"/>
+          <w:numId w:val="3"/>
+        </w:numPr>
+        <w:rPr>
+          <w:lang w:val="de-DE"/>
+        </w:rPr>
+      </w:pPr>
+      <w:r>
+        <w:rPr>
+          <w:lang w:val="de-DE"/>
+        </w:rPr>
+        <w:t xml:space="preserve">Die LEDs des </w:t>
+      </w:r>
+      <w:proofErr w:type="spellStart"/>
+      <w:r>
+        <w:rPr>
+          <w:lang w:val="de-DE"/>
+        </w:rPr>
+        <w:t>mBots</w:t>
+      </w:r>
+      <w:proofErr w:type="spellEnd"/>
+      <w:r>
+        <w:rPr>
+          <w:lang w:val="de-DE"/>
+        </w:rPr>
+        <w:t xml:space="preserve"> sollen je nach Verbindungsstatus angezeigt werden</w:t>
+      </w:r>
+    </w:p>
+    <w:p>
+      <w:pPr>
+        <w:pStyle w:val="Listenabsatz"/>
+        <w:numPr>
+          <w:ilvl w:val="0"/>
+          <w:numId w:val="3"/>
+        </w:numPr>
+        <w:rPr>
+          <w:lang w:val="de-DE"/>
+        </w:rPr>
+      </w:pPr>
+      <w:r>
+        <w:rPr>
+          <w:lang w:val="de-DE"/>
+        </w:rPr>
+        <w:t>Verbindung herstellen, 3 SP, 11 VP</w:t>
+      </w:r>
+    </w:p>
+    <w:p>
+      <w:pPr>
+        <w:pStyle w:val="Listenabsatz"/>
+        <w:numPr>
+          <w:ilvl w:val="1"/>
+          <w:numId w:val="3"/>
+        </w:numPr>
+        <w:rPr>
+          <w:lang w:val="de-AT"/>
+        </w:rPr>
+      </w:pPr>
+      <w:r>
+        <w:rPr>
+          <w:lang w:val="de-AT"/>
+        </w:rPr>
+        <w:t>Roboter und Anwendung sollen sich selbst im Netzwerk finden, um eine Verbindung herzustellen.</w:t>
       </w:r>
     </w:p>
     <w:p>
@@ -6962,14 +7241,13 @@
         <w:rPr>
           <w:lang w:val="de-DE"/>
         </w:rPr>
-        <w:t xml:space="preserve">: </w:t>
-      </w:r>
-      <w:r>
-        <w:rPr>
-          <w:color w:val="D9D9D9" w:themeColor="background1" w:themeShade="D9"/>
-          <w:lang w:val="de-DE"/>
-        </w:rPr>
-        <w:t>&lt;Geplante Anzahl an Story Points welche in diesem Sprint umgesetzt werden sollen&gt;</w:t>
+        <w:t>:</w:t>
+      </w:r>
+      <w:r>
+        <w:rPr>
+          <w:lang w:val="de-DE"/>
+        </w:rPr>
+        <w:t xml:space="preserve"> 10</w:t>
       </w:r>
     </w:p>
     <w:p>
@@ -7031,6 +7309,60 @@
     <w:p>
       <w:pPr>
         <w:rPr>
+          <w:lang w:val="de-DE"/>
+        </w:rPr>
+      </w:pPr>
+      <w:r>
+        <w:rPr>
+          <w:lang w:val="de-DE"/>
+        </w:rPr>
+        <w:t xml:space="preserve">Die User Stories Steuerung PC sowie </w:t>
+      </w:r>
+      <w:proofErr w:type="spellStart"/>
+      <w:r>
+        <w:rPr>
+          <w:lang w:val="de-DE"/>
+        </w:rPr>
+        <w:t>Satusanzeige</w:t>
+      </w:r>
+      <w:proofErr w:type="spellEnd"/>
+      <w:r>
+        <w:rPr>
+          <w:lang w:val="de-DE"/>
+        </w:rPr>
+        <w:t xml:space="preserve"> wurden erfolgreich umgesetzt. Der </w:t>
+      </w:r>
+      <w:proofErr w:type="spellStart"/>
+      <w:r>
+        <w:rPr>
+          <w:lang w:val="de-DE"/>
+        </w:rPr>
+        <w:t>mBot</w:t>
+      </w:r>
+      <w:proofErr w:type="spellEnd"/>
+      <w:r>
+        <w:rPr>
+          <w:lang w:val="de-DE"/>
+        </w:rPr>
+        <w:t xml:space="preserve"> kann über Pfeil- oder WASD-Tasten angesteuert werden und die LEDs leuchten je nach Verbindungsstatus in anderen Farben.</w:t>
+      </w:r>
+    </w:p>
+    <w:p>
+      <w:pPr>
+        <w:rPr>
+          <w:lang w:val="de-DE"/>
+        </w:rPr>
+      </w:pPr>
+      <w:r>
+        <w:rPr>
+          <w:lang w:val="de-DE"/>
+        </w:rPr>
+        <w:t>Die User Story Verbindung herstellen wurde aufgrund von … nicht abgeschlossen und wird in den nächsten Sprint übernommen.</w:t>
+      </w:r>
+    </w:p>
+    <w:p>
+      <w:pPr>
+        <w:rPr>
           <w:color w:val="D9D9D9" w:themeColor="background1" w:themeShade="D9"/>
           <w:lang w:val="de-DE"/>
         </w:rPr>
@@ -7182,6 +7514,7 @@
         <w:rPr>
           <w:lang w:val="de-DE"/>
         </w:rPr>
+        <w:lastRenderedPageBreak/>
         <w:t>Sprint Zusammenfassung</w:t>
       </w:r>
       <w:bookmarkEnd w:id="32"/>
@@ -7315,7 +7648,6 @@
           <w:color w:val="D9D9D9" w:themeColor="background1" w:themeShade="D9"/>
           <w:lang w:val="de-DE"/>
         </w:rPr>
-        <w:lastRenderedPageBreak/>
         <w:t>Auf Basis der Sprint Velocity, wie hat sich der geplante Endtermin verändert.</w:t>
       </w:r>
     </w:p>
@@ -7361,6 +7693,509 @@
         <w:t>Sprint 2</w:t>
       </w:r>
       <w:bookmarkEnd w:id="33"/>
+      <w:r>
+        <w:rPr>
+          <w:lang w:val="de-DE"/>
+        </w:rPr>
+        <w:t xml:space="preserve"> </w:t>
+      </w:r>
+    </w:p>
+    <w:p>
+      <w:pPr>
+        <w:pStyle w:val="berschrift3"/>
+        <w:numPr>
+          <w:ilvl w:val="2"/>
+          <w:numId w:val="2"/>
+        </w:numPr>
+        <w:spacing w:line="240" w:lineRule="auto"/>
+        <w:rPr>
+          <w:lang w:val="de-DE"/>
+        </w:rPr>
+      </w:pPr>
+      <w:r>
+        <w:rPr>
+          <w:lang w:val="de-DE"/>
+        </w:rPr>
+        <w:t>Sprintplanung</w:t>
+      </w:r>
+    </w:p>
+    <w:p>
+      <w:pPr>
+        <w:rPr>
+          <w:color w:val="D9D9D9" w:themeColor="background1" w:themeShade="D9"/>
+          <w:lang w:val="de-DE"/>
+        </w:rPr>
+      </w:pPr>
+      <w:r>
+        <w:rPr>
+          <w:lang w:val="de-DE"/>
+        </w:rPr>
+        <w:t xml:space="preserve">Dauer: </w:t>
+      </w:r>
+      <w:r>
+        <w:rPr>
+          <w:color w:val="D9D9D9" w:themeColor="background1" w:themeShade="D9"/>
+          <w:lang w:val="de-DE"/>
+        </w:rPr>
+        <w:t>01.01.2022 - 15.01.2023</w:t>
+      </w:r>
+    </w:p>
+    <w:p>
+      <w:pPr>
+        <w:rPr>
+          <w:lang w:val="de-DE"/>
+        </w:rPr>
+      </w:pPr>
+    </w:p>
+    <w:p>
+      <w:pPr>
+        <w:rPr>
+          <w:lang w:val="de-DE"/>
+        </w:rPr>
+      </w:pPr>
+      <w:r>
+        <w:rPr>
+          <w:lang w:val="de-DE"/>
+        </w:rPr>
+        <w:t xml:space="preserve">Ausgewählte User Stories: </w:t>
+      </w:r>
+      <w:r>
+        <w:rPr>
+          <w:color w:val="D9D9D9" w:themeColor="background1" w:themeShade="D9"/>
+          <w:lang w:val="de-DE"/>
+        </w:rPr>
+        <w:t xml:space="preserve">&lt;Auflistung der User </w:t>
+      </w:r>
+      <w:proofErr w:type="gramStart"/>
+      <w:r>
+        <w:rPr>
+          <w:color w:val="D9D9D9" w:themeColor="background1" w:themeShade="D9"/>
+          <w:lang w:val="de-DE"/>
+        </w:rPr>
+        <w:t>Stories</w:t>
+      </w:r>
+      <w:proofErr w:type="gramEnd"/>
+      <w:r>
+        <w:rPr>
+          <w:color w:val="D9D9D9" w:themeColor="background1" w:themeShade="D9"/>
+          <w:lang w:val="de-DE"/>
+        </w:rPr>
+        <w:t xml:space="preserve"> welche in diesem Sprint bearbeitet werden sollen. Pro User Story: Angabe des Namens, </w:t>
+      </w:r>
+      <w:proofErr w:type="spellStart"/>
+      <w:r>
+        <w:rPr>
+          <w:color w:val="D9D9D9" w:themeColor="background1" w:themeShade="D9"/>
+          <w:lang w:val="de-DE"/>
+        </w:rPr>
+        <w:t>Zenhub</w:t>
+      </w:r>
+      <w:proofErr w:type="spellEnd"/>
+      <w:r>
+        <w:rPr>
+          <w:color w:val="D9D9D9" w:themeColor="background1" w:themeShade="D9"/>
+          <w:lang w:val="de-DE"/>
+        </w:rPr>
+        <w:t xml:space="preserve"> ID, Kurzbeschreibung sowie Story Points&gt;</w:t>
+      </w:r>
+    </w:p>
+    <w:p>
+      <w:pPr>
+        <w:rPr>
+          <w:lang w:val="de-DE"/>
+        </w:rPr>
+      </w:pPr>
+    </w:p>
+    <w:p>
+      <w:pPr>
+        <w:rPr>
+          <w:color w:val="D9D9D9" w:themeColor="background1" w:themeShade="D9"/>
+          <w:lang w:val="de-DE"/>
+        </w:rPr>
+      </w:pPr>
+      <w:r>
+        <w:rPr>
+          <w:lang w:val="de-DE"/>
+        </w:rPr>
+        <w:t xml:space="preserve">Anzahl Story </w:t>
+      </w:r>
+      <w:proofErr w:type="spellStart"/>
+      <w:r>
+        <w:rPr>
+          <w:lang w:val="de-DE"/>
+        </w:rPr>
+        <w:t>points</w:t>
+      </w:r>
+      <w:proofErr w:type="spellEnd"/>
+      <w:r>
+        <w:rPr>
+          <w:lang w:val="de-DE"/>
+        </w:rPr>
+        <w:t xml:space="preserve">: </w:t>
+      </w:r>
+      <w:r>
+        <w:rPr>
+          <w:color w:val="D9D9D9" w:themeColor="background1" w:themeShade="D9"/>
+          <w:lang w:val="de-DE"/>
+        </w:rPr>
+        <w:t>&lt;Geplante Anzahl an Story Points welche in diesem Sprint umgesetzt werden sollen&gt;</w:t>
+      </w:r>
+    </w:p>
+    <w:p>
+      <w:pPr>
+        <w:rPr>
+          <w:lang w:val="de-DE"/>
+        </w:rPr>
+      </w:pPr>
+    </w:p>
+    <w:p>
+      <w:pPr>
+        <w:rPr>
+          <w:color w:val="D9D9D9" w:themeColor="background1" w:themeShade="D9"/>
+          <w:lang w:val="de-DE"/>
+        </w:rPr>
+      </w:pPr>
+      <w:r>
+        <w:rPr>
+          <w:lang w:val="de-DE"/>
+        </w:rPr>
+        <w:t xml:space="preserve">Ausgewählte Punkte aus der Impediment Liste: </w:t>
+      </w:r>
+      <w:r>
+        <w:rPr>
+          <w:color w:val="D9D9D9" w:themeColor="background1" w:themeShade="D9"/>
+          <w:lang w:val="de-DE"/>
+        </w:rPr>
+        <w:t>&lt;Geplante Punkte der Impediment Liste welche in diesem Sprint umgesetzt werden sollen&gt;</w:t>
+      </w:r>
+    </w:p>
+    <w:p>
+      <w:pPr>
+        <w:rPr>
+          <w:lang w:val="de-DE"/>
+        </w:rPr>
+      </w:pPr>
+    </w:p>
+    <w:p>
+      <w:pPr>
+        <w:pStyle w:val="berschrift3"/>
+        <w:numPr>
+          <w:ilvl w:val="2"/>
+          <w:numId w:val="2"/>
+        </w:numPr>
+        <w:spacing w:line="240" w:lineRule="auto"/>
+        <w:rPr>
+          <w:lang w:val="de-DE"/>
+        </w:rPr>
+      </w:pPr>
+      <w:r>
+        <w:rPr>
+          <w:lang w:val="de-DE"/>
+        </w:rPr>
+        <w:t>Sprint Demo</w:t>
+      </w:r>
+    </w:p>
+    <w:p>
+      <w:pPr>
+        <w:rPr>
+          <w:color w:val="D9D9D9" w:themeColor="background1" w:themeShade="D9"/>
+          <w:lang w:val="de-DE"/>
+        </w:rPr>
+      </w:pPr>
+      <w:proofErr w:type="gramStart"/>
+      <w:r>
+        <w:rPr>
+          <w:color w:val="D9D9D9" w:themeColor="background1" w:themeShade="D9"/>
+          <w:lang w:val="de-DE"/>
+        </w:rPr>
+        <w:t>Kurze Beschreibung</w:t>
+      </w:r>
+      <w:proofErr w:type="gramEnd"/>
+      <w:r>
+        <w:rPr>
+          <w:color w:val="D9D9D9" w:themeColor="background1" w:themeShade="D9"/>
+          <w:lang w:val="de-DE"/>
+        </w:rPr>
+        <w:t xml:space="preserve"> welche User Stories umgesetzt worden sind und welche Funktionen erfolgreich präsentiert worden sind.</w:t>
+      </w:r>
+    </w:p>
+    <w:p>
+      <w:pPr>
+        <w:rPr>
+          <w:color w:val="D9D9D9" w:themeColor="background1" w:themeShade="D9"/>
+          <w:lang w:val="de-DE"/>
+        </w:rPr>
+      </w:pPr>
+      <w:r>
+        <w:rPr>
+          <w:color w:val="D9D9D9" w:themeColor="background1" w:themeShade="D9"/>
+          <w:lang w:val="de-DE"/>
+        </w:rPr>
+        <w:t>Auflistung welche Punkte nicht umgesetzt werden konnten und warum.</w:t>
+      </w:r>
+    </w:p>
+    <w:p>
+      <w:pPr>
+        <w:pStyle w:val="berschrift3"/>
+        <w:numPr>
+          <w:ilvl w:val="2"/>
+          <w:numId w:val="2"/>
+        </w:numPr>
+        <w:spacing w:line="240" w:lineRule="auto"/>
+        <w:rPr>
+          <w:lang w:val="de-DE"/>
+        </w:rPr>
+      </w:pPr>
+      <w:r>
+        <w:rPr>
+          <w:lang w:val="de-DE"/>
+        </w:rPr>
+        <w:t>Sprint Retrospektive</w:t>
+      </w:r>
+    </w:p>
+    <w:p>
+      <w:pPr>
+        <w:rPr>
+          <w:color w:val="D9D9D9" w:themeColor="background1" w:themeShade="D9"/>
+          <w:lang w:val="de-DE"/>
+        </w:rPr>
+      </w:pPr>
+      <w:r>
+        <w:rPr>
+          <w:color w:val="D9D9D9" w:themeColor="background1" w:themeShade="D9"/>
+          <w:lang w:val="de-DE"/>
+        </w:rPr>
+        <w:t>Was lief gut/schlecht während des Sprints.</w:t>
+      </w:r>
+    </w:p>
+    <w:p>
+      <w:pPr>
+        <w:rPr>
+          <w:color w:val="D9D9D9" w:themeColor="background1" w:themeShade="D9"/>
+          <w:lang w:val="de-DE"/>
+        </w:rPr>
+      </w:pPr>
+      <w:r>
+        <w:rPr>
+          <w:color w:val="D9D9D9" w:themeColor="background1" w:themeShade="D9"/>
+          <w:lang w:val="de-DE"/>
+        </w:rPr>
+        <w:t xml:space="preserve">Gibt es neue Impediment </w:t>
+      </w:r>
+      <w:proofErr w:type="gramStart"/>
+      <w:r>
+        <w:rPr>
+          <w:color w:val="D9D9D9" w:themeColor="background1" w:themeShade="D9"/>
+          <w:lang w:val="de-DE"/>
+        </w:rPr>
+        <w:t>Punkte</w:t>
+      </w:r>
+      <w:proofErr w:type="gramEnd"/>
+      <w:r>
+        <w:rPr>
+          <w:color w:val="D9D9D9" w:themeColor="background1" w:themeShade="D9"/>
+          <w:lang w:val="de-DE"/>
+        </w:rPr>
+        <w:t xml:space="preserve"> die während des Sprints identifiziert worden sind.</w:t>
+      </w:r>
+    </w:p>
+    <w:p>
+      <w:pPr>
+        <w:rPr>
+          <w:color w:val="D9D9D9" w:themeColor="background1" w:themeShade="D9"/>
+          <w:lang w:val="de-DE"/>
+        </w:rPr>
+      </w:pPr>
+    </w:p>
+    <w:p>
+      <w:pPr>
+        <w:rPr>
+          <w:color w:val="D9D9D9" w:themeColor="background1" w:themeShade="D9"/>
+          <w:lang w:val="de-DE"/>
+        </w:rPr>
+      </w:pPr>
+      <w:r>
+        <w:rPr>
+          <w:color w:val="D9D9D9" w:themeColor="background1" w:themeShade="D9"/>
+          <w:lang w:val="de-DE"/>
+        </w:rPr>
+        <w:t>Auflistung der Impediment Taskliste.</w:t>
+      </w:r>
+    </w:p>
+    <w:p>
+      <w:pPr>
+        <w:rPr>
+          <w:color w:val="D9D9D9" w:themeColor="background1" w:themeShade="D9"/>
+          <w:lang w:val="de-DE"/>
+        </w:rPr>
+      </w:pPr>
+    </w:p>
+    <w:p>
+      <w:pPr>
+        <w:pStyle w:val="berschrift3"/>
+        <w:numPr>
+          <w:ilvl w:val="2"/>
+          <w:numId w:val="2"/>
+        </w:numPr>
+        <w:spacing w:line="240" w:lineRule="auto"/>
+        <w:rPr>
+          <w:lang w:val="de-DE"/>
+        </w:rPr>
+      </w:pPr>
+      <w:r>
+        <w:rPr>
+          <w:lang w:val="de-DE"/>
+        </w:rPr>
+        <w:lastRenderedPageBreak/>
+        <w:t>Sprint Zusammenfassung</w:t>
+      </w:r>
+    </w:p>
+    <w:p>
+      <w:pPr>
+        <w:rPr>
+          <w:color w:val="D9D9D9" w:themeColor="background1" w:themeShade="D9"/>
+          <w:lang w:val="de-DE"/>
+        </w:rPr>
+      </w:pPr>
+      <w:r>
+        <w:rPr>
+          <w:color w:val="D9D9D9" w:themeColor="background1" w:themeShade="D9"/>
+          <w:lang w:val="de-DE"/>
+        </w:rPr>
+        <w:t>Kurze Zusammenfassung der Sprintdurchführung.</w:t>
+      </w:r>
+    </w:p>
+    <w:p>
+      <w:pPr>
+        <w:rPr>
+          <w:color w:val="D9D9D9" w:themeColor="background1" w:themeShade="D9"/>
+          <w:lang w:val="de-DE"/>
+        </w:rPr>
+      </w:pPr>
+    </w:p>
+    <w:p>
+      <w:pPr>
+        <w:rPr>
+          <w:color w:val="D9D9D9" w:themeColor="background1" w:themeShade="D9"/>
+          <w:lang w:val="de-DE"/>
+        </w:rPr>
+      </w:pPr>
+      <w:r>
+        <w:rPr>
+          <w:color w:val="D9D9D9" w:themeColor="background1" w:themeShade="D9"/>
+          <w:lang w:val="de-DE"/>
+        </w:rPr>
+        <w:t xml:space="preserve">Wurden in diesem Sprint neue User Stories in das </w:t>
+      </w:r>
+      <w:proofErr w:type="spellStart"/>
+      <w:r>
+        <w:rPr>
+          <w:color w:val="D9D9D9" w:themeColor="background1" w:themeShade="D9"/>
+          <w:lang w:val="de-DE"/>
+        </w:rPr>
+        <w:t>Product</w:t>
+      </w:r>
+      <w:proofErr w:type="spellEnd"/>
+      <w:r>
+        <w:rPr>
+          <w:color w:val="D9D9D9" w:themeColor="background1" w:themeShade="D9"/>
+          <w:lang w:val="de-DE"/>
+        </w:rPr>
+        <w:t xml:space="preserve"> Backlog eingefügt und wenn ja, welche.</w:t>
+      </w:r>
+    </w:p>
+    <w:p>
+      <w:pPr>
+        <w:rPr>
+          <w:color w:val="D9D9D9" w:themeColor="background1" w:themeShade="D9"/>
+          <w:lang w:val="de-DE"/>
+        </w:rPr>
+      </w:pPr>
+      <w:r>
+        <w:rPr>
+          <w:color w:val="D9D9D9" w:themeColor="background1" w:themeShade="D9"/>
+          <w:lang w:val="de-DE"/>
+        </w:rPr>
+        <w:t xml:space="preserve">Wurden in diesem Sprint User Stories aus dem </w:t>
+      </w:r>
+      <w:proofErr w:type="spellStart"/>
+      <w:r>
+        <w:rPr>
+          <w:color w:val="D9D9D9" w:themeColor="background1" w:themeShade="D9"/>
+          <w:lang w:val="de-DE"/>
+        </w:rPr>
+        <w:t>Product</w:t>
+      </w:r>
+      <w:proofErr w:type="spellEnd"/>
+      <w:r>
+        <w:rPr>
+          <w:color w:val="D9D9D9" w:themeColor="background1" w:themeShade="D9"/>
+          <w:lang w:val="de-DE"/>
+        </w:rPr>
+        <w:t xml:space="preserve"> Backlog entfernt und wenn ja, welche und warum.</w:t>
+      </w:r>
+    </w:p>
+    <w:p>
+      <w:pPr>
+        <w:rPr>
+          <w:color w:val="D9D9D9" w:themeColor="background1" w:themeShade="D9"/>
+          <w:lang w:val="de-DE"/>
+        </w:rPr>
+      </w:pPr>
+      <w:proofErr w:type="spellStart"/>
+      <w:r>
+        <w:rPr>
+          <w:color w:val="D9D9D9" w:themeColor="background1" w:themeShade="D9"/>
+          <w:lang w:val="de-DE"/>
+        </w:rPr>
+        <w:t>Burndownchart</w:t>
+      </w:r>
+      <w:proofErr w:type="spellEnd"/>
+    </w:p>
+    <w:p>
+      <w:pPr>
+        <w:rPr>
+          <w:color w:val="D9D9D9" w:themeColor="background1" w:themeShade="D9"/>
+          <w:lang w:val="de-DE"/>
+        </w:rPr>
+      </w:pPr>
+      <w:r>
+        <w:rPr>
+          <w:color w:val="D9D9D9" w:themeColor="background1" w:themeShade="D9"/>
+          <w:lang w:val="de-DE"/>
+        </w:rPr>
+        <w:t>Sprint Velocity</w:t>
+      </w:r>
+    </w:p>
+    <w:p>
+      <w:pPr>
+        <w:rPr>
+          <w:color w:val="D9D9D9" w:themeColor="background1" w:themeShade="D9"/>
+          <w:lang w:val="de-DE"/>
+        </w:rPr>
+      </w:pPr>
+      <w:r>
+        <w:rPr>
+          <w:color w:val="D9D9D9" w:themeColor="background1" w:themeShade="D9"/>
+          <w:lang w:val="de-DE"/>
+        </w:rPr>
+        <w:t>Auf Basis der Sprint Velocity, wie hat sich der geplante Endtermin verändert.</w:t>
+      </w:r>
+    </w:p>
+    <w:p>
+      <w:pPr>
+        <w:rPr>
+          <w:color w:val="D9D9D9" w:themeColor="background1" w:themeShade="D9"/>
+          <w:lang w:val="de-DE"/>
+        </w:rPr>
+      </w:pPr>
+      <w:r>
+        <w:rPr>
+          <w:color w:val="D9D9D9" w:themeColor="background1" w:themeShade="D9"/>
+          <w:lang w:val="de-DE"/>
+        </w:rPr>
+        <w:t>Durchschnittliche Sprint Velocity über alle bisherigen Sprints.</w:t>
+      </w:r>
     </w:p>
     <w:p>
       <w:pPr>
@@ -7720,11 +8555,6 @@
       </w:rPr>
       <w:id w:val="-1"/>
     </w:sdtPr>
-    <w:sdtEndPr>
-      <w:rPr>
-        <w:rStyle w:val="Seitenzahl"/>
-      </w:rPr>
-    </w:sdtEndPr>
     <w:sdtContent>
       <w:p>
         <w:pPr>
@@ -7806,7 +8636,7 @@
         <w:rPr>
           <w:noProof/>
         </w:rPr>
-        <w:t>10</w:t>
+        <w:t>11</w:t>
       </w:r>
     </w:fldSimple>
   </w:p>
@@ -7902,13 +8732,8 @@
       <w:ptab w:relativeTo="margin" w:alignment="center" w:leader="none"/>
     </w:r>
     <w:r>
-      <w:t xml:space="preserve">HTL </w:t>
+      <w:t>HTL Saalfelden</w:t>
     </w:r>
-    <w:proofErr w:type="spellStart"/>
-    <w:r>
-      <w:t>Saalfelden</w:t>
-    </w:r>
-    <w:proofErr w:type="spellEnd"/>
     <w:r>
       <w:ptab w:relativeTo="margin" w:alignment="right" w:leader="none"/>
     </w:r>
@@ -8049,6 +8874,119 @@
     </w:lvl>
   </w:abstractNum>
   <w:abstractNum w:abstractNumId="1" w15:restartNumberingAfterBreak="0">
+    <w:nsid w:val="7B676ACD"/>
+    <w:multiLevelType w:val="hybridMultilevel"/>
+    <w:tmpl w:val="1696DC8C"/>
+    <w:lvl w:ilvl="0" w:tplc="0C070001">
+      <w:start w:val="1"/>
+      <w:numFmt w:val="bullet"/>
+      <w:lvlText w:val=""/>
+      <w:lvlJc w:val="left"/>
+      <w:pPr>
+        <w:ind w:left="720" w:hanging="360"/>
+      </w:pPr>
+      <w:rPr>
+        <w:rFonts w:ascii="Symbol" w:hAnsi="Symbol" w:hint="default"/>
+      </w:rPr>
+    </w:lvl>
+    <w:lvl w:ilvl="1" w:tplc="0C070003">
+      <w:start w:val="1"/>
+      <w:numFmt w:val="bullet"/>
+      <w:lvlText w:val="o"/>
+      <w:lvlJc w:val="left"/>
+      <w:pPr>
+        <w:ind w:left="1440" w:hanging="360"/>
+      </w:pPr>
+      <w:rPr>
+        <w:rFonts w:ascii="Courier New" w:hAnsi="Courier New" w:cs="Courier New" w:hint="default"/>
+      </w:rPr>
+    </w:lvl>
+    <w:lvl w:ilvl="2" w:tplc="0C070005" w:tentative="1">
+      <w:start w:val="1"/>
+      <w:numFmt w:val="bullet"/>
+      <w:lvlText w:val=""/>
+      <w:lvlJc w:val="left"/>
+      <w:pPr>
+        <w:ind w:left="2160" w:hanging="360"/>
+      </w:pPr>
+      <w:rPr>
+        <w:rFonts w:ascii="Wingdings" w:hAnsi="Wingdings" w:hint="default"/>
+      </w:rPr>
+    </w:lvl>
+    <w:lvl w:ilvl="3" w:tplc="0C070001" w:tentative="1">
+      <w:start w:val="1"/>
+      <w:numFmt w:val="bullet"/>
+      <w:lvlText w:val=""/>
+      <w:lvlJc w:val="left"/>
+      <w:pPr>
+        <w:ind w:left="2880" w:hanging="360"/>
+      </w:pPr>
+      <w:rPr>
+        <w:rFonts w:ascii="Symbol" w:hAnsi="Symbol" w:hint="default"/>
+      </w:rPr>
+    </w:lvl>
+    <w:lvl w:ilvl="4" w:tplc="0C070003" w:tentative="1">
+      <w:start w:val="1"/>
+      <w:numFmt w:val="bullet"/>
+      <w:lvlText w:val="o"/>
+      <w:lvlJc w:val="left"/>
+      <w:pPr>
+        <w:ind w:left="3600" w:hanging="360"/>
+      </w:pPr>
+      <w:rPr>
+        <w:rFonts w:ascii="Courier New" w:hAnsi="Courier New" w:cs="Courier New" w:hint="default"/>
+      </w:rPr>
+    </w:lvl>
+    <w:lvl w:ilvl="5" w:tplc="0C070005" w:tentative="1">
+      <w:start w:val="1"/>
+      <w:numFmt w:val="bullet"/>
+      <w:lvlText w:val=""/>
+      <w:lvlJc w:val="left"/>
+      <w:pPr>
+        <w:ind w:left="4320" w:hanging="360"/>
+      </w:pPr>
+      <w:rPr>
+        <w:rFonts w:ascii="Wingdings" w:hAnsi="Wingdings" w:hint="default"/>
+      </w:rPr>
+    </w:lvl>
+    <w:lvl w:ilvl="6" w:tplc="0C070001" w:tentative="1">
+      <w:start w:val="1"/>
+      <w:numFmt w:val="bullet"/>
+      <w:lvlText w:val=""/>
+      <w:lvlJc w:val="left"/>
+      <w:pPr>
+        <w:ind w:left="5040" w:hanging="360"/>
+      </w:pPr>
+      <w:rPr>
+        <w:rFonts w:ascii="Symbol" w:hAnsi="Symbol" w:hint="default"/>
+      </w:rPr>
+    </w:lvl>
+    <w:lvl w:ilvl="7" w:tplc="0C070003" w:tentative="1">
+      <w:start w:val="1"/>
+      <w:numFmt w:val="bullet"/>
+      <w:lvlText w:val="o"/>
+      <w:lvlJc w:val="left"/>
+      <w:pPr>
+        <w:ind w:left="5760" w:hanging="360"/>
+      </w:pPr>
+      <w:rPr>
+        <w:rFonts w:ascii="Courier New" w:hAnsi="Courier New" w:cs="Courier New" w:hint="default"/>
+      </w:rPr>
+    </w:lvl>
+    <w:lvl w:ilvl="8" w:tplc="0C070005" w:tentative="1">
+      <w:start w:val="1"/>
+      <w:numFmt w:val="bullet"/>
+      <w:lvlText w:val=""/>
+      <w:lvlJc w:val="left"/>
+      <w:pPr>
+        <w:ind w:left="6480" w:hanging="360"/>
+      </w:pPr>
+      <w:rPr>
+        <w:rFonts w:ascii="Wingdings" w:hAnsi="Wingdings" w:hint="default"/>
+      </w:rPr>
+    </w:lvl>
+  </w:abstractNum>
+  <w:abstractNum w:abstractNumId="2" w15:restartNumberingAfterBreak="0">
     <w:nsid w:val="7FBFA444"/>
     <w:multiLevelType w:val="singleLevel"/>
     <w:tmpl w:val="7FBFA444"/>
@@ -8070,10 +9008,13 @@
     </w:lvl>
   </w:abstractNum>
   <w:num w:numId="1" w16cid:durableId="228807426">
-    <w:abstractNumId w:val="1"/>
+    <w:abstractNumId w:val="2"/>
   </w:num>
   <w:num w:numId="2" w16cid:durableId="568658178">
     <w:abstractNumId w:val="0"/>
+  </w:num>
+  <w:num w:numId="3" w16cid:durableId="1392080019">
+    <w:abstractNumId w:val="1"/>
   </w:num>
 </w:numbering>
 </file>
@@ -8540,7 +9481,6 @@
   <w:style w:type="character" w:default="1" w:styleId="Absatz-Standardschriftart">
     <w:name w:val="Default Paragraph Font"/>
     <w:uiPriority w:val="1"/>
-    <w:semiHidden/>
     <w:unhideWhenUsed/>
   </w:style>
   <w:style w:type="table" w:default="1" w:styleId="NormaleTabelle">
@@ -9025,6 +9965,15 @@
 </file>
 
 <file path=customXml/item1.xml><?xml version="1.0" encoding="utf-8"?>
+<?mso-contentType ?>
+<FormTemplates xmlns="http://schemas.microsoft.com/sharepoint/v3/contenttype/forms">
+  <Display>DocumentLibraryForm</Display>
+  <Edit>DocumentLibraryForm</Edit>
+  <New>DocumentLibraryForm</New>
+</FormTemplates>
+</file>
+
+<file path=customXml/item2.xml><?xml version="1.0" encoding="utf-8"?>
 <ct:contentTypeSchema xmlns:ct="http://schemas.microsoft.com/office/2006/metadata/contentType" xmlns:ma="http://schemas.microsoft.com/office/2006/metadata/properties/metaAttributes" ct:_="" ma:_="" ma:contentTypeName="Document" ma:contentTypeID="0x0101001A56A123154F954888BA0DA91FFC860A" ma:contentTypeVersion="0" ma:contentTypeDescription="Create a new document." ma:contentTypeScope="" ma:versionID="bd30f06cb515e3d85da88128c00ed9c6">
   <xsd:schema xmlns:xsd="http://www.w3.org/2001/XMLSchema" xmlns:xs="http://www.w3.org/2001/XMLSchema" xmlns:p="http://schemas.microsoft.com/office/2006/metadata/properties" targetNamespace="http://schemas.microsoft.com/office/2006/metadata/properties" ma:root="true" ma:fieldsID="b764bea3eb9b1a5be8fd57fac5fb459b">
     <xsd:element name="properties">
@@ -9138,16 +10087,15 @@
 </ct:contentTypeSchema>
 </file>
 
-<file path=customXml/item2.xml><?xml version="1.0" encoding="utf-8"?>
-<?mso-contentType ?>
-<FormTemplates xmlns="http://schemas.microsoft.com/sharepoint/v3/contenttype/forms">
-  <Display>DocumentLibraryForm</Display>
-  <Edit>DocumentLibraryForm</Edit>
-  <New>DocumentLibraryForm</New>
-</FormTemplates>
+<file path=customXml/itemProps1.xml><?xml version="1.0" encoding="utf-8"?>
+<ds:datastoreItem xmlns:ds="http://schemas.openxmlformats.org/officeDocument/2006/customXml" ds:itemID="{EF4565F9-5E9B-4DC8-AE78-BC948A4550E6}">
+  <ds:schemaRefs>
+    <ds:schemaRef ds:uri="http://schemas.microsoft.com/sharepoint/v3/contenttype/forms"/>
+  </ds:schemaRefs>
+</ds:datastoreItem>
 </file>
 
-<file path=customXml/itemProps1.xml><?xml version="1.0" encoding="utf-8"?>
+<file path=customXml/itemProps2.xml><?xml version="1.0" encoding="utf-8"?>
 <ds:datastoreItem xmlns:ds="http://schemas.openxmlformats.org/officeDocument/2006/customXml" ds:itemID="{814AB08F-6617-4FF9-937C-52BB33AB4208}">
   <ds:schemaRefs>
     <ds:schemaRef ds:uri="http://schemas.microsoft.com/office/2006/metadata/contentType"/>
@@ -9161,12 +10109,4 @@
     <ds:schemaRef ds:uri="http://schemas.microsoft.com/office/infopath/2007/PartnerControls"/>
   </ds:schemaRefs>
 </ds:datastoreItem>
-</file>
-
-<file path=customXml/itemProps2.xml><?xml version="1.0" encoding="utf-8"?>
-<ds:datastoreItem xmlns:ds="http://schemas.openxmlformats.org/officeDocument/2006/customXml" ds:itemID="{EF4565F9-5E9B-4DC8-AE78-BC948A4550E6}">
-  <ds:schemaRefs>
-    <ds:schemaRef ds:uri="http://schemas.microsoft.com/sharepoint/v3/contenttype/forms"/>
-  </ds:schemaRefs>
-</ds:datastoreItem>
 </file>
</xml_diff>

<commit_message>
Nichtfunktionale Anforderungen und Machbarkeitsstudie hinzugefügt
</commit_message>
<xml_diff>
--- a/Doku/01_SYP_4AHINF_Gruppe_3_Projektdokumentation.docx
+++ b/Doku/01_SYP_4AHINF_Gruppe_3_Projektdokumentation.docx
@@ -691,7 +691,7 @@
         <w:gridCol w:w="1276"/>
         <w:gridCol w:w="992"/>
         <w:gridCol w:w="1843"/>
-        <w:gridCol w:w="1699"/>
+        <w:gridCol w:w="1940"/>
         <w:gridCol w:w="2215"/>
       </w:tblGrid>
       <w:tr>
@@ -1151,7 +1151,7 @@
                 <w:rFonts w:ascii="Arial" w:hAnsi="Arial" w:cs="Arial"/>
                 <w:sz w:val="20"/>
               </w:rPr>
-              <w:t>2; 3</w:t>
+              <w:t>2</w:t>
             </w:r>
           </w:p>
         </w:tc>
@@ -1307,14 +1307,24 @@
               <w:rPr>
                 <w:rFonts w:ascii="Arial" w:hAnsi="Arial" w:cs="Arial"/>
                 <w:sz w:val="20"/>
+                <w:lang w:val="de-AT"/>
               </w:rPr>
             </w:pPr>
             <w:r>
               <w:rPr>
                 <w:rFonts w:ascii="Arial" w:hAnsi="Arial" w:cs="Arial"/>
                 <w:sz w:val="20"/>
+                <w:lang w:val="de-AT"/>
               </w:rPr>
               <w:t>Sprint 1 Doku</w:t>
+            </w:r>
+            <w:r>
+              <w:rPr>
+                <w:rFonts w:ascii="Arial" w:hAnsi="Arial" w:cs="Arial"/>
+                <w:sz w:val="20"/>
+                <w:lang w:val="de-AT"/>
+              </w:rPr>
+              <w:t xml:space="preserve">, </w:t>
             </w:r>
           </w:p>
         </w:tc>
@@ -1341,6 +1351,163 @@
           </w:p>
         </w:tc>
       </w:tr>
+      <w:tr>
+        <w:trPr>
+          <w:jc w:val="center"/>
+        </w:trPr>
+        <w:tc>
+          <w:tcPr>
+            <w:tcW w:w="704" w:type="dxa"/>
+            <w:vAlign w:val="center"/>
+          </w:tcPr>
+          <w:p>
+            <w:pPr>
+              <w:jc w:val="center"/>
+              <w:rPr>
+                <w:rFonts w:ascii="Arial" w:hAnsi="Arial" w:cs="Arial"/>
+                <w:sz w:val="20"/>
+                <w:lang w:val="de-DE"/>
+              </w:rPr>
+            </w:pPr>
+            <w:r>
+              <w:rPr>
+                <w:rFonts w:ascii="Arial" w:hAnsi="Arial" w:cs="Arial"/>
+                <w:sz w:val="20"/>
+                <w:lang w:val="de-DE"/>
+              </w:rPr>
+              <w:t>4</w:t>
+            </w:r>
+          </w:p>
+        </w:tc>
+        <w:tc>
+          <w:tcPr>
+            <w:tcW w:w="1276" w:type="dxa"/>
+            <w:vAlign w:val="center"/>
+          </w:tcPr>
+          <w:p>
+            <w:pPr>
+              <w:jc w:val="center"/>
+              <w:rPr>
+                <w:rFonts w:ascii="Arial" w:hAnsi="Arial" w:cs="Arial"/>
+                <w:sz w:val="20"/>
+              </w:rPr>
+            </w:pPr>
+            <w:r>
+              <w:rPr>
+                <w:rFonts w:ascii="Arial" w:hAnsi="Arial" w:cs="Arial"/>
+                <w:sz w:val="20"/>
+              </w:rPr>
+              <w:t>22.02.2024</w:t>
+            </w:r>
+          </w:p>
+        </w:tc>
+        <w:tc>
+          <w:tcPr>
+            <w:tcW w:w="992" w:type="dxa"/>
+            <w:vAlign w:val="center"/>
+          </w:tcPr>
+          <w:p>
+            <w:pPr>
+              <w:jc w:val="center"/>
+              <w:rPr>
+                <w:rFonts w:ascii="Arial" w:hAnsi="Arial" w:cs="Arial"/>
+                <w:sz w:val="20"/>
+              </w:rPr>
+            </w:pPr>
+            <w:r>
+              <w:rPr>
+                <w:rFonts w:ascii="Arial" w:hAnsi="Arial" w:cs="Arial"/>
+                <w:sz w:val="20"/>
+              </w:rPr>
+              <w:t>1.0</w:t>
+            </w:r>
+          </w:p>
+        </w:tc>
+        <w:tc>
+          <w:tcPr>
+            <w:tcW w:w="1843" w:type="dxa"/>
+            <w:vAlign w:val="center"/>
+          </w:tcPr>
+          <w:p>
+            <w:pPr>
+              <w:jc w:val="center"/>
+              <w:rPr>
+                <w:rFonts w:ascii="Arial" w:hAnsi="Arial" w:cs="Arial"/>
+                <w:sz w:val="20"/>
+              </w:rPr>
+            </w:pPr>
+            <w:r>
+              <w:rPr>
+                <w:rFonts w:ascii="Arial" w:hAnsi="Arial" w:cs="Arial"/>
+                <w:sz w:val="20"/>
+              </w:rPr>
+              <w:t>3,4.2</w:t>
+            </w:r>
+          </w:p>
+        </w:tc>
+        <w:tc>
+          <w:tcPr>
+            <w:tcW w:w="1699" w:type="dxa"/>
+            <w:vAlign w:val="center"/>
+          </w:tcPr>
+          <w:p>
+            <w:pPr>
+              <w:jc w:val="center"/>
+              <w:rPr>
+                <w:rFonts w:ascii="Arial" w:hAnsi="Arial" w:cs="Arial"/>
+                <w:sz w:val="20"/>
+                <w:lang w:val="de-AT"/>
+              </w:rPr>
+            </w:pPr>
+            <w:r>
+              <w:rPr>
+                <w:rFonts w:ascii="Arial" w:hAnsi="Arial" w:cs="Arial"/>
+                <w:sz w:val="20"/>
+                <w:lang w:val="de-AT"/>
+              </w:rPr>
+              <w:t>Nichtfunktionale A</w:t>
+            </w:r>
+            <w:r>
+              <w:rPr>
+                <w:rFonts w:ascii="Arial" w:hAnsi="Arial" w:cs="Arial"/>
+                <w:sz w:val="20"/>
+                <w:lang w:val="de-AT"/>
+              </w:rPr>
+              <w:t>nforderungen</w:t>
+            </w:r>
+            <w:r>
+              <w:rPr>
+                <w:rFonts w:ascii="Arial" w:hAnsi="Arial" w:cs="Arial"/>
+                <w:sz w:val="20"/>
+                <w:lang w:val="de-AT"/>
+              </w:rPr>
+              <w:t>, Machbarkeitsstudie</w:t>
+            </w:r>
+          </w:p>
+        </w:tc>
+        <w:tc>
+          <w:tcPr>
+            <w:tcW w:w="2215" w:type="dxa"/>
+            <w:vAlign w:val="center"/>
+          </w:tcPr>
+          <w:p>
+            <w:pPr>
+              <w:jc w:val="center"/>
+              <w:rPr>
+                <w:rFonts w:ascii="Arial" w:hAnsi="Arial" w:cs="Arial"/>
+                <w:sz w:val="20"/>
+              </w:rPr>
+            </w:pPr>
+            <w:r>
+              <w:rPr>
+                <w:rFonts w:ascii="Arial" w:hAnsi="Arial" w:cs="Arial"/>
+                <w:sz w:val="20"/>
+              </w:rPr>
+              <w:t>Philipp Kirchtag</w:t>
+            </w:r>
+          </w:p>
+        </w:tc>
+      </w:tr>
     </w:tbl>
     <w:p>
       <w:pPr>
@@ -4720,19 +4887,17 @@
         </w:rPr>
         <w:t xml:space="preserve"> die Steuerung über ein Endgerät, </w:t>
       </w:r>
-      <w:proofErr w:type="spellStart"/>
-      <w:r>
-        <w:rPr>
-          <w:lang w:val="de-DE"/>
-        </w:rPr>
-        <w:t>anzeige</w:t>
-      </w:r>
-      <w:proofErr w:type="spellEnd"/>
-      <w:r>
-        <w:rPr>
-          <w:lang w:val="de-DE"/>
-        </w:rPr>
-        <w:t xml:space="preserve"> des Status mittels LEDs </w:t>
+      <w:r>
+        <w:rPr>
+          <w:lang w:val="de-DE"/>
+        </w:rPr>
+        <w:t>A</w:t>
+      </w:r>
+      <w:r>
+        <w:rPr>
+          <w:lang w:val="de-DE"/>
+        </w:rPr>
+        <w:t xml:space="preserve">nzeige des Status mittels LEDs </w:t>
       </w:r>
       <w:r>
         <w:rPr>
@@ -5656,111 +5821,89 @@
         </w:rPr>
         <w:t xml:space="preserve">ots2 soll eine </w:t>
       </w:r>
-      <w:proofErr w:type="gramStart"/>
       <w:r>
         <w:rPr>
           <w:lang w:val="de-AT"/>
         </w:rPr>
-        <w:t>Web</w:t>
+        <w:t>Web-App</w:t>
       </w:r>
       <w:r>
         <w:rPr>
           <w:lang w:val="de-AT"/>
         </w:rPr>
-        <w:t xml:space="preserve"> App</w:t>
-      </w:r>
-      <w:proofErr w:type="gramEnd"/>
+        <w:t xml:space="preserve"> erstellt werden</w:t>
+      </w:r>
       <w:r>
         <w:rPr>
           <w:lang w:val="de-AT"/>
         </w:rPr>
-        <w:t xml:space="preserve"> erstellt werden</w:t>
+        <w:t xml:space="preserve"> und so </w:t>
       </w:r>
       <w:r>
         <w:rPr>
           <w:lang w:val="de-AT"/>
         </w:rPr>
-        <w:t xml:space="preserve"> und so </w:t>
+        <w:t xml:space="preserve">eine Cross Plattform Anwendung </w:t>
       </w:r>
       <w:r>
         <w:rPr>
           <w:lang w:val="de-AT"/>
         </w:rPr>
-        <w:t xml:space="preserve">eine Cross Plattform Anwendung </w:t>
+        <w:t>entwickelt werden</w:t>
       </w:r>
       <w:r>
         <w:rPr>
           <w:lang w:val="de-AT"/>
         </w:rPr>
-        <w:t>entwickelt werden</w:t>
+        <w:t xml:space="preserve">. Diese muss </w:t>
       </w:r>
       <w:r>
         <w:rPr>
           <w:lang w:val="de-AT"/>
         </w:rPr>
-        <w:t xml:space="preserve">. Diese muss </w:t>
+        <w:t>Steuerbefehle an den Roboter senden können und die Daten der Sensoren</w:t>
       </w:r>
       <w:r>
         <w:rPr>
           <w:lang w:val="de-AT"/>
         </w:rPr>
-        <w:t>Steuerbefehle an den Roboter senden können und die Daten der Sensoren</w:t>
+        <w:t xml:space="preserve"> sowie die </w:t>
       </w:r>
       <w:r>
         <w:rPr>
           <w:lang w:val="de-AT"/>
         </w:rPr>
-        <w:t xml:space="preserve"> sowie die </w:t>
+        <w:t>Geschwindigkeit</w:t>
       </w:r>
       <w:r>
         <w:rPr>
           <w:lang w:val="de-AT"/>
         </w:rPr>
-        <w:t>Geschwindigkeit</w:t>
+        <w:t xml:space="preserve"> empfangen und anzeigen.</w:t>
       </w:r>
       <w:r>
         <w:rPr>
           <w:lang w:val="de-AT"/>
         </w:rPr>
-        <w:t xml:space="preserve"> empfangen und anzeigen.</w:t>
+        <w:t xml:space="preserve"> Es soll die Möglichkeit bestehen mehrere Roboter über eine Anwendung zu steuern und </w:t>
       </w:r>
       <w:r>
         <w:rPr>
           <w:lang w:val="de-AT"/>
         </w:rPr>
-        <w:t xml:space="preserve"> Es soll die Möglichkeit bestehen mehrere Roboter über eine Anwendung zu steuern und </w:t>
+        <w:t>der gerade verbundenen soll mit einem eindeutigen Namen und seiner IP-Adresse angezeigt werden.</w:t>
       </w:r>
       <w:r>
         <w:rPr>
           <w:lang w:val="de-AT"/>
         </w:rPr>
-        <w:t>der gerade verbundenen soll mit einem eindeutigen Namen und seiner IP-Adresse angezeigt werden.</w:t>
+        <w:t xml:space="preserve"> </w:t>
       </w:r>
       <w:r>
         <w:rPr>
           <w:lang w:val="de-AT"/>
         </w:rPr>
-        <w:t xml:space="preserve"> </w:t>
-      </w:r>
-      <w:r>
-        <w:rPr>
-          <w:lang w:val="de-AT"/>
-        </w:rPr>
-        <w:t xml:space="preserve">Ebenso soll eine Einstellungsmöglichkeit vorhanden sein bei denen man die LEDs des </w:t>
-      </w:r>
-      <w:proofErr w:type="spellStart"/>
-      <w:r>
-        <w:rPr>
-          <w:lang w:val="de-AT"/>
-        </w:rPr>
-        <w:t>mBots</w:t>
-      </w:r>
-      <w:proofErr w:type="spellEnd"/>
-      <w:r>
-        <w:rPr>
-          <w:lang w:val="de-AT"/>
-        </w:rPr>
-        <w:t xml:space="preserve"> steuern kann.</w:t>
+        <w:t>Ebenso soll eine Einstellungsmöglichkeit vorhanden sein bei denen man die LEDs des mBots steuern kann.</w:t>
       </w:r>
     </w:p>
     <w:p>
@@ -5960,6 +6103,157 @@
     </w:p>
     <w:p>
       <w:pPr>
+        <w:pStyle w:val="berschrift3"/>
+        <w:numPr>
+          <w:ilvl w:val="2"/>
+          <w:numId w:val="2"/>
+        </w:numPr>
+        <w:spacing w:line="240" w:lineRule="auto"/>
+        <w:rPr>
+          <w:lang w:val="de-AT"/>
+        </w:rPr>
+      </w:pPr>
+      <w:r>
+        <w:rPr>
+          <w:lang w:val="de-AT"/>
+        </w:rPr>
+        <w:t>Website</w:t>
+      </w:r>
+    </w:p>
+    <w:p>
+      <w:pPr>
+        <w:rPr>
+          <w:lang w:val="de-AT"/>
+        </w:rPr>
+      </w:pPr>
+      <w:r>
+        <w:rPr>
+          <w:lang w:val="de-AT"/>
+        </w:rPr>
+        <w:t xml:space="preserve">Um eine schöne Oberfläche für den Benutzer zu bieten, soll die Website die </w:t>
+      </w:r>
+      <w:r>
+        <w:rPr>
+          <w:lang w:val="de-AT"/>
+        </w:rPr>
+        <w:t xml:space="preserve">über </w:t>
+      </w:r>
+      <w:proofErr w:type="spellStart"/>
+      <w:r>
+        <w:rPr>
+          <w:lang w:val="de-AT"/>
+        </w:rPr>
+        <w:t>html</w:t>
+      </w:r>
+      <w:proofErr w:type="spellEnd"/>
+      <w:r>
+        <w:rPr>
+          <w:lang w:val="de-AT"/>
+        </w:rPr>
+        <w:t xml:space="preserve">, </w:t>
+      </w:r>
+      <w:proofErr w:type="spellStart"/>
+      <w:r>
+        <w:rPr>
+          <w:lang w:val="de-AT"/>
+        </w:rPr>
+        <w:t>css</w:t>
+      </w:r>
+      <w:proofErr w:type="spellEnd"/>
+      <w:r>
+        <w:rPr>
+          <w:lang w:val="de-AT"/>
+        </w:rPr>
+        <w:t xml:space="preserve"> und </w:t>
+      </w:r>
+      <w:proofErr w:type="spellStart"/>
+      <w:r>
+        <w:rPr>
+          <w:lang w:val="de-AT"/>
+        </w:rPr>
+        <w:t>js</w:t>
+      </w:r>
+      <w:proofErr w:type="spellEnd"/>
+      <w:r>
+        <w:rPr>
+          <w:lang w:val="de-AT"/>
+        </w:rPr>
+        <w:t xml:space="preserve"> erstellt wird</w:t>
+      </w:r>
+      <w:r>
+        <w:rPr>
+          <w:lang w:val="de-AT"/>
+        </w:rPr>
+        <w:t xml:space="preserve"> und zur Steuerung des mBots dient mit einem responsiven Design ausgestattet sein. Die Steuerelemente auf der Website sollen unkompliziert und schön dargestellt werden.</w:t>
+      </w:r>
+    </w:p>
+    <w:p>
+      <w:pPr>
+        <w:pStyle w:val="berschrift3"/>
+        <w:numPr>
+          <w:ilvl w:val="2"/>
+          <w:numId w:val="2"/>
+        </w:numPr>
+        <w:spacing w:line="240" w:lineRule="auto"/>
+        <w:rPr>
+          <w:lang w:val="de-AT"/>
+        </w:rPr>
+      </w:pPr>
+      <w:r>
+        <w:rPr>
+          <w:lang w:val="de-AT"/>
+        </w:rPr>
+        <w:t>LEDs</w:t>
+      </w:r>
+    </w:p>
+    <w:p>
+      <w:pPr>
+        <w:rPr>
+          <w:lang w:val="de-AT"/>
+        </w:rPr>
+      </w:pPr>
+      <w:r>
+        <w:rPr>
+          <w:lang w:val="de-AT"/>
+        </w:rPr>
+        <w:t xml:space="preserve">Um verschiedene Zustände des mBots anzeigen zu können sollen die </w:t>
+      </w:r>
+      <w:r>
+        <w:rPr>
+          <w:lang w:val="de-AT"/>
+        </w:rPr>
+        <w:t>4</w:t>
+      </w:r>
+      <w:r>
+        <w:rPr>
+          <w:lang w:val="de-AT"/>
+        </w:rPr>
+        <w:t xml:space="preserve"> LEDs in verschiedenen Farben je nach Zustand leuchten.</w:t>
+      </w:r>
+    </w:p>
+    <w:p>
+      <w:pPr>
+        <w:rPr>
+          <w:lang w:val="de-AT"/>
+        </w:rPr>
+      </w:pPr>
+    </w:p>
+    <w:p>
+      <w:pPr>
+        <w:rPr>
+          <w:lang w:val="de-AT"/>
+        </w:rPr>
+      </w:pPr>
+    </w:p>
+    <w:p>
+      <w:pPr>
+        <w:rPr>
+          <w:lang w:val="de-AT"/>
+        </w:rPr>
+      </w:pPr>
+    </w:p>
+    <w:p>
+      <w:pPr>
         <w:rPr>
           <w:color w:val="D9D9D9" w:themeColor="background1" w:themeShade="D9"/>
           <w:lang w:val="de-DE"/>
@@ -6006,23 +6300,15 @@
           <w:color w:val="D9D9D9" w:themeColor="background1" w:themeShade="D9"/>
           <w:lang w:val="de-DE"/>
         </w:rPr>
-        <w:t xml:space="preserve">In diesem Kapitel sollen grundlegende Fragen geklärt werden bevor mit der Projektdurchführung begonnen wird. Obwohl es klar ist, </w:t>
-      </w:r>
-      <w:proofErr w:type="gramStart"/>
-      <w:r>
-        <w:rPr>
-          <w:color w:val="D9D9D9" w:themeColor="background1" w:themeShade="D9"/>
-          <w:lang w:val="de-DE"/>
-        </w:rPr>
-        <w:t>das</w:t>
-      </w:r>
-      <w:proofErr w:type="gramEnd"/>
-      <w:r>
-        <w:rPr>
-          <w:color w:val="D9D9D9" w:themeColor="background1" w:themeShade="D9"/>
-          <w:lang w:val="de-DE"/>
-        </w:rPr>
-        <w:t xml:space="preserve"> dieses Projekt mit Hilfe von agilen PM Methoden durchgeführt wird, sollen vorab grundsätzliche Entscheidungen geklärt werden wie z.B. verwendete Programmiersprache, Variantenbildung, Betriebssystem, ...</w:t>
+        <w:t xml:space="preserve">In diesem Kapitel sollen grundlegende Fragen geklärt werden bevor mit der Projektdurchführung begonnen wird. Obwohl es klar ist, das dieses Projekt mit Hilfe von </w:t>
+      </w:r>
+      <w:r>
+        <w:rPr>
+          <w:color w:val="D9D9D9" w:themeColor="background1" w:themeShade="D9"/>
+          <w:lang w:val="de-DE"/>
+        </w:rPr>
+        <w:lastRenderedPageBreak/>
+        <w:t>agilen PM Methoden durchgeführt wird, sollen vorab grundsätzliche Entscheidungen geklärt werden wie z.B. verwendete Programmiersprache, Variantenbildung, Betriebssystem, ...</w:t>
       </w:r>
     </w:p>
     <w:p>
@@ -6080,23 +6366,7 @@
           <w:color w:val="D9D9D9" w:themeColor="background1" w:themeShade="D9"/>
           <w:lang w:val="de-DE"/>
         </w:rPr>
-        <w:t xml:space="preserve">Auf Basis der Projektanforderungen, welche Varianten für die Umsetzung </w:t>
-      </w:r>
-      <w:proofErr w:type="gramStart"/>
-      <w:r>
-        <w:rPr>
-          <w:color w:val="D9D9D9" w:themeColor="background1" w:themeShade="D9"/>
-          <w:lang w:val="de-DE"/>
-        </w:rPr>
-        <w:t>wurden</w:t>
-      </w:r>
-      <w:proofErr w:type="gramEnd"/>
-      <w:r>
-        <w:rPr>
-          <w:color w:val="D9D9D9" w:themeColor="background1" w:themeShade="D9"/>
-          <w:lang w:val="de-DE"/>
-        </w:rPr>
-        <w:t xml:space="preserve"> ausgearbeitet und welche wurde schließlich gewählt und warum. Welche Varianten wurden verworfen und aus welchem Grund.</w:t>
+        <w:t>Auf Basis der Projektanforderungen, welche Varianten für die Umsetzung wurden ausgearbeitet und welche wurde schließlich gewählt und warum. Welche Varianten wurden verworfen und aus welchem Grund.</w:t>
       </w:r>
     </w:p>
     <w:p>
@@ -6116,7 +6386,6 @@
         <w:rPr>
           <w:lang w:val="de-DE"/>
         </w:rPr>
-        <w:lastRenderedPageBreak/>
         <w:t>Machbarkeitsstudie</w:t>
       </w:r>
       <w:bookmarkEnd w:id="12"/>
@@ -6124,32 +6393,121 @@
     <w:p>
       <w:pPr>
         <w:rPr>
-          <w:color w:val="D9D9D9" w:themeColor="background1" w:themeShade="D9"/>
-          <w:lang w:val="de-DE"/>
-        </w:rPr>
-      </w:pPr>
-      <w:r>
-        <w:rPr>
-          <w:color w:val="D9D9D9" w:themeColor="background1" w:themeShade="D9"/>
-          <w:lang w:val="de-DE"/>
-        </w:rPr>
-        <w:t xml:space="preserve">Gab es einzelne Punkte, die vorher grob getestet </w:t>
-      </w:r>
-      <w:proofErr w:type="gramStart"/>
-      <w:r>
-        <w:rPr>
-          <w:color w:val="D9D9D9" w:themeColor="background1" w:themeShade="D9"/>
-          <w:lang w:val="de-DE"/>
-        </w:rPr>
-        <w:t>wurden</w:t>
-      </w:r>
-      <w:proofErr w:type="gramEnd"/>
-      <w:r>
-        <w:rPr>
-          <w:color w:val="D9D9D9" w:themeColor="background1" w:themeShade="D9"/>
-          <w:lang w:val="de-DE"/>
-        </w:rPr>
-        <w:t xml:space="preserve"> um zu </w:t>
+          <w:lang w:val="de-DE"/>
+        </w:rPr>
+      </w:pPr>
+      <w:r>
+        <w:rPr>
+          <w:lang w:val="de-DE"/>
+        </w:rPr>
+        <w:t xml:space="preserve">Um </w:t>
+      </w:r>
+      <w:r>
+        <w:rPr>
+          <w:lang w:val="de-DE"/>
+        </w:rPr>
+        <w:t xml:space="preserve">mit dem </w:t>
+      </w:r>
+      <w:proofErr w:type="spellStart"/>
+      <w:r>
+        <w:rPr>
+          <w:lang w:val="de-DE"/>
+        </w:rPr>
+        <w:t>mBot</w:t>
+      </w:r>
+      <w:proofErr w:type="spellEnd"/>
+      <w:r>
+        <w:rPr>
+          <w:lang w:val="de-DE"/>
+        </w:rPr>
+        <w:t xml:space="preserve"> vertraut zu werden,</w:t>
+      </w:r>
+      <w:r>
+        <w:rPr>
+          <w:lang w:val="de-DE"/>
+        </w:rPr>
+        <w:t xml:space="preserve"> wurden vor dem Projektstart in einem </w:t>
+      </w:r>
+      <w:proofErr w:type="spellStart"/>
+      <w:r>
+        <w:rPr>
+          <w:lang w:val="de-DE"/>
+        </w:rPr>
+        <w:t>demo</w:t>
+      </w:r>
+      <w:proofErr w:type="spellEnd"/>
+      <w:r>
+        <w:rPr>
+          <w:lang w:val="de-DE"/>
+        </w:rPr>
+        <w:t xml:space="preserve"> Projekt verschiedene Funktionen getestet wie z. B. </w:t>
+      </w:r>
+      <w:r>
+        <w:rPr>
+          <w:lang w:val="de-DE"/>
+        </w:rPr>
+        <w:t xml:space="preserve">die Verbindung im Netzwerk zwischen PC, Smartphone und </w:t>
+      </w:r>
+      <w:proofErr w:type="spellStart"/>
+      <w:r>
+        <w:rPr>
+          <w:lang w:val="de-DE"/>
+        </w:rPr>
+        <w:t>mBot</w:t>
+      </w:r>
+      <w:proofErr w:type="spellEnd"/>
+      <w:r>
+        <w:rPr>
+          <w:lang w:val="de-DE"/>
+        </w:rPr>
+        <w:t xml:space="preserve"> sowie </w:t>
+      </w:r>
+      <w:r>
+        <w:rPr>
+          <w:lang w:val="de-DE"/>
+        </w:rPr>
+        <w:t xml:space="preserve">die Fortbewegung des </w:t>
+      </w:r>
+      <w:proofErr w:type="spellStart"/>
+      <w:r>
+        <w:rPr>
+          <w:lang w:val="de-DE"/>
+        </w:rPr>
+        <w:t>mBots</w:t>
+      </w:r>
+      <w:proofErr w:type="spellEnd"/>
+      <w:r>
+        <w:rPr>
+          <w:lang w:val="de-DE"/>
+        </w:rPr>
+        <w:t xml:space="preserve"> über Buttons auf einer Website</w:t>
+      </w:r>
+      <w:r>
+        <w:rPr>
+          <w:lang w:val="de-DE"/>
+        </w:rPr>
+        <w:t xml:space="preserve"> welche von einem Endgerät gesteuert werden können</w:t>
+      </w:r>
+      <w:r>
+        <w:rPr>
+          <w:lang w:val="de-DE"/>
+        </w:rPr>
+        <w:t xml:space="preserve">. </w:t>
+      </w:r>
+    </w:p>
+    <w:p>
+      <w:pPr>
+        <w:rPr>
+          <w:color w:val="D9D9D9" w:themeColor="background1" w:themeShade="D9"/>
+          <w:lang w:val="de-DE"/>
+        </w:rPr>
+      </w:pPr>
+      <w:r>
+        <w:rPr>
+          <w:color w:val="D9D9D9" w:themeColor="background1" w:themeShade="D9"/>
+          <w:lang w:val="de-DE"/>
+        </w:rPr>
+        <w:t xml:space="preserve">Gab es einzelne Punkte, die vorher grob getestet wurden um zu </w:t>
       </w:r>
       <w:proofErr w:type="spellStart"/>
       <w:r>
@@ -6211,21 +6569,12 @@
           <w:lang w:val="de-DE"/>
         </w:rPr>
       </w:pPr>
-      <w:proofErr w:type="gramStart"/>
-      <w:r>
-        <w:rPr>
-          <w:color w:val="D9D9D9" w:themeColor="background1" w:themeShade="D9"/>
-          <w:lang w:val="de-DE"/>
-        </w:rPr>
-        <w:t>Andere Planungsinformationen</w:t>
-      </w:r>
-      <w:proofErr w:type="gramEnd"/>
-      <w:r>
-        <w:rPr>
-          <w:color w:val="D9D9D9" w:themeColor="background1" w:themeShade="D9"/>
-          <w:lang w:val="de-DE"/>
-        </w:rPr>
-        <w:t xml:space="preserve"> welche nicht durch andere Kapitel abgedeckt sind werden hier eingetragen.</w:t>
+      <w:r>
+        <w:rPr>
+          <w:color w:val="D9D9D9" w:themeColor="background1" w:themeShade="D9"/>
+          <w:lang w:val="de-DE"/>
+        </w:rPr>
+        <w:t>Andere Planungsinformationen welche nicht durch andere Kapitel abgedeckt sind werden hier eingetragen.</w:t>
       </w:r>
     </w:p>
     <w:p>
@@ -6392,6 +6741,7 @@
           <w:color w:val="D9D9D9" w:themeColor="background1" w:themeShade="D9"/>
           <w:lang w:val="de-DE"/>
         </w:rPr>
+        <w:lastRenderedPageBreak/>
         <w:t>aus welchen Komponenten besteht das SW-Produkt.</w:t>
       </w:r>
     </w:p>
@@ -6541,7 +6891,6 @@
         <w:rPr>
           <w:lang w:val="de-DE"/>
         </w:rPr>
-        <w:lastRenderedPageBreak/>
         <w:t>Sequenzdiagramme</w:t>
       </w:r>
       <w:bookmarkEnd w:id="19"/>
@@ -6754,7 +7103,6 @@
         </w:rPr>
       </w:pPr>
       <w:bookmarkStart w:id="25" w:name="_Toc156978963"/>
-      <w:proofErr w:type="gramStart"/>
       <w:r>
         <w:rPr>
           <w:lang w:val="de-DE"/>
@@ -6762,37 +7110,20 @@
         <w:t>SW Programme</w:t>
       </w:r>
       <w:bookmarkEnd w:id="25"/>
-      <w:proofErr w:type="gramEnd"/>
-    </w:p>
-    <w:p>
-      <w:pPr>
-        <w:rPr>
-          <w:color w:val="D9D9D9" w:themeColor="background1" w:themeShade="D9"/>
-          <w:lang w:val="de-DE"/>
-        </w:rPr>
-      </w:pPr>
-      <w:r>
-        <w:rPr>
-          <w:color w:val="D9D9D9" w:themeColor="background1" w:themeShade="D9"/>
-          <w:lang w:val="de-DE"/>
-        </w:rPr>
-        <w:t xml:space="preserve">Auflistung aller verwendeten </w:t>
-      </w:r>
-      <w:proofErr w:type="gramStart"/>
-      <w:r>
-        <w:rPr>
-          <w:color w:val="D9D9D9" w:themeColor="background1" w:themeShade="D9"/>
-          <w:lang w:val="de-DE"/>
-        </w:rPr>
-        <w:t>SW Programme</w:t>
-      </w:r>
-      <w:proofErr w:type="gramEnd"/>
-      <w:r>
-        <w:rPr>
-          <w:color w:val="D9D9D9" w:themeColor="background1" w:themeShade="D9"/>
-          <w:lang w:val="de-DE"/>
-        </w:rPr>
-        <w:t xml:space="preserve"> die bei der Umsetzung des Projektes verwendet worden sind. inkl. Angabe der Versionsnummer</w:t>
+    </w:p>
+    <w:p>
+      <w:pPr>
+        <w:rPr>
+          <w:color w:val="D9D9D9" w:themeColor="background1" w:themeShade="D9"/>
+          <w:lang w:val="de-DE"/>
+        </w:rPr>
+      </w:pPr>
+      <w:r>
+        <w:rPr>
+          <w:color w:val="D9D9D9" w:themeColor="background1" w:themeShade="D9"/>
+          <w:lang w:val="de-DE"/>
+        </w:rPr>
+        <w:t>Auflistung aller verwendeten SW Programme die bei der Umsetzung des Projektes verwendet worden sind. inkl. Angabe der Versionsnummer</w:t>
       </w:r>
     </w:p>
     <w:p>
@@ -6816,17 +7147,8 @@
           <w:color w:val="D9D9D9" w:themeColor="background1" w:themeShade="D9"/>
           <w:lang w:val="en-GB"/>
         </w:rPr>
-        <w:t xml:space="preserve">: Visual Studio </w:t>
-      </w:r>
-      <w:proofErr w:type="gramStart"/>
-      <w:r>
-        <w:rPr>
-          <w:color w:val="D9D9D9" w:themeColor="background1" w:themeShade="D9"/>
-          <w:lang w:val="en-GB"/>
-        </w:rPr>
-        <w:t>2022,...</w:t>
-      </w:r>
-      <w:proofErr w:type="gramEnd"/>
+        <w:t>: Visual Studio 2022,...</w:t>
+      </w:r>
     </w:p>
     <w:p>
       <w:pPr>
@@ -6841,6 +7163,7 @@
         <w:rPr>
           <w:lang w:val="en-GB"/>
         </w:rPr>
+        <w:lastRenderedPageBreak/>
         <w:t xml:space="preserve">5.5.2 SW </w:t>
       </w:r>
       <w:proofErr w:type="spellStart"/>
@@ -6860,21 +7183,12 @@
           <w:lang w:val="de-DE"/>
         </w:rPr>
       </w:pPr>
-      <w:proofErr w:type="gramStart"/>
-      <w:r>
-        <w:rPr>
-          <w:color w:val="D9D9D9" w:themeColor="background1" w:themeShade="D9"/>
-          <w:lang w:val="de-DE"/>
-        </w:rPr>
-        <w:t>Auflistung aller verwendeten SW Komponenten</w:t>
-      </w:r>
-      <w:proofErr w:type="gramEnd"/>
-      <w:r>
-        <w:rPr>
-          <w:color w:val="D9D9D9" w:themeColor="background1" w:themeShade="D9"/>
-          <w:lang w:val="de-DE"/>
-        </w:rPr>
-        <w:t xml:space="preserve"> welche für den Betrieb der SW benötigt werden. z.B.: Java Version, Apache Webserver, </w:t>
+      <w:r>
+        <w:rPr>
+          <w:color w:val="D9D9D9" w:themeColor="background1" w:themeShade="D9"/>
+          <w:lang w:val="de-DE"/>
+        </w:rPr>
+        <w:t xml:space="preserve">Auflistung aller verwendeten SW Komponenten welche für den Betrieb der SW benötigt werden. z.B.: Java Version, Apache Webserver, </w:t>
       </w:r>
       <w:proofErr w:type="spellStart"/>
       <w:r>
@@ -7272,6 +7586,12 @@
       </w:r>
       <w:r>
         <w:rPr>
+          <w:lang w:val="de-DE"/>
+        </w:rPr>
+        <w:t xml:space="preserve">&lt;Dinge die schlecht gelaufen sind, die sich aus der Retrospektive ergeben.&gt; </w:t>
+      </w:r>
+      <w:r>
+        <w:rPr>
           <w:color w:val="D9D9D9" w:themeColor="background1" w:themeShade="D9"/>
           <w:lang w:val="de-DE"/>
         </w:rPr>
@@ -7367,21 +7687,12 @@
           <w:lang w:val="de-DE"/>
         </w:rPr>
       </w:pPr>
-      <w:proofErr w:type="gramStart"/>
-      <w:r>
-        <w:rPr>
-          <w:color w:val="D9D9D9" w:themeColor="background1" w:themeShade="D9"/>
-          <w:lang w:val="de-DE"/>
-        </w:rPr>
-        <w:t>Kurze Beschreibung</w:t>
-      </w:r>
-      <w:proofErr w:type="gramEnd"/>
-      <w:r>
-        <w:rPr>
-          <w:color w:val="D9D9D9" w:themeColor="background1" w:themeShade="D9"/>
-          <w:lang w:val="de-DE"/>
-        </w:rPr>
-        <w:t xml:space="preserve"> welche User Stories umgesetzt worden sind und welche Funktionen erfolgreich präsentiert worden sind.</w:t>
+      <w:r>
+        <w:rPr>
+          <w:color w:val="D9D9D9" w:themeColor="background1" w:themeShade="D9"/>
+          <w:lang w:val="de-DE"/>
+        </w:rPr>
+        <w:t>Kurze Beschreibung welche User Stories umgesetzt worden sind und welche Funktionen erfolgreich präsentiert worden sind.</w:t>
       </w:r>
     </w:p>
     <w:p>
@@ -7447,23 +7758,7 @@
           <w:color w:val="D9D9D9" w:themeColor="background1" w:themeShade="D9"/>
           <w:lang w:val="de-DE"/>
         </w:rPr>
-        <w:t xml:space="preserve">Gibt es neue Impediment </w:t>
-      </w:r>
-      <w:proofErr w:type="gramStart"/>
-      <w:r>
-        <w:rPr>
-          <w:color w:val="D9D9D9" w:themeColor="background1" w:themeShade="D9"/>
-          <w:lang w:val="de-DE"/>
-        </w:rPr>
-        <w:t>Punkte</w:t>
-      </w:r>
-      <w:proofErr w:type="gramEnd"/>
-      <w:r>
-        <w:rPr>
-          <w:color w:val="D9D9D9" w:themeColor="background1" w:themeShade="D9"/>
-          <w:lang w:val="de-DE"/>
-        </w:rPr>
-        <w:t xml:space="preserve"> die während des Sprints identifiziert worden sind.</w:t>
+        <w:t>Gibt es neue Impediment Punkte die während des Sprints identifiziert worden sind.</w:t>
       </w:r>
     </w:p>
     <w:p>
@@ -7764,23 +8059,7 @@
           <w:color w:val="D9D9D9" w:themeColor="background1" w:themeShade="D9"/>
           <w:lang w:val="de-DE"/>
         </w:rPr>
-        <w:t xml:space="preserve">&lt;Auflistung der User </w:t>
-      </w:r>
-      <w:proofErr w:type="gramStart"/>
-      <w:r>
-        <w:rPr>
-          <w:color w:val="D9D9D9" w:themeColor="background1" w:themeShade="D9"/>
-          <w:lang w:val="de-DE"/>
-        </w:rPr>
-        <w:t>Stories</w:t>
-      </w:r>
-      <w:proofErr w:type="gramEnd"/>
-      <w:r>
-        <w:rPr>
-          <w:color w:val="D9D9D9" w:themeColor="background1" w:themeShade="D9"/>
-          <w:lang w:val="de-DE"/>
-        </w:rPr>
-        <w:t xml:space="preserve"> welche in diesem Sprint bearbeitet werden sollen. Pro User Story: Angabe des Namens, </w:t>
+        <w:t xml:space="preserve">&lt;Auflistung der User Stories welche in diesem Sprint bearbeitet werden sollen. Pro User Story: Angabe des Namens, </w:t>
       </w:r>
       <w:proofErr w:type="spellStart"/>
       <w:r>
@@ -7902,21 +8181,12 @@
           <w:lang w:val="de-DE"/>
         </w:rPr>
       </w:pPr>
-      <w:proofErr w:type="gramStart"/>
-      <w:r>
-        <w:rPr>
-          <w:color w:val="D9D9D9" w:themeColor="background1" w:themeShade="D9"/>
-          <w:lang w:val="de-DE"/>
-        </w:rPr>
-        <w:t>Kurze Beschreibung</w:t>
-      </w:r>
-      <w:proofErr w:type="gramEnd"/>
-      <w:r>
-        <w:rPr>
-          <w:color w:val="D9D9D9" w:themeColor="background1" w:themeShade="D9"/>
-          <w:lang w:val="de-DE"/>
-        </w:rPr>
-        <w:t xml:space="preserve"> welche User Stories umgesetzt worden sind und welche Funktionen erfolgreich präsentiert worden sind.</w:t>
+      <w:r>
+        <w:rPr>
+          <w:color w:val="D9D9D9" w:themeColor="background1" w:themeShade="D9"/>
+          <w:lang w:val="de-DE"/>
+        </w:rPr>
+        <w:t>Kurze Beschreibung welche User Stories umgesetzt worden sind und welche Funktionen erfolgreich präsentiert worden sind.</w:t>
       </w:r>
     </w:p>
     <w:p>
@@ -7980,23 +8250,7 @@
           <w:color w:val="D9D9D9" w:themeColor="background1" w:themeShade="D9"/>
           <w:lang w:val="de-DE"/>
         </w:rPr>
-        <w:t xml:space="preserve">Gibt es neue Impediment </w:t>
-      </w:r>
-      <w:proofErr w:type="gramStart"/>
-      <w:r>
-        <w:rPr>
-          <w:color w:val="D9D9D9" w:themeColor="background1" w:themeShade="D9"/>
-          <w:lang w:val="de-DE"/>
-        </w:rPr>
-        <w:t>Punkte</w:t>
-      </w:r>
-      <w:proofErr w:type="gramEnd"/>
-      <w:r>
-        <w:rPr>
-          <w:color w:val="D9D9D9" w:themeColor="background1" w:themeShade="D9"/>
-          <w:lang w:val="de-DE"/>
-        </w:rPr>
-        <w:t xml:space="preserve"> die während des Sprints identifiziert worden sind.</w:t>
+        <w:t>Gibt es neue Impediment Punkte die während des Sprints identifiziert worden sind.</w:t>
       </w:r>
     </w:p>
     <w:p>
@@ -8370,23 +8624,7 @@
           <w:color w:val="D9D9D9" w:themeColor="background1" w:themeShade="D9"/>
           <w:lang w:val="de-DE"/>
         </w:rPr>
-        <w:t xml:space="preserve">Anleitung welche Schritte notwendig sind um das fertige </w:t>
-      </w:r>
-      <w:proofErr w:type="gramStart"/>
-      <w:r>
-        <w:rPr>
-          <w:color w:val="D9D9D9" w:themeColor="background1" w:themeShade="D9"/>
-          <w:lang w:val="de-DE"/>
-        </w:rPr>
-        <w:t>SW Produkt</w:t>
-      </w:r>
-      <w:proofErr w:type="gramEnd"/>
-      <w:r>
-        <w:rPr>
-          <w:color w:val="D9D9D9" w:themeColor="background1" w:themeShade="D9"/>
-          <w:lang w:val="de-DE"/>
-        </w:rPr>
-        <w:t xml:space="preserve"> zu installieren und in Betrieb zu nehmen.</w:t>
+        <w:t>Anleitung welche Schritte notwendig sind um das fertige SW Produkt zu installieren und in Betrieb zu nehmen.</w:t>
       </w:r>
     </w:p>
     <w:p>
@@ -8636,7 +8874,7 @@
         <w:rPr>
           <w:noProof/>
         </w:rPr>
-        <w:t>11</w:t>
+        <w:t>12</w:t>
       </w:r>
     </w:fldSimple>
   </w:p>
@@ -9481,6 +9719,7 @@
   <w:style w:type="character" w:default="1" w:styleId="Absatz-Standardschriftart">
     <w:name w:val="Default Paragraph Font"/>
     <w:uiPriority w:val="1"/>
+    <w:semiHidden/>
     <w:unhideWhenUsed/>
   </w:style>
   <w:style w:type="table" w:default="1" w:styleId="NormaleTabelle">
@@ -9965,15 +10204,6 @@
 </file>
 
 <file path=customXml/item1.xml><?xml version="1.0" encoding="utf-8"?>
-<?mso-contentType ?>
-<FormTemplates xmlns="http://schemas.microsoft.com/sharepoint/v3/contenttype/forms">
-  <Display>DocumentLibraryForm</Display>
-  <Edit>DocumentLibraryForm</Edit>
-  <New>DocumentLibraryForm</New>
-</FormTemplates>
-</file>
-
-<file path=customXml/item2.xml><?xml version="1.0" encoding="utf-8"?>
 <ct:contentTypeSchema xmlns:ct="http://schemas.microsoft.com/office/2006/metadata/contentType" xmlns:ma="http://schemas.microsoft.com/office/2006/metadata/properties/metaAttributes" ct:_="" ma:_="" ma:contentTypeName="Document" ma:contentTypeID="0x0101001A56A123154F954888BA0DA91FFC860A" ma:contentTypeVersion="0" ma:contentTypeDescription="Create a new document." ma:contentTypeScope="" ma:versionID="bd30f06cb515e3d85da88128c00ed9c6">
   <xsd:schema xmlns:xsd="http://www.w3.org/2001/XMLSchema" xmlns:xs="http://www.w3.org/2001/XMLSchema" xmlns:p="http://schemas.microsoft.com/office/2006/metadata/properties" targetNamespace="http://schemas.microsoft.com/office/2006/metadata/properties" ma:root="true" ma:fieldsID="b764bea3eb9b1a5be8fd57fac5fb459b">
     <xsd:element name="properties">
@@ -10087,15 +10317,16 @@
 </ct:contentTypeSchema>
 </file>
 
-<file path=customXml/itemProps1.xml><?xml version="1.0" encoding="utf-8"?>
-<ds:datastoreItem xmlns:ds="http://schemas.openxmlformats.org/officeDocument/2006/customXml" ds:itemID="{EF4565F9-5E9B-4DC8-AE78-BC948A4550E6}">
-  <ds:schemaRefs>
-    <ds:schemaRef ds:uri="http://schemas.microsoft.com/sharepoint/v3/contenttype/forms"/>
-  </ds:schemaRefs>
-</ds:datastoreItem>
+<file path=customXml/item2.xml><?xml version="1.0" encoding="utf-8"?>
+<?mso-contentType ?>
+<FormTemplates xmlns="http://schemas.microsoft.com/sharepoint/v3/contenttype/forms">
+  <Display>DocumentLibraryForm</Display>
+  <Edit>DocumentLibraryForm</Edit>
+  <New>DocumentLibraryForm</New>
+</FormTemplates>
 </file>
 
-<file path=customXml/itemProps2.xml><?xml version="1.0" encoding="utf-8"?>
+<file path=customXml/itemProps1.xml><?xml version="1.0" encoding="utf-8"?>
 <ds:datastoreItem xmlns:ds="http://schemas.openxmlformats.org/officeDocument/2006/customXml" ds:itemID="{814AB08F-6617-4FF9-937C-52BB33AB4208}">
   <ds:schemaRefs>
     <ds:schemaRef ds:uri="http://schemas.microsoft.com/office/2006/metadata/contentType"/>
@@ -10109,4 +10340,12 @@
     <ds:schemaRef ds:uri="http://schemas.microsoft.com/office/infopath/2007/PartnerControls"/>
   </ds:schemaRefs>
 </ds:datastoreItem>
+</file>
+
+<file path=customXml/itemProps2.xml><?xml version="1.0" encoding="utf-8"?>
+<ds:datastoreItem xmlns:ds="http://schemas.openxmlformats.org/officeDocument/2006/customXml" ds:itemID="{EF4565F9-5E9B-4DC8-AE78-BC948A4550E6}">
+  <ds:schemaRefs>
+    <ds:schemaRef ds:uri="http://schemas.microsoft.com/sharepoint/v3/contenttype/forms"/>
+  </ds:schemaRefs>
+</ds:datastoreItem>
 </file>
</xml_diff>

<commit_message>
update velocity chart sprint 1
</commit_message>
<xml_diff>
--- a/Doku/01_SYP_4AHINF_Gruppe_3_Projektdokumentation.docx
+++ b/Doku/01_SYP_4AHINF_Gruppe_3_Projektdokumentation.docx
@@ -1473,15 +1473,7 @@
                 <w:sz w:val="20"/>
                 <w:lang w:val="de-AT"/>
               </w:rPr>
-              <w:t>nforderungen</w:t>
-            </w:r>
-            <w:r>
-              <w:rPr>
-                <w:rFonts w:ascii="Arial" w:hAnsi="Arial" w:cs="Arial"/>
-                <w:sz w:val="20"/>
-                <w:lang w:val="de-AT"/>
-              </w:rPr>
-              <w:t>, Machbarkeitsstudie</w:t>
+              <w:t>nforderungen, Machbarkeitsstudie</w:t>
             </w:r>
           </w:p>
         </w:tc>
@@ -5671,13 +5663,27 @@
         <w:rPr>
           <w:lang w:val="de-AT"/>
         </w:rPr>
-        <w:t>Es ist davon auszugehen d</w:t>
-      </w:r>
+        <w:t xml:space="preserve">Es ist davon auszugehen </w:t>
+      </w:r>
+      <w:proofErr w:type="gramStart"/>
       <w:r>
         <w:rPr>
           <w:lang w:val="de-AT"/>
         </w:rPr>
-        <w:t xml:space="preserve">as der Roboter und das Gerät </w:t>
+        <w:t>d</w:t>
+      </w:r>
+      <w:r>
+        <w:rPr>
+          <w:lang w:val="de-AT"/>
+        </w:rPr>
+        <w:t>as</w:t>
+      </w:r>
+      <w:proofErr w:type="gramEnd"/>
+      <w:r>
+        <w:rPr>
+          <w:lang w:val="de-AT"/>
+        </w:rPr>
+        <w:t xml:space="preserve"> der Roboter und das Gerät </w:t>
       </w:r>
       <w:r>
         <w:rPr>
@@ -6130,61 +6136,49 @@
         <w:rPr>
           <w:lang w:val="de-AT"/>
         </w:rPr>
-        <w:t xml:space="preserve">Um eine schöne Oberfläche für den Benutzer zu bieten, soll die Website die </w:t>
-      </w:r>
+        <w:t xml:space="preserve">Um eine schöne Oberfläche für den Benutzer zu bieten, soll die Website die über </w:t>
+      </w:r>
+      <w:proofErr w:type="spellStart"/>
       <w:r>
         <w:rPr>
           <w:lang w:val="de-AT"/>
         </w:rPr>
-        <w:t xml:space="preserve">über </w:t>
+        <w:t>html</w:t>
+      </w:r>
+      <w:proofErr w:type="spellEnd"/>
+      <w:r>
+        <w:rPr>
+          <w:lang w:val="de-AT"/>
+        </w:rPr>
+        <w:t xml:space="preserve">, </w:t>
       </w:r>
       <w:proofErr w:type="spellStart"/>
       <w:r>
         <w:rPr>
           <w:lang w:val="de-AT"/>
         </w:rPr>
-        <w:t>html</w:t>
+        <w:t>css</w:t>
       </w:r>
       <w:proofErr w:type="spellEnd"/>
       <w:r>
         <w:rPr>
           <w:lang w:val="de-AT"/>
         </w:rPr>
-        <w:t xml:space="preserve">, </w:t>
+        <w:t xml:space="preserve"> und </w:t>
       </w:r>
       <w:proofErr w:type="spellStart"/>
       <w:r>
         <w:rPr>
           <w:lang w:val="de-AT"/>
         </w:rPr>
-        <w:t>css</w:t>
+        <w:t>js</w:t>
       </w:r>
       <w:proofErr w:type="spellEnd"/>
       <w:r>
         <w:rPr>
           <w:lang w:val="de-AT"/>
         </w:rPr>
-        <w:t xml:space="preserve"> und </w:t>
-      </w:r>
-      <w:proofErr w:type="spellStart"/>
-      <w:r>
-        <w:rPr>
-          <w:lang w:val="de-AT"/>
-        </w:rPr>
-        <w:t>js</w:t>
-      </w:r>
-      <w:proofErr w:type="spellEnd"/>
-      <w:r>
-        <w:rPr>
-          <w:lang w:val="de-AT"/>
-        </w:rPr>
-        <w:t xml:space="preserve"> erstellt wird</w:t>
-      </w:r>
-      <w:r>
-        <w:rPr>
-          <w:lang w:val="de-AT"/>
-        </w:rPr>
-        <w:t xml:space="preserve"> und zur Steuerung des mBots dient mit einem responsiven Design ausgestattet sein. Die Steuerelemente auf der Website sollen unkompliziert und schön dargestellt werden.</w:t>
+        <w:t xml:space="preserve"> erstellt wird und zur Steuerung des mBots dient mit einem responsiven Design ausgestattet sein. Die Steuerelemente auf der Website sollen unkompliziert und schön dargestellt werden.</w:t>
       </w:r>
     </w:p>
     <w:p>
@@ -6300,7 +6294,23 @@
           <w:color w:val="D9D9D9" w:themeColor="background1" w:themeShade="D9"/>
           <w:lang w:val="de-DE"/>
         </w:rPr>
-        <w:t xml:space="preserve">In diesem Kapitel sollen grundlegende Fragen geklärt werden bevor mit der Projektdurchführung begonnen wird. Obwohl es klar ist, das dieses Projekt mit Hilfe von </w:t>
+        <w:t xml:space="preserve">In diesem Kapitel sollen grundlegende Fragen geklärt werden bevor mit der Projektdurchführung begonnen wird. Obwohl es klar ist, </w:t>
+      </w:r>
+      <w:proofErr w:type="gramStart"/>
+      <w:r>
+        <w:rPr>
+          <w:color w:val="D9D9D9" w:themeColor="background1" w:themeShade="D9"/>
+          <w:lang w:val="de-DE"/>
+        </w:rPr>
+        <w:t>das</w:t>
+      </w:r>
+      <w:proofErr w:type="gramEnd"/>
+      <w:r>
+        <w:rPr>
+          <w:color w:val="D9D9D9" w:themeColor="background1" w:themeShade="D9"/>
+          <w:lang w:val="de-DE"/>
+        </w:rPr>
+        <w:t xml:space="preserve"> dieses Projekt mit Hilfe von </w:t>
       </w:r>
       <w:r>
         <w:rPr>
@@ -6366,7 +6376,23 @@
           <w:color w:val="D9D9D9" w:themeColor="background1" w:themeShade="D9"/>
           <w:lang w:val="de-DE"/>
         </w:rPr>
-        <w:t>Auf Basis der Projektanforderungen, welche Varianten für die Umsetzung wurden ausgearbeitet und welche wurde schließlich gewählt und warum. Welche Varianten wurden verworfen und aus welchem Grund.</w:t>
+        <w:t xml:space="preserve">Auf Basis der Projektanforderungen, welche Varianten für die Umsetzung </w:t>
+      </w:r>
+      <w:proofErr w:type="gramStart"/>
+      <w:r>
+        <w:rPr>
+          <w:color w:val="D9D9D9" w:themeColor="background1" w:themeShade="D9"/>
+          <w:lang w:val="de-DE"/>
+        </w:rPr>
+        <w:t>wurden</w:t>
+      </w:r>
+      <w:proofErr w:type="gramEnd"/>
+      <w:r>
+        <w:rPr>
+          <w:color w:val="D9D9D9" w:themeColor="background1" w:themeShade="D9"/>
+          <w:lang w:val="de-DE"/>
+        </w:rPr>
+        <w:t xml:space="preserve"> ausgearbeitet und welche wurde schließlich gewählt und warum. Welche Varianten wurden verworfen und aus welchem Grund.</w:t>
       </w:r>
     </w:p>
     <w:p>
@@ -6480,8 +6506,16 @@
         <w:rPr>
           <w:lang w:val="de-DE"/>
         </w:rPr>
-        <w:t xml:space="preserve"> über Buttons auf einer Website</w:t>
-      </w:r>
+        <w:t xml:space="preserve"> über Buttons auf einer </w:t>
+      </w:r>
+      <w:proofErr w:type="gramStart"/>
+      <w:r>
+        <w:rPr>
+          <w:lang w:val="de-DE"/>
+        </w:rPr>
+        <w:t>Website</w:t>
+      </w:r>
+      <w:proofErr w:type="gramEnd"/>
       <w:r>
         <w:rPr>
           <w:lang w:val="de-DE"/>
@@ -6507,7 +6541,23 @@
           <w:color w:val="D9D9D9" w:themeColor="background1" w:themeShade="D9"/>
           <w:lang w:val="de-DE"/>
         </w:rPr>
-        <w:t xml:space="preserve">Gab es einzelne Punkte, die vorher grob getestet wurden um zu </w:t>
+        <w:t xml:space="preserve">Gab es einzelne Punkte, die vorher grob getestet </w:t>
+      </w:r>
+      <w:proofErr w:type="gramStart"/>
+      <w:r>
+        <w:rPr>
+          <w:color w:val="D9D9D9" w:themeColor="background1" w:themeShade="D9"/>
+          <w:lang w:val="de-DE"/>
+        </w:rPr>
+        <w:t>wurden</w:t>
+      </w:r>
+      <w:proofErr w:type="gramEnd"/>
+      <w:r>
+        <w:rPr>
+          <w:color w:val="D9D9D9" w:themeColor="background1" w:themeShade="D9"/>
+          <w:lang w:val="de-DE"/>
+        </w:rPr>
+        <w:t xml:space="preserve"> um zu </w:t>
       </w:r>
       <w:proofErr w:type="spellStart"/>
       <w:r>
@@ -6569,12 +6619,21 @@
           <w:lang w:val="de-DE"/>
         </w:rPr>
       </w:pPr>
-      <w:r>
-        <w:rPr>
-          <w:color w:val="D9D9D9" w:themeColor="background1" w:themeShade="D9"/>
-          <w:lang w:val="de-DE"/>
-        </w:rPr>
-        <w:t>Andere Planungsinformationen welche nicht durch andere Kapitel abgedeckt sind werden hier eingetragen.</w:t>
+      <w:proofErr w:type="gramStart"/>
+      <w:r>
+        <w:rPr>
+          <w:color w:val="D9D9D9" w:themeColor="background1" w:themeShade="D9"/>
+          <w:lang w:val="de-DE"/>
+        </w:rPr>
+        <w:t>Andere Planungsinformationen</w:t>
+      </w:r>
+      <w:proofErr w:type="gramEnd"/>
+      <w:r>
+        <w:rPr>
+          <w:color w:val="D9D9D9" w:themeColor="background1" w:themeShade="D9"/>
+          <w:lang w:val="de-DE"/>
+        </w:rPr>
+        <w:t xml:space="preserve"> welche nicht durch andere Kapitel abgedeckt sind werden hier eingetragen.</w:t>
       </w:r>
     </w:p>
     <w:p>
@@ -7103,6 +7162,7 @@
         </w:rPr>
       </w:pPr>
       <w:bookmarkStart w:id="25" w:name="_Toc156978963"/>
+      <w:proofErr w:type="gramStart"/>
       <w:r>
         <w:rPr>
           <w:lang w:val="de-DE"/>
@@ -7110,20 +7170,37 @@
         <w:t>SW Programme</w:t>
       </w:r>
       <w:bookmarkEnd w:id="25"/>
-    </w:p>
-    <w:p>
-      <w:pPr>
-        <w:rPr>
-          <w:color w:val="D9D9D9" w:themeColor="background1" w:themeShade="D9"/>
-          <w:lang w:val="de-DE"/>
-        </w:rPr>
-      </w:pPr>
-      <w:r>
-        <w:rPr>
-          <w:color w:val="D9D9D9" w:themeColor="background1" w:themeShade="D9"/>
-          <w:lang w:val="de-DE"/>
-        </w:rPr>
-        <w:t>Auflistung aller verwendeten SW Programme die bei der Umsetzung des Projektes verwendet worden sind. inkl. Angabe der Versionsnummer</w:t>
+      <w:proofErr w:type="gramEnd"/>
+    </w:p>
+    <w:p>
+      <w:pPr>
+        <w:rPr>
+          <w:color w:val="D9D9D9" w:themeColor="background1" w:themeShade="D9"/>
+          <w:lang w:val="de-DE"/>
+        </w:rPr>
+      </w:pPr>
+      <w:r>
+        <w:rPr>
+          <w:color w:val="D9D9D9" w:themeColor="background1" w:themeShade="D9"/>
+          <w:lang w:val="de-DE"/>
+        </w:rPr>
+        <w:t xml:space="preserve">Auflistung aller verwendeten </w:t>
+      </w:r>
+      <w:proofErr w:type="gramStart"/>
+      <w:r>
+        <w:rPr>
+          <w:color w:val="D9D9D9" w:themeColor="background1" w:themeShade="D9"/>
+          <w:lang w:val="de-DE"/>
+        </w:rPr>
+        <w:t>SW Programme</w:t>
+      </w:r>
+      <w:proofErr w:type="gramEnd"/>
+      <w:r>
+        <w:rPr>
+          <w:color w:val="D9D9D9" w:themeColor="background1" w:themeShade="D9"/>
+          <w:lang w:val="de-DE"/>
+        </w:rPr>
+        <w:t xml:space="preserve"> die bei der Umsetzung des Projektes verwendet worden sind. inkl. Angabe der Versionsnummer</w:t>
       </w:r>
     </w:p>
     <w:p>
@@ -7147,8 +7224,17 @@
           <w:color w:val="D9D9D9" w:themeColor="background1" w:themeShade="D9"/>
           <w:lang w:val="en-GB"/>
         </w:rPr>
-        <w:t>: Visual Studio 2022,...</w:t>
-      </w:r>
+        <w:t xml:space="preserve">: Visual Studio </w:t>
+      </w:r>
+      <w:proofErr w:type="gramStart"/>
+      <w:r>
+        <w:rPr>
+          <w:color w:val="D9D9D9" w:themeColor="background1" w:themeShade="D9"/>
+          <w:lang w:val="en-GB"/>
+        </w:rPr>
+        <w:t>2022,...</w:t>
+      </w:r>
+      <w:proofErr w:type="gramEnd"/>
     </w:p>
     <w:p>
       <w:pPr>
@@ -7183,12 +7269,21 @@
           <w:lang w:val="de-DE"/>
         </w:rPr>
       </w:pPr>
-      <w:r>
-        <w:rPr>
-          <w:color w:val="D9D9D9" w:themeColor="background1" w:themeShade="D9"/>
-          <w:lang w:val="de-DE"/>
-        </w:rPr>
-        <w:t xml:space="preserve">Auflistung aller verwendeten SW Komponenten welche für den Betrieb der SW benötigt werden. z.B.: Java Version, Apache Webserver, </w:t>
+      <w:proofErr w:type="gramStart"/>
+      <w:r>
+        <w:rPr>
+          <w:color w:val="D9D9D9" w:themeColor="background1" w:themeShade="D9"/>
+          <w:lang w:val="de-DE"/>
+        </w:rPr>
+        <w:t>Auflistung aller verwendeten SW Komponenten</w:t>
+      </w:r>
+      <w:proofErr w:type="gramEnd"/>
+      <w:r>
+        <w:rPr>
+          <w:color w:val="D9D9D9" w:themeColor="background1" w:themeShade="D9"/>
+          <w:lang w:val="de-DE"/>
+        </w:rPr>
+        <w:t xml:space="preserve"> welche für den Betrieb der SW benötigt werden. z.B.: Java Version, Apache Webserver, </w:t>
       </w:r>
       <w:proofErr w:type="spellStart"/>
       <w:r>
@@ -7520,7 +7615,39 @@
         <w:rPr>
           <w:lang w:val="de-AT"/>
         </w:rPr>
-        <w:t>Roboter und Anwendung sollen sich selbst im Netzwerk finden, um eine Verbindung herzustellen.</w:t>
+        <w:t xml:space="preserve">Alle </w:t>
+      </w:r>
+      <w:proofErr w:type="spellStart"/>
+      <w:r>
+        <w:rPr>
+          <w:lang w:val="de-AT"/>
+        </w:rPr>
+        <w:t>mBots</w:t>
+      </w:r>
+      <w:proofErr w:type="spellEnd"/>
+      <w:r>
+        <w:rPr>
+          <w:lang w:val="de-AT"/>
+        </w:rPr>
+        <w:t xml:space="preserve"> im verbundenen Netzwerk werden angezeigt und können </w:t>
+      </w:r>
+      <w:r>
+        <w:rPr>
+          <w:lang w:val="de-AT"/>
+        </w:rPr>
+        <w:t>a</w:t>
+      </w:r>
+      <w:r>
+        <w:rPr>
+          <w:lang w:val="de-AT"/>
+        </w:rPr>
+        <w:t>usgewählt werden</w:t>
+      </w:r>
+      <w:r>
+        <w:rPr>
+          <w:lang w:val="de-AT"/>
+        </w:rPr>
+        <w:t>, um eine Verbindung herzustellen.</w:t>
       </w:r>
     </w:p>
     <w:p>
@@ -7595,7 +7722,23 @@
           <w:color w:val="D9D9D9" w:themeColor="background1" w:themeShade="D9"/>
           <w:lang w:val="de-DE"/>
         </w:rPr>
-        <w:t>&lt;Geplante Punkte der Impediment Liste welche in diesem Sprint umgesetzt werden sollen&gt;</w:t>
+        <w:t xml:space="preserve">&lt;Geplante Punkte der Impediment </w:t>
+      </w:r>
+      <w:proofErr w:type="gramStart"/>
+      <w:r>
+        <w:rPr>
+          <w:color w:val="D9D9D9" w:themeColor="background1" w:themeShade="D9"/>
+          <w:lang w:val="de-DE"/>
+        </w:rPr>
+        <w:t>Liste</w:t>
+      </w:r>
+      <w:proofErr w:type="gramEnd"/>
+      <w:r>
+        <w:rPr>
+          <w:color w:val="D9D9D9" w:themeColor="background1" w:themeShade="D9"/>
+          <w:lang w:val="de-DE"/>
+        </w:rPr>
+        <w:t xml:space="preserve"> welche in diesem Sprint umgesetzt werden sollen&gt;</w:t>
       </w:r>
     </w:p>
     <w:p>
@@ -7687,12 +7830,21 @@
           <w:lang w:val="de-DE"/>
         </w:rPr>
       </w:pPr>
-      <w:r>
-        <w:rPr>
-          <w:color w:val="D9D9D9" w:themeColor="background1" w:themeShade="D9"/>
-          <w:lang w:val="de-DE"/>
-        </w:rPr>
-        <w:t>Kurze Beschreibung welche User Stories umgesetzt worden sind und welche Funktionen erfolgreich präsentiert worden sind.</w:t>
+      <w:proofErr w:type="gramStart"/>
+      <w:r>
+        <w:rPr>
+          <w:color w:val="D9D9D9" w:themeColor="background1" w:themeShade="D9"/>
+          <w:lang w:val="de-DE"/>
+        </w:rPr>
+        <w:t>Kurze Beschreibung</w:t>
+      </w:r>
+      <w:proofErr w:type="gramEnd"/>
+      <w:r>
+        <w:rPr>
+          <w:color w:val="D9D9D9" w:themeColor="background1" w:themeShade="D9"/>
+          <w:lang w:val="de-DE"/>
+        </w:rPr>
+        <w:t xml:space="preserve"> welche User Stories umgesetzt worden sind und welche Funktionen erfolgreich präsentiert worden sind.</w:t>
       </w:r>
     </w:p>
     <w:p>
@@ -7758,7 +7910,23 @@
           <w:color w:val="D9D9D9" w:themeColor="background1" w:themeShade="D9"/>
           <w:lang w:val="de-DE"/>
         </w:rPr>
-        <w:t>Gibt es neue Impediment Punkte die während des Sprints identifiziert worden sind.</w:t>
+        <w:t xml:space="preserve">Gibt es neue Impediment </w:t>
+      </w:r>
+      <w:proofErr w:type="gramStart"/>
+      <w:r>
+        <w:rPr>
+          <w:color w:val="D9D9D9" w:themeColor="background1" w:themeShade="D9"/>
+          <w:lang w:val="de-DE"/>
+        </w:rPr>
+        <w:t>Punkte</w:t>
+      </w:r>
+      <w:proofErr w:type="gramEnd"/>
+      <w:r>
+        <w:rPr>
+          <w:color w:val="D9D9D9" w:themeColor="background1" w:themeShade="D9"/>
+          <w:lang w:val="de-DE"/>
+        </w:rPr>
+        <w:t xml:space="preserve"> die während des Sprints identifiziert worden sind.</w:t>
       </w:r>
     </w:p>
     <w:p>
@@ -8059,7 +8227,23 @@
           <w:color w:val="D9D9D9" w:themeColor="background1" w:themeShade="D9"/>
           <w:lang w:val="de-DE"/>
         </w:rPr>
-        <w:t xml:space="preserve">&lt;Auflistung der User Stories welche in diesem Sprint bearbeitet werden sollen. Pro User Story: Angabe des Namens, </w:t>
+        <w:t xml:space="preserve">&lt;Auflistung der User </w:t>
+      </w:r>
+      <w:proofErr w:type="gramStart"/>
+      <w:r>
+        <w:rPr>
+          <w:color w:val="D9D9D9" w:themeColor="background1" w:themeShade="D9"/>
+          <w:lang w:val="de-DE"/>
+        </w:rPr>
+        <w:t>Stories</w:t>
+      </w:r>
+      <w:proofErr w:type="gramEnd"/>
+      <w:r>
+        <w:rPr>
+          <w:color w:val="D9D9D9" w:themeColor="background1" w:themeShade="D9"/>
+          <w:lang w:val="de-DE"/>
+        </w:rPr>
+        <w:t xml:space="preserve"> welche in diesem Sprint bearbeitet werden sollen. Pro User Story: Angabe des Namens, </w:t>
       </w:r>
       <w:proofErr w:type="spellStart"/>
       <w:r>
@@ -8181,12 +8365,21 @@
           <w:lang w:val="de-DE"/>
         </w:rPr>
       </w:pPr>
-      <w:r>
-        <w:rPr>
-          <w:color w:val="D9D9D9" w:themeColor="background1" w:themeShade="D9"/>
-          <w:lang w:val="de-DE"/>
-        </w:rPr>
-        <w:t>Kurze Beschreibung welche User Stories umgesetzt worden sind und welche Funktionen erfolgreich präsentiert worden sind.</w:t>
+      <w:proofErr w:type="gramStart"/>
+      <w:r>
+        <w:rPr>
+          <w:color w:val="D9D9D9" w:themeColor="background1" w:themeShade="D9"/>
+          <w:lang w:val="de-DE"/>
+        </w:rPr>
+        <w:t>Kurze Beschreibung</w:t>
+      </w:r>
+      <w:proofErr w:type="gramEnd"/>
+      <w:r>
+        <w:rPr>
+          <w:color w:val="D9D9D9" w:themeColor="background1" w:themeShade="D9"/>
+          <w:lang w:val="de-DE"/>
+        </w:rPr>
+        <w:t xml:space="preserve"> welche User Stories umgesetzt worden sind und welche Funktionen erfolgreich präsentiert worden sind.</w:t>
       </w:r>
     </w:p>
     <w:p>
@@ -8250,7 +8443,23 @@
           <w:color w:val="D9D9D9" w:themeColor="background1" w:themeShade="D9"/>
           <w:lang w:val="de-DE"/>
         </w:rPr>
-        <w:t>Gibt es neue Impediment Punkte die während des Sprints identifiziert worden sind.</w:t>
+        <w:t xml:space="preserve">Gibt es neue Impediment </w:t>
+      </w:r>
+      <w:proofErr w:type="gramStart"/>
+      <w:r>
+        <w:rPr>
+          <w:color w:val="D9D9D9" w:themeColor="background1" w:themeShade="D9"/>
+          <w:lang w:val="de-DE"/>
+        </w:rPr>
+        <w:t>Punkte</w:t>
+      </w:r>
+      <w:proofErr w:type="gramEnd"/>
+      <w:r>
+        <w:rPr>
+          <w:color w:val="D9D9D9" w:themeColor="background1" w:themeShade="D9"/>
+          <w:lang w:val="de-DE"/>
+        </w:rPr>
+        <w:t xml:space="preserve"> die während des Sprints identifiziert worden sind.</w:t>
       </w:r>
     </w:p>
     <w:p>
@@ -8624,7 +8833,23 @@
           <w:color w:val="D9D9D9" w:themeColor="background1" w:themeShade="D9"/>
           <w:lang w:val="de-DE"/>
         </w:rPr>
-        <w:t>Anleitung welche Schritte notwendig sind um das fertige SW Produkt zu installieren und in Betrieb zu nehmen.</w:t>
+        <w:t xml:space="preserve">Anleitung welche Schritte notwendig sind um das fertige </w:t>
+      </w:r>
+      <w:proofErr w:type="gramStart"/>
+      <w:r>
+        <w:rPr>
+          <w:color w:val="D9D9D9" w:themeColor="background1" w:themeShade="D9"/>
+          <w:lang w:val="de-DE"/>
+        </w:rPr>
+        <w:t>SW Produkt</w:t>
+      </w:r>
+      <w:proofErr w:type="gramEnd"/>
+      <w:r>
+        <w:rPr>
+          <w:color w:val="D9D9D9" w:themeColor="background1" w:themeShade="D9"/>
+          <w:lang w:val="de-DE"/>
+        </w:rPr>
+        <w:t xml:space="preserve"> zu installieren und in Betrieb zu nehmen.</w:t>
       </w:r>
     </w:p>
     <w:p>
@@ -9719,7 +9944,6 @@
   <w:style w:type="character" w:default="1" w:styleId="Absatz-Standardschriftart">
     <w:name w:val="Default Paragraph Font"/>
     <w:uiPriority w:val="1"/>
-    <w:semiHidden/>
     <w:unhideWhenUsed/>
   </w:style>
   <w:style w:type="table" w:default="1" w:styleId="NormaleTabelle">
@@ -10204,6 +10428,15 @@
 </file>
 
 <file path=customXml/item1.xml><?xml version="1.0" encoding="utf-8"?>
+<?mso-contentType ?>
+<FormTemplates xmlns="http://schemas.microsoft.com/sharepoint/v3/contenttype/forms">
+  <Display>DocumentLibraryForm</Display>
+  <Edit>DocumentLibraryForm</Edit>
+  <New>DocumentLibraryForm</New>
+</FormTemplates>
+</file>
+
+<file path=customXml/item2.xml><?xml version="1.0" encoding="utf-8"?>
 <ct:contentTypeSchema xmlns:ct="http://schemas.microsoft.com/office/2006/metadata/contentType" xmlns:ma="http://schemas.microsoft.com/office/2006/metadata/properties/metaAttributes" ct:_="" ma:_="" ma:contentTypeName="Document" ma:contentTypeID="0x0101001A56A123154F954888BA0DA91FFC860A" ma:contentTypeVersion="0" ma:contentTypeDescription="Create a new document." ma:contentTypeScope="" ma:versionID="bd30f06cb515e3d85da88128c00ed9c6">
   <xsd:schema xmlns:xsd="http://www.w3.org/2001/XMLSchema" xmlns:xs="http://www.w3.org/2001/XMLSchema" xmlns:p="http://schemas.microsoft.com/office/2006/metadata/properties" targetNamespace="http://schemas.microsoft.com/office/2006/metadata/properties" ma:root="true" ma:fieldsID="b764bea3eb9b1a5be8fd57fac5fb459b">
     <xsd:element name="properties">
@@ -10317,16 +10550,15 @@
 </ct:contentTypeSchema>
 </file>
 
-<file path=customXml/item2.xml><?xml version="1.0" encoding="utf-8"?>
-<?mso-contentType ?>
-<FormTemplates xmlns="http://schemas.microsoft.com/sharepoint/v3/contenttype/forms">
-  <Display>DocumentLibraryForm</Display>
-  <Edit>DocumentLibraryForm</Edit>
-  <New>DocumentLibraryForm</New>
-</FormTemplates>
+<file path=customXml/itemProps1.xml><?xml version="1.0" encoding="utf-8"?>
+<ds:datastoreItem xmlns:ds="http://schemas.openxmlformats.org/officeDocument/2006/customXml" ds:itemID="{EF4565F9-5E9B-4DC8-AE78-BC948A4550E6}">
+  <ds:schemaRefs>
+    <ds:schemaRef ds:uri="http://schemas.microsoft.com/sharepoint/v3/contenttype/forms"/>
+  </ds:schemaRefs>
+</ds:datastoreItem>
 </file>
 
-<file path=customXml/itemProps1.xml><?xml version="1.0" encoding="utf-8"?>
+<file path=customXml/itemProps2.xml><?xml version="1.0" encoding="utf-8"?>
 <ds:datastoreItem xmlns:ds="http://schemas.openxmlformats.org/officeDocument/2006/customXml" ds:itemID="{814AB08F-6617-4FF9-937C-52BB33AB4208}">
   <ds:schemaRefs>
     <ds:schemaRef ds:uri="http://schemas.microsoft.com/office/2006/metadata/contentType"/>
@@ -10340,12 +10572,4 @@
     <ds:schemaRef ds:uri="http://schemas.microsoft.com/office/infopath/2007/PartnerControls"/>
   </ds:schemaRefs>
 </ds:datastoreItem>
-</file>
-
-<file path=customXml/itemProps2.xml><?xml version="1.0" encoding="utf-8"?>
-<ds:datastoreItem xmlns:ds="http://schemas.openxmlformats.org/officeDocument/2006/customXml" ds:itemID="{EF4565F9-5E9B-4DC8-AE78-BC948A4550E6}">
-  <ds:schemaRefs>
-    <ds:schemaRef ds:uri="http://schemas.microsoft.com/sharepoint/v3/contenttype/forms"/>
-  </ds:schemaRefs>
-</ds:datastoreItem>
 </file>
</xml_diff>

<commit_message>
verteilungsdiagramm in die doku hinzugefügt
</commit_message>
<xml_diff>
--- a/Doku/01_SYP_4AHINF_Gruppe_3_Projektdokumentation.docx
+++ b/Doku/01_SYP_4AHINF_Gruppe_3_Projektdokumentation.docx
@@ -239,7 +239,6 @@
                 <w:b/>
               </w:rPr>
             </w:pPr>
-            <w:proofErr w:type="spellStart"/>
             <w:r>
               <w:rPr>
                 <w:rFonts w:ascii="Arial" w:hAnsi="Arial" w:cs="Arial"/>
@@ -247,7 +246,6 @@
               </w:rPr>
               <w:t>Projektbezeichnung</w:t>
             </w:r>
-            <w:proofErr w:type="spellEnd"/>
           </w:p>
         </w:tc>
         <w:tc>
@@ -288,7 +286,6 @@
                 <w:lang w:val="de-DE"/>
               </w:rPr>
             </w:pPr>
-            <w:proofErr w:type="spellStart"/>
             <w:r>
               <w:rPr>
                 <w:rFonts w:ascii="Arial" w:hAnsi="Arial" w:cs="Arial"/>
@@ -304,7 +301,6 @@
               </w:rPr>
               <w:t>team</w:t>
             </w:r>
-            <w:proofErr w:type="spellEnd"/>
           </w:p>
         </w:tc>
         <w:tc>
@@ -324,40 +320,15 @@
                 <w:rFonts w:ascii="Arial" w:hAnsi="Arial" w:cs="Arial"/>
                 <w:lang w:val="de-AT"/>
               </w:rPr>
-              <w:t xml:space="preserve">Philipp Kirchtag, Sebastian </w:t>
-            </w:r>
-            <w:proofErr w:type="spellStart"/>
-            <w:r>
-              <w:rPr>
-                <w:rFonts w:ascii="Arial" w:hAnsi="Arial" w:cs="Arial"/>
-                <w:lang w:val="de-AT"/>
-              </w:rPr>
-              <w:t>Krallinger</w:t>
-            </w:r>
-            <w:proofErr w:type="spellEnd"/>
-            <w:r>
-              <w:rPr>
-                <w:rFonts w:ascii="Arial" w:hAnsi="Arial" w:cs="Arial"/>
-                <w:lang w:val="de-AT"/>
-              </w:rPr>
-              <w:t>, F</w:t>
+              <w:t>Philipp Kirchtag, Sebastian Krallinger, F</w:t>
             </w:r>
             <w:r>
               <w:rPr>
                 <w:rFonts w:ascii="Arial" w:hAnsi="Arial" w:cs="Arial"/>
                 <w:lang w:val="de-AT"/>
               </w:rPr>
-              <w:t xml:space="preserve">abian Scharfetter, Eduard </w:t>
+              <w:t>abian Scharfetter, Eduard Voicescu</w:t>
             </w:r>
-            <w:proofErr w:type="spellStart"/>
-            <w:r>
-              <w:rPr>
-                <w:rFonts w:ascii="Arial" w:hAnsi="Arial" w:cs="Arial"/>
-                <w:lang w:val="de-AT"/>
-              </w:rPr>
-              <w:t>Voicescu</w:t>
-            </w:r>
-            <w:proofErr w:type="spellEnd"/>
           </w:p>
         </w:tc>
       </w:tr>
@@ -378,21 +349,12 @@
                 <w:b/>
               </w:rPr>
             </w:pPr>
-            <w:proofErr w:type="spellStart"/>
             <w:r>
               <w:rPr>
                 <w:rFonts w:ascii="Arial" w:hAnsi="Arial" w:cs="Arial"/>
                 <w:b/>
               </w:rPr>
-              <w:t>Erstellt</w:t>
-            </w:r>
-            <w:proofErr w:type="spellEnd"/>
-            <w:r>
-              <w:rPr>
-                <w:rFonts w:ascii="Arial" w:hAnsi="Arial" w:cs="Arial"/>
-                <w:b/>
-              </w:rPr>
-              <w:t xml:space="preserve"> am</w:t>
+              <w:t>Erstellt am</w:t>
             </w:r>
           </w:p>
         </w:tc>
@@ -434,37 +396,12 @@
                 <w:b/>
               </w:rPr>
             </w:pPr>
-            <w:proofErr w:type="spellStart"/>
             <w:r>
               <w:rPr>
                 <w:rFonts w:ascii="Arial" w:hAnsi="Arial" w:cs="Arial"/>
                 <w:b/>
               </w:rPr>
-              <w:t>Letzte</w:t>
-            </w:r>
-            <w:proofErr w:type="spellEnd"/>
-            <w:r>
-              <w:rPr>
-                <w:rFonts w:ascii="Arial" w:hAnsi="Arial" w:cs="Arial"/>
-                <w:b/>
-              </w:rPr>
-              <w:t xml:space="preserve"> </w:t>
-            </w:r>
-            <w:proofErr w:type="spellStart"/>
-            <w:r>
-              <w:rPr>
-                <w:rFonts w:ascii="Arial" w:hAnsi="Arial" w:cs="Arial"/>
-                <w:b/>
-              </w:rPr>
-              <w:t>Änderung</w:t>
-            </w:r>
-            <w:proofErr w:type="spellEnd"/>
-            <w:r>
-              <w:rPr>
-                <w:rFonts w:ascii="Arial" w:hAnsi="Arial" w:cs="Arial"/>
-                <w:b/>
-              </w:rPr>
-              <w:t xml:space="preserve"> am</w:t>
+              <w:t>Letzte Änderung am</w:t>
             </w:r>
           </w:p>
         </w:tc>
@@ -580,21 +517,12 @@
                 <w:b/>
               </w:rPr>
             </w:pPr>
-            <w:proofErr w:type="spellStart"/>
             <w:r>
               <w:rPr>
                 <w:rFonts w:ascii="Arial" w:hAnsi="Arial" w:cs="Arial"/>
                 <w:b/>
               </w:rPr>
-              <w:t>Aktuelle</w:t>
-            </w:r>
-            <w:proofErr w:type="spellEnd"/>
-            <w:r>
-              <w:rPr>
-                <w:rFonts w:ascii="Arial" w:hAnsi="Arial" w:cs="Arial"/>
-                <w:b/>
-              </w:rPr>
-              <w:t xml:space="preserve"> Version</w:t>
+              <w:t>Aktuelle Version</w:t>
             </w:r>
           </w:p>
         </w:tc>
@@ -675,7 +603,6 @@
           <w:sz w:val="28"/>
         </w:rPr>
       </w:pPr>
-      <w:proofErr w:type="spellStart"/>
       <w:r>
         <w:rPr>
           <w:rFonts w:ascii="Arial" w:hAnsi="Arial" w:cs="Arial"/>
@@ -684,7 +611,6 @@
         </w:rPr>
         <w:t>Änderungsverlauf</w:t>
       </w:r>
-      <w:proofErr w:type="spellEnd"/>
     </w:p>
     <w:p>
       <w:pPr>
@@ -703,12 +629,12 @@
         <w:tblLook w:val="04A0" w:firstRow="1" w:lastRow="0" w:firstColumn="1" w:lastColumn="0" w:noHBand="0" w:noVBand="1"/>
       </w:tblPr>
       <w:tblGrid>
-        <w:gridCol w:w="704"/>
-        <w:gridCol w:w="1276"/>
-        <w:gridCol w:w="992"/>
-        <w:gridCol w:w="1843"/>
-        <w:gridCol w:w="1940"/>
-        <w:gridCol w:w="2215"/>
+        <w:gridCol w:w="691"/>
+        <w:gridCol w:w="1272"/>
+        <w:gridCol w:w="989"/>
+        <w:gridCol w:w="1802"/>
+        <w:gridCol w:w="2106"/>
+        <w:gridCol w:w="2150"/>
       </w:tblGrid>
       <w:tr>
         <w:trPr>
@@ -804,34 +730,14 @@
                 <w:sz w:val="20"/>
               </w:rPr>
             </w:pPr>
-            <w:proofErr w:type="spellStart"/>
             <w:r>
               <w:rPr>
                 <w:rFonts w:ascii="Arial" w:hAnsi="Arial" w:cs="Arial"/>
                 <w:b/>
                 <w:sz w:val="20"/>
               </w:rPr>
-              <w:t>Geänderte</w:t>
+              <w:t>Geänderte Kapitel</w:t>
             </w:r>
-            <w:proofErr w:type="spellEnd"/>
-            <w:r>
-              <w:rPr>
-                <w:rFonts w:ascii="Arial" w:hAnsi="Arial" w:cs="Arial"/>
-                <w:b/>
-                <w:sz w:val="20"/>
-              </w:rPr>
-              <w:t xml:space="preserve"> </w:t>
-            </w:r>
-            <w:proofErr w:type="spellStart"/>
-            <w:r>
-              <w:rPr>
-                <w:rFonts w:ascii="Arial" w:hAnsi="Arial" w:cs="Arial"/>
-                <w:b/>
-                <w:sz w:val="20"/>
-              </w:rPr>
-              <w:t>Kapitel</w:t>
-            </w:r>
-            <w:proofErr w:type="spellEnd"/>
           </w:p>
         </w:tc>
         <w:tc>
@@ -855,18 +761,8 @@
                 <w:b/>
                 <w:sz w:val="20"/>
               </w:rPr>
-              <w:t xml:space="preserve">Art der </w:t>
+              <w:t>Art der Änderung</w:t>
             </w:r>
-            <w:proofErr w:type="spellStart"/>
-            <w:r>
-              <w:rPr>
-                <w:rFonts w:ascii="Arial" w:hAnsi="Arial" w:cs="Arial"/>
-                <w:b/>
-                <w:sz w:val="20"/>
-              </w:rPr>
-              <w:t>Änderung</w:t>
-            </w:r>
-            <w:proofErr w:type="spellEnd"/>
           </w:p>
         </w:tc>
         <w:tc>
@@ -1042,7 +938,6 @@
                 <w:lang w:val="de-DE"/>
               </w:rPr>
             </w:pPr>
-            <w:proofErr w:type="spellStart"/>
             <w:r>
               <w:rPr>
                 <w:rFonts w:ascii="Arial" w:hAnsi="Arial" w:cs="Arial"/>
@@ -1050,7 +945,6 @@
               </w:rPr>
               <w:t>Erstellung</w:t>
             </w:r>
-            <w:proofErr w:type="spellEnd"/>
           </w:p>
         </w:tc>
         <w:tc>
@@ -1072,17 +966,8 @@
                 <w:rFonts w:ascii="Arial" w:hAnsi="Arial" w:cs="Arial"/>
                 <w:sz w:val="20"/>
               </w:rPr>
-              <w:t xml:space="preserve">Sebastian </w:t>
+              <w:t>Sebastian Krallinger</w:t>
             </w:r>
-            <w:proofErr w:type="spellStart"/>
-            <w:r>
-              <w:rPr>
-                <w:rFonts w:ascii="Arial" w:hAnsi="Arial" w:cs="Arial"/>
-                <w:sz w:val="20"/>
-              </w:rPr>
-              <w:t>Krallinger</w:t>
-            </w:r>
-            <w:proofErr w:type="spellEnd"/>
           </w:p>
         </w:tc>
       </w:tr>
@@ -1193,7 +1078,6 @@
                 <w:sz w:val="20"/>
               </w:rPr>
             </w:pPr>
-            <w:proofErr w:type="spellStart"/>
             <w:r>
               <w:rPr>
                 <w:rFonts w:ascii="Arial" w:hAnsi="Arial" w:cs="Arial"/>
@@ -1201,7 +1085,6 @@
               </w:rPr>
               <w:t>Anforderungen</w:t>
             </w:r>
-            <w:proofErr w:type="spellEnd"/>
           </w:p>
         </w:tc>
         <w:tc>
@@ -1222,17 +1105,8 @@
                 <w:rFonts w:ascii="Arial" w:hAnsi="Arial" w:cs="Arial"/>
                 <w:sz w:val="20"/>
               </w:rPr>
-              <w:t xml:space="preserve">Sebastian </w:t>
+              <w:t>Sebastian Krallinger</w:t>
             </w:r>
-            <w:proofErr w:type="spellStart"/>
-            <w:r>
-              <w:rPr>
-                <w:rFonts w:ascii="Arial" w:hAnsi="Arial" w:cs="Arial"/>
-                <w:sz w:val="20"/>
-              </w:rPr>
-              <w:t>Krallinger</w:t>
-            </w:r>
-            <w:proofErr w:type="spellEnd"/>
           </w:p>
         </w:tc>
       </w:tr>
@@ -1380,17 +1254,8 @@
                 <w:rFonts w:ascii="Arial" w:hAnsi="Arial" w:cs="Arial"/>
                 <w:sz w:val="20"/>
               </w:rPr>
-              <w:t xml:space="preserve">Philipp </w:t>
+              <w:t>Philipp Kirchtag</w:t>
             </w:r>
-            <w:proofErr w:type="spellStart"/>
-            <w:r>
-              <w:rPr>
-                <w:rFonts w:ascii="Arial" w:hAnsi="Arial" w:cs="Arial"/>
-                <w:sz w:val="20"/>
-              </w:rPr>
-              <w:t>Kirchtag</w:t>
-            </w:r>
-            <w:proofErr w:type="spellEnd"/>
           </w:p>
         </w:tc>
       </w:tr>
@@ -1538,17 +1403,8 @@
                 <w:rFonts w:ascii="Arial" w:hAnsi="Arial" w:cs="Arial"/>
                 <w:sz w:val="20"/>
               </w:rPr>
-              <w:t xml:space="preserve">Philipp </w:t>
+              <w:t>Philipp Kirchtag</w:t>
             </w:r>
-            <w:proofErr w:type="spellStart"/>
-            <w:r>
-              <w:rPr>
-                <w:rFonts w:ascii="Arial" w:hAnsi="Arial" w:cs="Arial"/>
-                <w:sz w:val="20"/>
-              </w:rPr>
-              <w:t>Kirchtag</w:t>
-            </w:r>
-            <w:proofErr w:type="spellEnd"/>
           </w:p>
         </w:tc>
       </w:tr>
@@ -1637,6 +1493,13 @@
                 <w:sz w:val="20"/>
               </w:rPr>
             </w:pPr>
+            <w:r>
+              <w:rPr>
+                <w:rFonts w:ascii="Arial" w:hAnsi="Arial" w:cs="Arial"/>
+                <w:sz w:val="20"/>
+              </w:rPr>
+              <w:t>6.2</w:t>
+            </w:r>
           </w:p>
         </w:tc>
         <w:tc>
@@ -1653,6 +1516,14 @@
                 <w:lang w:val="de-AT"/>
               </w:rPr>
             </w:pPr>
+            <w:r>
+              <w:rPr>
+                <w:rFonts w:ascii="Arial" w:hAnsi="Arial" w:cs="Arial"/>
+                <w:sz w:val="20"/>
+                <w:lang w:val="de-AT"/>
+              </w:rPr>
+              <w:t>Sprint 2 Doku</w:t>
+            </w:r>
           </w:p>
         </w:tc>
         <w:tc>
@@ -1678,6 +1549,147 @@
           </w:p>
         </w:tc>
       </w:tr>
+      <w:tr>
+        <w:trPr>
+          <w:jc w:val="center"/>
+        </w:trPr>
+        <w:tc>
+          <w:tcPr>
+            <w:tcW w:w="704" w:type="dxa"/>
+            <w:vAlign w:val="center"/>
+          </w:tcPr>
+          <w:p>
+            <w:pPr>
+              <w:jc w:val="center"/>
+              <w:rPr>
+                <w:rFonts w:ascii="Arial" w:hAnsi="Arial" w:cs="Arial"/>
+                <w:sz w:val="20"/>
+                <w:lang w:val="de-DE"/>
+              </w:rPr>
+            </w:pPr>
+            <w:r>
+              <w:rPr>
+                <w:rFonts w:ascii="Arial" w:hAnsi="Arial" w:cs="Arial"/>
+                <w:sz w:val="20"/>
+                <w:lang w:val="de-DE"/>
+              </w:rPr>
+              <w:t>6</w:t>
+            </w:r>
+          </w:p>
+        </w:tc>
+        <w:tc>
+          <w:tcPr>
+            <w:tcW w:w="1276" w:type="dxa"/>
+            <w:vAlign w:val="center"/>
+          </w:tcPr>
+          <w:p>
+            <w:pPr>
+              <w:jc w:val="center"/>
+              <w:rPr>
+                <w:rFonts w:ascii="Arial" w:hAnsi="Arial" w:cs="Arial"/>
+                <w:sz w:val="20"/>
+              </w:rPr>
+            </w:pPr>
+            <w:r>
+              <w:rPr>
+                <w:rFonts w:ascii="Arial" w:hAnsi="Arial" w:cs="Arial"/>
+                <w:sz w:val="20"/>
+              </w:rPr>
+              <w:t>11.04.2024</w:t>
+            </w:r>
+          </w:p>
+        </w:tc>
+        <w:tc>
+          <w:tcPr>
+            <w:tcW w:w="992" w:type="dxa"/>
+            <w:vAlign w:val="center"/>
+          </w:tcPr>
+          <w:p>
+            <w:pPr>
+              <w:jc w:val="center"/>
+              <w:rPr>
+                <w:rFonts w:ascii="Arial" w:hAnsi="Arial" w:cs="Arial"/>
+                <w:sz w:val="20"/>
+              </w:rPr>
+            </w:pPr>
+            <w:r>
+              <w:rPr>
+                <w:rFonts w:ascii="Arial" w:hAnsi="Arial" w:cs="Arial"/>
+                <w:sz w:val="20"/>
+              </w:rPr>
+              <w:t>1.0</w:t>
+            </w:r>
+          </w:p>
+        </w:tc>
+        <w:tc>
+          <w:tcPr>
+            <w:tcW w:w="1843" w:type="dxa"/>
+            <w:vAlign w:val="center"/>
+          </w:tcPr>
+          <w:p>
+            <w:pPr>
+              <w:jc w:val="center"/>
+              <w:rPr>
+                <w:rFonts w:ascii="Arial" w:hAnsi="Arial" w:cs="Arial"/>
+                <w:sz w:val="20"/>
+              </w:rPr>
+            </w:pPr>
+            <w:r>
+              <w:rPr>
+                <w:rFonts w:ascii="Arial" w:hAnsi="Arial" w:cs="Arial"/>
+                <w:sz w:val="20"/>
+              </w:rPr>
+              <w:t>5.4</w:t>
+            </w:r>
+          </w:p>
+        </w:tc>
+        <w:tc>
+          <w:tcPr>
+            <w:tcW w:w="1699" w:type="dxa"/>
+            <w:vAlign w:val="center"/>
+          </w:tcPr>
+          <w:p>
+            <w:pPr>
+              <w:jc w:val="center"/>
+              <w:rPr>
+                <w:rFonts w:ascii="Arial" w:hAnsi="Arial" w:cs="Arial"/>
+                <w:sz w:val="20"/>
+                <w:lang w:val="de-AT"/>
+              </w:rPr>
+            </w:pPr>
+            <w:r>
+              <w:rPr>
+                <w:rFonts w:ascii="Arial" w:hAnsi="Arial" w:cs="Arial"/>
+                <w:sz w:val="20"/>
+                <w:lang w:val="de-AT"/>
+              </w:rPr>
+              <w:t>Verteilungsdiagramm erstellt</w:t>
+            </w:r>
+          </w:p>
+        </w:tc>
+        <w:tc>
+          <w:tcPr>
+            <w:tcW w:w="2215" w:type="dxa"/>
+            <w:vAlign w:val="center"/>
+          </w:tcPr>
+          <w:p>
+            <w:pPr>
+              <w:jc w:val="center"/>
+              <w:rPr>
+                <w:rFonts w:ascii="Arial" w:hAnsi="Arial" w:cs="Arial"/>
+                <w:sz w:val="20"/>
+              </w:rPr>
+            </w:pPr>
+            <w:r>
+              <w:rPr>
+                <w:rFonts w:ascii="Arial" w:hAnsi="Arial" w:cs="Arial"/>
+                <w:sz w:val="20"/>
+              </w:rPr>
+              <w:t>Philipp Kirchtag</w:t>
+            </w:r>
+          </w:p>
+        </w:tc>
+      </w:tr>
     </w:tbl>
     <w:p>
       <w:pPr>
@@ -4947,21 +4959,7 @@
         <w:rPr>
           <w:lang w:val="de-DE"/>
         </w:rPr>
-        <w:t xml:space="preserve">Bot2 von </w:t>
-      </w:r>
-      <w:proofErr w:type="spellStart"/>
-      <w:r>
-        <w:rPr>
-          <w:lang w:val="de-DE"/>
-        </w:rPr>
-        <w:t>mblock</w:t>
-      </w:r>
-      <w:proofErr w:type="spellEnd"/>
-      <w:r>
-        <w:rPr>
-          <w:lang w:val="de-DE"/>
-        </w:rPr>
-        <w:t xml:space="preserve"> ist ein Roboter, der viele verschiedene </w:t>
+        <w:t xml:space="preserve">Bot2 von mblock ist ein Roboter, der viele verschiedene </w:t>
       </w:r>
       <w:r>
         <w:rPr>
@@ -4979,16 +4977,8 @@
         <w:rPr>
           <w:lang w:val="de-DE"/>
         </w:rPr>
-        <w:t xml:space="preserve"> mit denen er mit der Außenwelt kommunizieren kann. Programmiert wird er über </w:t>
-      </w:r>
-      <w:proofErr w:type="spellStart"/>
-      <w:r>
-        <w:rPr>
-          <w:lang w:val="de-DE"/>
-        </w:rPr>
-        <w:t>MicroPython</w:t>
-      </w:r>
-      <w:proofErr w:type="spellEnd"/>
+        <w:t xml:space="preserve"> mit denen er mit der Außenwelt kommunizieren kann. Programmiert wird er über MicroPython</w:t>
+      </w:r>
       <w:r>
         <w:rPr>
           <w:lang w:val="de-DE"/>
@@ -4999,21 +4989,7 @@
         <w:rPr>
           <w:lang w:val="de-DE"/>
         </w:rPr>
-        <w:t xml:space="preserve"> Über einen </w:t>
-      </w:r>
-      <w:proofErr w:type="spellStart"/>
-      <w:r>
-        <w:rPr>
-          <w:lang w:val="de-DE"/>
-        </w:rPr>
-        <w:t>cyberpi</w:t>
-      </w:r>
-      <w:proofErr w:type="spellEnd"/>
-      <w:r>
-        <w:rPr>
-          <w:lang w:val="de-DE"/>
-        </w:rPr>
-        <w:t xml:space="preserve">, eine </w:t>
+        <w:t xml:space="preserve"> Über einen cyberpi, eine </w:t>
       </w:r>
       <w:r>
         <w:rPr>
@@ -5551,18 +5527,8 @@
                 <w:sz w:val="20"/>
                 <w:lang w:val="de-AT"/>
               </w:rPr>
-              <w:t xml:space="preserve">Eduard </w:t>
+              <w:t>Eduard Voicescu</w:t>
             </w:r>
-            <w:proofErr w:type="spellStart"/>
-            <w:r>
-              <w:rPr>
-                <w:rFonts w:ascii="Arial" w:hAnsi="Arial" w:cs="Arial"/>
-                <w:sz w:val="20"/>
-                <w:lang w:val="de-AT"/>
-              </w:rPr>
-              <w:t>Voicescu</w:t>
-            </w:r>
-            <w:proofErr w:type="spellEnd"/>
           </w:p>
         </w:tc>
         <w:tc>
@@ -5690,18 +5656,8 @@
                 <w:sz w:val="20"/>
                 <w:lang w:val="de-AT"/>
               </w:rPr>
-              <w:t xml:space="preserve">Sebastian </w:t>
+              <w:t>Sebastian Krallinger</w:t>
             </w:r>
-            <w:proofErr w:type="spellStart"/>
-            <w:r>
-              <w:rPr>
-                <w:rFonts w:ascii="Arial" w:hAnsi="Arial" w:cs="Arial"/>
-                <w:sz w:val="20"/>
-                <w:lang w:val="de-AT"/>
-              </w:rPr>
-              <w:t>Krallinger</w:t>
-            </w:r>
-            <w:proofErr w:type="spellEnd"/>
           </w:p>
         </w:tc>
         <w:tc>
@@ -6083,21 +6039,7 @@
         <w:rPr>
           <w:lang w:val="de-AT"/>
         </w:rPr>
-        <w:t xml:space="preserve">Ebenso soll eine Einstellungsmöglichkeit vorhanden sein bei denen man die LEDs des </w:t>
-      </w:r>
-      <w:proofErr w:type="spellStart"/>
-      <w:r>
-        <w:rPr>
-          <w:lang w:val="de-AT"/>
-        </w:rPr>
-        <w:t>mBots</w:t>
-      </w:r>
-      <w:proofErr w:type="spellEnd"/>
-      <w:r>
-        <w:rPr>
-          <w:lang w:val="de-AT"/>
-        </w:rPr>
-        <w:t xml:space="preserve"> steuern kann.</w:t>
+        <w:t>Ebenso soll eine Einstellungsmöglichkeit vorhanden sein bei denen man die LEDs des mBots steuern kann.</w:t>
       </w:r>
     </w:p>
     <w:p>
@@ -6113,7 +6055,6 @@
         </w:rPr>
       </w:pPr>
       <w:bookmarkStart w:id="7" w:name="_Toc156978945"/>
-      <w:proofErr w:type="spellStart"/>
       <w:r>
         <w:rPr>
           <w:lang w:val="de-AT"/>
@@ -6121,7 +6062,6 @@
         <w:t>suicide-Prevention</w:t>
       </w:r>
       <w:bookmarkEnd w:id="7"/>
-      <w:proofErr w:type="spellEnd"/>
     </w:p>
     <w:p>
       <w:pPr>
@@ -6324,63 +6264,7 @@
         <w:rPr>
           <w:lang w:val="de-AT"/>
         </w:rPr>
-        <w:t xml:space="preserve">Um eine schöne Oberfläche für den Benutzer zu bieten, soll die Website die über </w:t>
-      </w:r>
-      <w:proofErr w:type="spellStart"/>
-      <w:r>
-        <w:rPr>
-          <w:lang w:val="de-AT"/>
-        </w:rPr>
-        <w:t>html</w:t>
-      </w:r>
-      <w:proofErr w:type="spellEnd"/>
-      <w:r>
-        <w:rPr>
-          <w:lang w:val="de-AT"/>
-        </w:rPr>
-        <w:t xml:space="preserve">, </w:t>
-      </w:r>
-      <w:proofErr w:type="spellStart"/>
-      <w:r>
-        <w:rPr>
-          <w:lang w:val="de-AT"/>
-        </w:rPr>
-        <w:t>css</w:t>
-      </w:r>
-      <w:proofErr w:type="spellEnd"/>
-      <w:r>
-        <w:rPr>
-          <w:lang w:val="de-AT"/>
-        </w:rPr>
-        <w:t xml:space="preserve"> und </w:t>
-      </w:r>
-      <w:proofErr w:type="spellStart"/>
-      <w:r>
-        <w:rPr>
-          <w:lang w:val="de-AT"/>
-        </w:rPr>
-        <w:t>js</w:t>
-      </w:r>
-      <w:proofErr w:type="spellEnd"/>
-      <w:r>
-        <w:rPr>
-          <w:lang w:val="de-AT"/>
-        </w:rPr>
-        <w:t xml:space="preserve"> erstellt wird und zur Steuerung des </w:t>
-      </w:r>
-      <w:proofErr w:type="spellStart"/>
-      <w:r>
-        <w:rPr>
-          <w:lang w:val="de-AT"/>
-        </w:rPr>
-        <w:t>mBots</w:t>
-      </w:r>
-      <w:proofErr w:type="spellEnd"/>
-      <w:r>
-        <w:rPr>
-          <w:lang w:val="de-AT"/>
-        </w:rPr>
-        <w:t xml:space="preserve"> dient mit einem responsiven Design ausgestattet sein. Die Steuerelemente auf der Website sollen unkompliziert und schön dargestellt werden.</w:t>
+        <w:t>Um eine schöne Oberfläche für den Benutzer zu bieten, soll die Website die über html, css und js erstellt wird und zur Steuerung des mBots dient mit einem responsiven Design ausgestattet sein. Die Steuerelemente auf der Website sollen unkompliziert und schön dargestellt werden.</w:t>
       </w:r>
     </w:p>
     <w:p>
@@ -6412,21 +6296,7 @@
         <w:rPr>
           <w:lang w:val="de-AT"/>
         </w:rPr>
-        <w:t xml:space="preserve">Um verschiedene Zustände des </w:t>
-      </w:r>
-      <w:proofErr w:type="spellStart"/>
-      <w:r>
-        <w:rPr>
-          <w:lang w:val="de-AT"/>
-        </w:rPr>
-        <w:t>mBots</w:t>
-      </w:r>
-      <w:proofErr w:type="spellEnd"/>
-      <w:r>
-        <w:rPr>
-          <w:lang w:val="de-AT"/>
-        </w:rPr>
-        <w:t xml:space="preserve"> anzeigen zu können sollen die </w:t>
+        <w:t xml:space="preserve">Um verschiedene Zustände des mBots anzeigen zu können sollen die </w:t>
       </w:r>
       <w:r>
         <w:rPr>
@@ -6510,23 +6380,7 @@
           <w:color w:val="D9D9D9" w:themeColor="background1" w:themeShade="D9"/>
           <w:lang w:val="de-DE"/>
         </w:rPr>
-        <w:t xml:space="preserve">In diesem Kapitel sollen grundlegende Fragen geklärt werden bevor mit der Projektdurchführung begonnen wird. Obwohl es klar ist, </w:t>
-      </w:r>
-      <w:proofErr w:type="gramStart"/>
-      <w:r>
-        <w:rPr>
-          <w:color w:val="D9D9D9" w:themeColor="background1" w:themeShade="D9"/>
-          <w:lang w:val="de-DE"/>
-        </w:rPr>
-        <w:t>das</w:t>
-      </w:r>
-      <w:proofErr w:type="gramEnd"/>
-      <w:r>
-        <w:rPr>
-          <w:color w:val="D9D9D9" w:themeColor="background1" w:themeShade="D9"/>
-          <w:lang w:val="de-DE"/>
-        </w:rPr>
-        <w:t xml:space="preserve"> dieses Projekt mit Hilfe von </w:t>
+        <w:t xml:space="preserve">In diesem Kapitel sollen grundlegende Fragen geklärt werden bevor mit der Projektdurchführung begonnen wird. Obwohl es klar ist, das dieses Projekt mit Hilfe von </w:t>
       </w:r>
       <w:r>
         <w:rPr>
@@ -6592,23 +6446,7 @@
           <w:color w:val="D9D9D9" w:themeColor="background1" w:themeShade="D9"/>
           <w:lang w:val="de-DE"/>
         </w:rPr>
-        <w:t xml:space="preserve">Auf Basis der Projektanforderungen, welche Varianten für die Umsetzung </w:t>
-      </w:r>
-      <w:proofErr w:type="gramStart"/>
-      <w:r>
-        <w:rPr>
-          <w:color w:val="D9D9D9" w:themeColor="background1" w:themeShade="D9"/>
-          <w:lang w:val="de-DE"/>
-        </w:rPr>
-        <w:t>wurden</w:t>
-      </w:r>
-      <w:proofErr w:type="gramEnd"/>
-      <w:r>
-        <w:rPr>
-          <w:color w:val="D9D9D9" w:themeColor="background1" w:themeShade="D9"/>
-          <w:lang w:val="de-DE"/>
-        </w:rPr>
-        <w:t xml:space="preserve"> ausgearbeitet und welche wurde schließlich gewählt und warum. Welche Varianten wurden verworfen und aus welchem Grund.</w:t>
+        <w:t>Auf Basis der Projektanforderungen, welche Varianten für die Umsetzung wurden ausgearbeitet und welche wurde schließlich gewählt und warum. Welche Varianten wurden verworfen und aus welchem Grund.</w:t>
       </w:r>
     </w:p>
     <w:p>
@@ -6648,90 +6486,26 @@
         <w:rPr>
           <w:lang w:val="de-DE"/>
         </w:rPr>
-        <w:t xml:space="preserve">mit dem </w:t>
-      </w:r>
-      <w:proofErr w:type="spellStart"/>
-      <w:r>
-        <w:rPr>
-          <w:lang w:val="de-DE"/>
-        </w:rPr>
-        <w:t>mBot</w:t>
-      </w:r>
-      <w:proofErr w:type="spellEnd"/>
-      <w:r>
-        <w:rPr>
-          <w:lang w:val="de-DE"/>
-        </w:rPr>
-        <w:t xml:space="preserve"> vertraut zu werden,</w:t>
-      </w:r>
-      <w:r>
-        <w:rPr>
-          <w:lang w:val="de-DE"/>
-        </w:rPr>
-        <w:t xml:space="preserve"> wurden vor dem Projektstart in einem </w:t>
-      </w:r>
-      <w:proofErr w:type="spellStart"/>
-      <w:r>
-        <w:rPr>
-          <w:lang w:val="de-DE"/>
-        </w:rPr>
-        <w:t>demo</w:t>
-      </w:r>
-      <w:proofErr w:type="spellEnd"/>
-      <w:r>
-        <w:rPr>
-          <w:lang w:val="de-DE"/>
-        </w:rPr>
-        <w:t xml:space="preserve"> Projekt verschiedene Funktionen getestet wie z. B. </w:t>
-      </w:r>
-      <w:r>
-        <w:rPr>
-          <w:lang w:val="de-DE"/>
-        </w:rPr>
-        <w:t xml:space="preserve">die Verbindung im Netzwerk zwischen PC, Smartphone und </w:t>
-      </w:r>
-      <w:proofErr w:type="spellStart"/>
-      <w:r>
-        <w:rPr>
-          <w:lang w:val="de-DE"/>
-        </w:rPr>
-        <w:t>mBot</w:t>
-      </w:r>
-      <w:proofErr w:type="spellEnd"/>
-      <w:r>
-        <w:rPr>
-          <w:lang w:val="de-DE"/>
-        </w:rPr>
-        <w:t xml:space="preserve"> sowie </w:t>
-      </w:r>
-      <w:r>
-        <w:rPr>
-          <w:lang w:val="de-DE"/>
-        </w:rPr>
-        <w:t xml:space="preserve">die Fortbewegung des </w:t>
-      </w:r>
-      <w:proofErr w:type="spellStart"/>
-      <w:r>
-        <w:rPr>
-          <w:lang w:val="de-DE"/>
-        </w:rPr>
-        <w:t>mBots</w:t>
-      </w:r>
-      <w:proofErr w:type="spellEnd"/>
-      <w:r>
-        <w:rPr>
-          <w:lang w:val="de-DE"/>
-        </w:rPr>
-        <w:t xml:space="preserve"> über Buttons auf einer </w:t>
-      </w:r>
-      <w:proofErr w:type="gramStart"/>
-      <w:r>
-        <w:rPr>
-          <w:lang w:val="de-DE"/>
-        </w:rPr>
-        <w:t>Website</w:t>
-      </w:r>
-      <w:proofErr w:type="gramEnd"/>
+        <w:t>mit dem mBot vertraut zu werden,</w:t>
+      </w:r>
+      <w:r>
+        <w:rPr>
+          <w:lang w:val="de-DE"/>
+        </w:rPr>
+        <w:t xml:space="preserve"> wurden vor dem Projektstart in einem demo Projekt verschiedene Funktionen getestet wie z. B. </w:t>
+      </w:r>
+      <w:r>
+        <w:rPr>
+          <w:lang w:val="de-DE"/>
+        </w:rPr>
+        <w:t xml:space="preserve">die Verbindung im Netzwerk zwischen PC, Smartphone und mBot sowie </w:t>
+      </w:r>
+      <w:r>
+        <w:rPr>
+          <w:lang w:val="de-DE"/>
+        </w:rPr>
+        <w:t>die Fortbewegung des mBots über Buttons auf einer Website</w:t>
+      </w:r>
       <w:r>
         <w:rPr>
           <w:lang w:val="de-DE"/>
@@ -6757,39 +6531,7 @@
           <w:color w:val="D9D9D9" w:themeColor="background1" w:themeShade="D9"/>
           <w:lang w:val="de-DE"/>
         </w:rPr>
-        <w:t xml:space="preserve">Gab es einzelne Punkte, die vorher grob getestet </w:t>
-      </w:r>
-      <w:proofErr w:type="gramStart"/>
-      <w:r>
-        <w:rPr>
-          <w:color w:val="D9D9D9" w:themeColor="background1" w:themeShade="D9"/>
-          <w:lang w:val="de-DE"/>
-        </w:rPr>
-        <w:t>wurden</w:t>
-      </w:r>
-      <w:proofErr w:type="gramEnd"/>
-      <w:r>
-        <w:rPr>
-          <w:color w:val="D9D9D9" w:themeColor="background1" w:themeShade="D9"/>
-          <w:lang w:val="de-DE"/>
-        </w:rPr>
-        <w:t xml:space="preserve"> um zu </w:t>
-      </w:r>
-      <w:proofErr w:type="spellStart"/>
-      <w:r>
-        <w:rPr>
-          <w:color w:val="D9D9D9" w:themeColor="background1" w:themeShade="D9"/>
-          <w:lang w:val="de-DE"/>
-        </w:rPr>
-        <w:t>Zeigen</w:t>
-      </w:r>
-      <w:proofErr w:type="spellEnd"/>
-      <w:r>
-        <w:rPr>
-          <w:color w:val="D9D9D9" w:themeColor="background1" w:themeShade="D9"/>
-          <w:lang w:val="de-DE"/>
-        </w:rPr>
-        <w:t xml:space="preserve"> das die Umsetzung grundsätzlich möglich ist.</w:t>
+        <w:t>Gab es einzelne Punkte, die vorher grob getestet wurden um zu Zeigen das die Umsetzung grundsätzlich möglich ist.</w:t>
       </w:r>
     </w:p>
     <w:p>
@@ -6835,21 +6577,12 @@
           <w:lang w:val="de-DE"/>
         </w:rPr>
       </w:pPr>
-      <w:proofErr w:type="gramStart"/>
       <w:r>
         <w:rPr>
           <w:color w:val="D9D9D9" w:themeColor="background1" w:themeShade="D9"/>
           <w:lang w:val="de-DE"/>
         </w:rPr>
-        <w:t>Andere Planungsinformationen</w:t>
-      </w:r>
-      <w:proofErr w:type="gramEnd"/>
-      <w:r>
-        <w:rPr>
-          <w:color w:val="D9D9D9" w:themeColor="background1" w:themeShade="D9"/>
-          <w:lang w:val="de-DE"/>
-        </w:rPr>
-        <w:t xml:space="preserve"> welche nicht durch andere Kapitel abgedeckt sind werden hier eingetragen.</w:t>
+        <w:t>Andere Planungsinformationen welche nicht durch andere Kapitel abgedeckt sind werden hier eingetragen.</w:t>
       </w:r>
     </w:p>
     <w:p>
@@ -7302,9 +7035,70 @@
         <w:rPr>
           <w:lang w:val="de-DE"/>
         </w:rPr>
+        <w:lastRenderedPageBreak/>
         <w:t>Verteilungsdiagramme</w:t>
       </w:r>
       <w:bookmarkEnd w:id="23"/>
+    </w:p>
+    <w:p>
+      <w:pPr>
+        <w:rPr>
+          <w:lang w:val="de-DE"/>
+        </w:rPr>
+      </w:pPr>
+      <w:r>
+        <w:rPr>
+          <w:lang w:val="de-DE"/>
+        </w:rPr>
+        <w:drawing>
+          <wp:inline distT="0" distB="0" distL="0" distR="0" wp14:anchorId="40536F57" wp14:editId="66A18457">
+            <wp:extent cx="5727700" cy="4031615"/>
+            <wp:effectExtent l="0" t="0" r="6350" b="6985"/>
+            <wp:docPr id="1661644171" name="Grafik 1" descr="Ein Bild, das Text, Diagramm, Reihe, Plan enthält.&#10;&#10;Automatisch generierte Beschreibung"/>
+            <wp:cNvGraphicFramePr>
+              <a:graphicFrameLocks xmlns:a="http://schemas.openxmlformats.org/drawingml/2006/main" noChangeAspect="1"/>
+            </wp:cNvGraphicFramePr>
+            <a:graphic xmlns:a="http://schemas.openxmlformats.org/drawingml/2006/main">
+              <a:graphicData uri="http://schemas.openxmlformats.org/drawingml/2006/picture">
+                <pic:pic xmlns:pic="http://schemas.openxmlformats.org/drawingml/2006/picture">
+                  <pic:nvPicPr>
+                    <pic:cNvPr id="1661644171" name="Grafik 1" descr="Ein Bild, das Text, Diagramm, Reihe, Plan enthält.&#10;&#10;Automatisch generierte Beschreibung"/>
+                    <pic:cNvPicPr/>
+                  </pic:nvPicPr>
+                  <pic:blipFill>
+                    <a:blip r:embed="rId10"/>
+                    <a:stretch>
+                      <a:fillRect/>
+                    </a:stretch>
+                  </pic:blipFill>
+                  <pic:spPr>
+                    <a:xfrm>
+                      <a:off x="0" y="0"/>
+                      <a:ext cx="5727700" cy="4031615"/>
+                    </a:xfrm>
+                    <a:prstGeom prst="rect">
+                      <a:avLst/>
+                    </a:prstGeom>
+                  </pic:spPr>
+                </pic:pic>
+              </a:graphicData>
+            </a:graphic>
+          </wp:inline>
+        </w:drawing>
+      </w:r>
+    </w:p>
+    <w:p>
+      <w:pPr>
+        <w:rPr>
+          <w:lang w:val="de-DE"/>
+        </w:rPr>
+      </w:pPr>
+      <w:r>
+        <w:rPr>
+          <w:lang w:val="de-DE"/>
+        </w:rPr>
+        <w:t>(11.04.2024)</w:t>
+      </w:r>
     </w:p>
     <w:p>
       <w:pPr>
@@ -7378,7 +7172,6 @@
         </w:rPr>
       </w:pPr>
       <w:bookmarkStart w:id="25" w:name="_Toc156978963"/>
-      <w:proofErr w:type="gramStart"/>
       <w:r>
         <w:rPr>
           <w:lang w:val="de-DE"/>
@@ -7386,7 +7179,6 @@
         <w:t>SW Programme</w:t>
       </w:r>
       <w:bookmarkEnd w:id="25"/>
-      <w:proofErr w:type="gramEnd"/>
     </w:p>
     <w:p>
       <w:pPr>
@@ -7400,23 +7192,7 @@
           <w:color w:val="D9D9D9" w:themeColor="background1" w:themeShade="D9"/>
           <w:lang w:val="de-DE"/>
         </w:rPr>
-        <w:t xml:space="preserve">Auflistung aller verwendeten </w:t>
-      </w:r>
-      <w:proofErr w:type="gramStart"/>
-      <w:r>
-        <w:rPr>
-          <w:color w:val="D9D9D9" w:themeColor="background1" w:themeShade="D9"/>
-          <w:lang w:val="de-DE"/>
-        </w:rPr>
-        <w:t>SW Programme</w:t>
-      </w:r>
-      <w:proofErr w:type="gramEnd"/>
-      <w:r>
-        <w:rPr>
-          <w:color w:val="D9D9D9" w:themeColor="background1" w:themeShade="D9"/>
-          <w:lang w:val="de-DE"/>
-        </w:rPr>
-        <w:t xml:space="preserve"> die bei der Umsetzung des Projektes verwendet worden sind. inkl. Angabe der Versionsnummer</w:t>
+        <w:t>Auflistung aller verwendeten SW Programme die bei der Umsetzung des Projektes verwendet worden sind. inkl. Angabe der Versionsnummer</w:t>
       </w:r>
     </w:p>
     <w:p>
@@ -7426,31 +7202,13 @@
           <w:lang w:val="en-GB"/>
         </w:rPr>
       </w:pPr>
-      <w:proofErr w:type="spellStart"/>
       <w:r>
         <w:rPr>
           <w:color w:val="D9D9D9" w:themeColor="background1" w:themeShade="D9"/>
           <w:lang w:val="en-GB"/>
         </w:rPr>
-        <w:t>z.B.</w:t>
-      </w:r>
-      <w:proofErr w:type="spellEnd"/>
-      <w:r>
-        <w:rPr>
-          <w:color w:val="D9D9D9" w:themeColor="background1" w:themeShade="D9"/>
-          <w:lang w:val="en-GB"/>
-        </w:rPr>
-        <w:t xml:space="preserve">: Visual Studio </w:t>
-      </w:r>
-      <w:proofErr w:type="gramStart"/>
-      <w:r>
-        <w:rPr>
-          <w:color w:val="D9D9D9" w:themeColor="background1" w:themeShade="D9"/>
-          <w:lang w:val="en-GB"/>
-        </w:rPr>
-        <w:t>2022,...</w:t>
-      </w:r>
-      <w:proofErr w:type="gramEnd"/>
+        <w:t>z.B.: Visual Studio 2022,...</w:t>
+      </w:r>
     </w:p>
     <w:p>
       <w:pPr>
@@ -7465,18 +7223,9 @@
         <w:rPr>
           <w:lang w:val="en-GB"/>
         </w:rPr>
-        <w:lastRenderedPageBreak/>
-        <w:t xml:space="preserve">5.5.2 SW </w:t>
-      </w:r>
-      <w:proofErr w:type="spellStart"/>
-      <w:r>
-        <w:rPr>
-          <w:lang w:val="en-GB"/>
-        </w:rPr>
-        <w:t>Komponenten</w:t>
+        <w:t>5.5.2 SW Komponenten</w:t>
       </w:r>
       <w:bookmarkEnd w:id="26"/>
-      <w:proofErr w:type="spellEnd"/>
     </w:p>
     <w:p>
       <w:pPr>
@@ -7485,68 +7234,27 @@
           <w:lang w:val="de-DE"/>
         </w:rPr>
       </w:pPr>
-      <w:proofErr w:type="gramStart"/>
       <w:r>
         <w:rPr>
           <w:color w:val="D9D9D9" w:themeColor="background1" w:themeShade="D9"/>
           <w:lang w:val="de-DE"/>
         </w:rPr>
-        <w:t>Auflistung aller verwendeten SW Komponenten</w:t>
-      </w:r>
-      <w:proofErr w:type="gramEnd"/>
-      <w:r>
+        <w:t>Auflistung aller verwendeten SW Komponenten welche für den Betrieb der SW benötigt werden. z.B.: Java Version, Apache Webserver, DotNet Framework, SW Library XY</w:t>
+      </w:r>
+    </w:p>
+    <w:p>
+      <w:pPr>
         <w:rPr>
           <w:color w:val="D9D9D9" w:themeColor="background1" w:themeShade="D9"/>
           <w:lang w:val="de-DE"/>
         </w:rPr>
-        <w:t xml:space="preserve"> welche für den Betrieb der SW benötigt werden. z.B.: Java Version, Apache Webserver, </w:t>
-      </w:r>
-      <w:proofErr w:type="spellStart"/>
+      </w:pPr>
       <w:r>
         <w:rPr>
           <w:color w:val="D9D9D9" w:themeColor="background1" w:themeShade="D9"/>
           <w:lang w:val="de-DE"/>
         </w:rPr>
-        <w:t>DotNet</w:t>
-      </w:r>
-      <w:proofErr w:type="spellEnd"/>
-      <w:r>
-        <w:rPr>
-          <w:color w:val="D9D9D9" w:themeColor="background1" w:themeShade="D9"/>
-          <w:lang w:val="de-DE"/>
-        </w:rPr>
-        <w:t xml:space="preserve"> Framework, SW Library XY</w:t>
-      </w:r>
-    </w:p>
-    <w:p>
-      <w:pPr>
-        <w:rPr>
-          <w:color w:val="D9D9D9" w:themeColor="background1" w:themeShade="D9"/>
-          <w:lang w:val="de-DE"/>
-        </w:rPr>
-      </w:pPr>
-      <w:r>
-        <w:rPr>
-          <w:color w:val="D9D9D9" w:themeColor="background1" w:themeShade="D9"/>
-          <w:lang w:val="de-DE"/>
-        </w:rPr>
-        <w:t xml:space="preserve">inkl. </w:t>
-      </w:r>
-      <w:proofErr w:type="spellStart"/>
-      <w:r>
-        <w:rPr>
-          <w:color w:val="D9D9D9" w:themeColor="background1" w:themeShade="D9"/>
-          <w:lang w:val="de-DE"/>
-        </w:rPr>
-        <w:t>Versiosnummer</w:t>
-      </w:r>
-      <w:proofErr w:type="spellEnd"/>
-      <w:r>
-        <w:rPr>
-          <w:color w:val="D9D9D9" w:themeColor="background1" w:themeShade="D9"/>
-          <w:lang w:val="de-DE"/>
-        </w:rPr>
-        <w:t>, Hersteller, Bezugsquelle (Downloadlink, ...) und SW-Lizenz (GPL, LGPL, Apache License, ...</w:t>
+        <w:t>inkl. Versiosnummer, Hersteller, Bezugsquelle (Downloadlink, ...) und SW-Lizenz (GPL, LGPL, Apache License, ...</w:t>
       </w:r>
     </w:p>
     <w:p>
@@ -7725,21 +7433,7 @@
         <w:rPr>
           <w:lang w:val="de-AT"/>
         </w:rPr>
-        <w:t xml:space="preserve">Der Benutzer soll über einen PC mit Buttons auf der Website sowie über Pfeil- und WASD – Tasten den </w:t>
-      </w:r>
-      <w:proofErr w:type="spellStart"/>
-      <w:r>
-        <w:rPr>
-          <w:lang w:val="de-AT"/>
-        </w:rPr>
-        <w:t>mBot</w:t>
-      </w:r>
-      <w:proofErr w:type="spellEnd"/>
-      <w:r>
-        <w:rPr>
-          <w:lang w:val="de-AT"/>
-        </w:rPr>
-        <w:t xml:space="preserve"> steuern können</w:t>
+        <w:t>Der Benutzer soll über einen PC mit Buttons auf der Website sowie über Pfeil- und WASD – Tasten den mBot steuern können</w:t>
       </w:r>
       <w:r>
         <w:rPr>
@@ -7781,21 +7475,7 @@
         <w:rPr>
           <w:lang w:val="de-DE"/>
         </w:rPr>
-        <w:t xml:space="preserve">Die LEDs des </w:t>
-      </w:r>
-      <w:proofErr w:type="spellStart"/>
-      <w:r>
-        <w:rPr>
-          <w:lang w:val="de-DE"/>
-        </w:rPr>
-        <w:t>mBots</w:t>
-      </w:r>
-      <w:proofErr w:type="spellEnd"/>
-      <w:r>
-        <w:rPr>
-          <w:lang w:val="de-DE"/>
-        </w:rPr>
-        <w:t xml:space="preserve"> sollen je nach Verbindungsstatus angezeigt werden</w:t>
+        <w:t>Die LEDs des mBots sollen je nach Verbindungsstatus angezeigt werden</w:t>
       </w:r>
     </w:p>
     <w:p>
@@ -7831,38 +7511,24 @@
         <w:rPr>
           <w:lang w:val="de-AT"/>
         </w:rPr>
-        <w:t xml:space="preserve">Alle </w:t>
-      </w:r>
-      <w:proofErr w:type="spellStart"/>
+        <w:t xml:space="preserve">Alle mBots im verbundenen Netzwerk werden angezeigt und können </w:t>
+      </w:r>
       <w:r>
         <w:rPr>
           <w:lang w:val="de-AT"/>
         </w:rPr>
-        <w:t>mBots</w:t>
-      </w:r>
-      <w:proofErr w:type="spellEnd"/>
+        <w:t>a</w:t>
+      </w:r>
       <w:r>
         <w:rPr>
           <w:lang w:val="de-AT"/>
         </w:rPr>
-        <w:t xml:space="preserve"> im verbundenen Netzwerk werden angezeigt und können </w:t>
+        <w:t>usgewählt werden</w:t>
       </w:r>
       <w:r>
         <w:rPr>
           <w:lang w:val="de-AT"/>
         </w:rPr>
-        <w:t>a</w:t>
-      </w:r>
-      <w:r>
-        <w:rPr>
-          <w:lang w:val="de-AT"/>
-        </w:rPr>
-        <w:t>usgewählt werden</w:t>
-      </w:r>
-      <w:r>
-        <w:rPr>
-          <w:lang w:val="de-AT"/>
-        </w:rPr>
         <w:t>, um eine Verbindung herzustellen.</w:t>
       </w:r>
     </w:p>
@@ -7884,21 +7550,7 @@
         <w:rPr>
           <w:lang w:val="de-DE"/>
         </w:rPr>
-        <w:t xml:space="preserve">Anzahl Story </w:t>
-      </w:r>
-      <w:proofErr w:type="spellStart"/>
-      <w:r>
-        <w:rPr>
-          <w:lang w:val="de-DE"/>
-        </w:rPr>
-        <w:t>points</w:t>
-      </w:r>
-      <w:proofErr w:type="spellEnd"/>
-      <w:r>
-        <w:rPr>
-          <w:lang w:val="de-DE"/>
-        </w:rPr>
-        <w:t>:</w:t>
+        <w:t>Anzahl Story points:</w:t>
       </w:r>
       <w:r>
         <w:rPr>
@@ -7938,35 +7590,7 @@
         <w:rPr>
           <w:lang w:val="de-DE"/>
         </w:rPr>
-        <w:t xml:space="preserve">Die User Stories Steuerung PC sowie </w:t>
-      </w:r>
-      <w:proofErr w:type="spellStart"/>
-      <w:r>
-        <w:rPr>
-          <w:lang w:val="de-DE"/>
-        </w:rPr>
-        <w:t>Satusanzeige</w:t>
-      </w:r>
-      <w:proofErr w:type="spellEnd"/>
-      <w:r>
-        <w:rPr>
-          <w:lang w:val="de-DE"/>
-        </w:rPr>
-        <w:t xml:space="preserve"> wurden erfolgreich umgesetzt. Der </w:t>
-      </w:r>
-      <w:proofErr w:type="spellStart"/>
-      <w:r>
-        <w:rPr>
-          <w:lang w:val="de-DE"/>
-        </w:rPr>
-        <w:t>mBot</w:t>
-      </w:r>
-      <w:proofErr w:type="spellEnd"/>
-      <w:r>
-        <w:rPr>
-          <w:lang w:val="de-DE"/>
-        </w:rPr>
-        <w:t xml:space="preserve"> kann über Pfeil- oder WASD-Tasten angesteuert werden und die LEDs leuchten je nach Verbindungsstatus in anderen Farben.</w:t>
+        <w:t>Die User Stories Steuerung PC sowie Satusanzeige wurden erfolgreich umgesetzt. Der mBot kann über Pfeil- oder WASD-Tasten angesteuert werden und die LEDs leuchten je nach Verbindungsstatus in anderen Farben.</w:t>
       </w:r>
     </w:p>
     <w:p>
@@ -8164,16 +7788,8 @@
         <w:rPr>
           <w:lang w:val="de-DE"/>
         </w:rPr>
-        <w:t xml:space="preserve">Konzept bei Verbindung mit </w:t>
-      </w:r>
-      <w:proofErr w:type="spellStart"/>
-      <w:r>
-        <w:rPr>
-          <w:lang w:val="de-DE"/>
-        </w:rPr>
-        <w:t>mBot</w:t>
-      </w:r>
-      <w:proofErr w:type="spellEnd"/>
+        <w:t>Konzept bei Verbindung mit mBot</w:t>
+      </w:r>
       <w:r>
         <w:rPr>
           <w:lang w:val="de-DE"/>
@@ -8266,21 +7882,7 @@
         <w:rPr>
           <w:lang w:val="de-DE"/>
         </w:rPr>
-        <w:t xml:space="preserve">Während des Sprints wurden keine neuen User Stories in das </w:t>
-      </w:r>
-      <w:proofErr w:type="spellStart"/>
-      <w:r>
-        <w:rPr>
-          <w:lang w:val="de-DE"/>
-        </w:rPr>
-        <w:t>Product</w:t>
-      </w:r>
-      <w:proofErr w:type="spellEnd"/>
-      <w:r>
-        <w:rPr>
-          <w:lang w:val="de-DE"/>
-        </w:rPr>
-        <w:t xml:space="preserve"> Backlog eingefügt bzw. entfernt. </w:t>
+        <w:t xml:space="preserve">Während des Sprints wurden keine neuen User Stories in das Product Backlog eingefügt bzw. entfernt. </w:t>
       </w:r>
     </w:p>
     <w:p>
@@ -8297,14 +7899,12 @@
           <w:lang w:val="de-DE"/>
         </w:rPr>
       </w:pPr>
-      <w:proofErr w:type="spellStart"/>
       <w:r>
         <w:rPr>
           <w:lang w:val="de-DE"/>
         </w:rPr>
         <w:t>Burndownchart</w:t>
       </w:r>
-      <w:proofErr w:type="spellEnd"/>
       <w:r>
         <w:rPr>
           <w:lang w:val="de-DE"/>
@@ -8339,7 +7939,7 @@
                     <pic:cNvPicPr/>
                   </pic:nvPicPr>
                   <pic:blipFill>
-                    <a:blip r:embed="rId10"/>
+                    <a:blip r:embed="rId11"/>
                     <a:stretch>
                       <a:fillRect/>
                     </a:stretch>
@@ -8600,14 +8200,12 @@
         </w:rPr>
         <w:t xml:space="preserve">Als Benutzer möchte ich eine </w:t>
       </w:r>
-      <w:proofErr w:type="gramStart"/>
       <w:r>
         <w:rPr>
           <w:lang w:val="de-DE"/>
         </w:rPr>
         <w:t>Website</w:t>
       </w:r>
-      <w:proofErr w:type="gramEnd"/>
       <w:r>
         <w:rPr>
           <w:lang w:val="de-DE"/>
@@ -8734,21 +8332,7 @@
         <w:rPr>
           <w:lang w:val="de-DE"/>
         </w:rPr>
-        <w:t xml:space="preserve">Anzahl Story </w:t>
-      </w:r>
-      <w:proofErr w:type="spellStart"/>
-      <w:r>
-        <w:rPr>
-          <w:lang w:val="de-DE"/>
-        </w:rPr>
-        <w:t>points</w:t>
-      </w:r>
-      <w:proofErr w:type="spellEnd"/>
-      <w:r>
-        <w:rPr>
-          <w:lang w:val="de-DE"/>
-        </w:rPr>
-        <w:t xml:space="preserve">: </w:t>
+        <w:t xml:space="preserve">Anzahl Story points: </w:t>
       </w:r>
       <w:r>
         <w:rPr>
@@ -9203,21 +8787,7 @@
         <w:rPr>
           <w:lang w:val="de-DE"/>
         </w:rPr>
-        <w:t xml:space="preserve">Zu Beginn dieses Sprints wurden zwei neue User Stories zum </w:t>
-      </w:r>
-      <w:proofErr w:type="spellStart"/>
-      <w:r>
-        <w:rPr>
-          <w:lang w:val="de-DE"/>
-        </w:rPr>
-        <w:t>Product</w:t>
-      </w:r>
-      <w:proofErr w:type="spellEnd"/>
-      <w:r>
-        <w:rPr>
-          <w:lang w:val="de-DE"/>
-        </w:rPr>
-        <w:t xml:space="preserve"> Backlog hinzugefügt:</w:t>
+        <w:t>Zu Beginn dieses Sprints wurden zwei neue User Stories zum Product Backlog hinzugefügt:</w:t>
       </w:r>
       <w:r>
         <w:rPr>
@@ -9286,19 +8856,11 @@
           <w:lang w:val="de-DE"/>
         </w:rPr>
       </w:pPr>
-      <w:proofErr w:type="spellStart"/>
-      <w:r>
-        <w:rPr>
-          <w:lang w:val="de-DE"/>
-        </w:rPr>
-        <w:t>MBot</w:t>
-      </w:r>
-      <w:proofErr w:type="spellEnd"/>
-      <w:r>
-        <w:rPr>
-          <w:lang w:val="de-DE"/>
-        </w:rPr>
-        <w:t xml:space="preserve"> Lagedarstellung #14</w:t>
+      <w:r>
+        <w:rPr>
+          <w:lang w:val="de-DE"/>
+        </w:rPr>
+        <w:t>MBot Lagedarstellung #14</w:t>
       </w:r>
       <w:r>
         <w:rPr>
@@ -9329,21 +8891,7 @@
         <w:rPr>
           <w:lang w:val="de-DE"/>
         </w:rPr>
-        <w:t xml:space="preserve">Als Benutzer möchte ich auf der Webseite ein 3D Modell des </w:t>
-      </w:r>
-      <w:proofErr w:type="spellStart"/>
-      <w:r>
-        <w:rPr>
-          <w:lang w:val="de-DE"/>
-        </w:rPr>
-        <w:t>Mbots</w:t>
-      </w:r>
-      <w:proofErr w:type="spellEnd"/>
-      <w:r>
-        <w:rPr>
-          <w:lang w:val="de-DE"/>
-        </w:rPr>
-        <w:t xml:space="preserve"> angezeigt bekommen, um die Lage im </w:t>
+        <w:t xml:space="preserve">Als Benutzer möchte ich auf der Webseite ein 3D Modell des Mbots angezeigt bekommen, um die Lage im </w:t>
       </w:r>
       <w:r>
         <w:rPr>
@@ -9371,19 +8919,11 @@
           <w:lang w:val="de-DE"/>
         </w:rPr>
       </w:pPr>
-      <w:proofErr w:type="spellStart"/>
-      <w:r>
-        <w:rPr>
-          <w:lang w:val="de-DE"/>
-        </w:rPr>
-        <w:t>Burndownchart</w:t>
-      </w:r>
-      <w:proofErr w:type="spellEnd"/>
-      <w:r>
-        <w:rPr>
-          <w:lang w:val="de-DE"/>
-        </w:rPr>
-        <w:t>:</w:t>
+      <w:r>
+        <w:rPr>
+          <w:lang w:val="de-DE"/>
+        </w:rPr>
+        <w:t>Burndownchart:</w:t>
       </w:r>
       <w:r>
         <w:rPr>
@@ -9402,6 +8942,7 @@
       </w:pPr>
       <w:r>
         <w:rPr>
+          <w:noProof/>
           <w:color w:val="D9D9D9" w:themeColor="background1" w:themeShade="D9"/>
           <w:lang w:val="de-DE"/>
         </w:rPr>
@@ -9421,7 +8962,7 @@
                     <pic:cNvPicPr/>
                   </pic:nvPicPr>
                   <pic:blipFill>
-                    <a:blip r:embed="rId11"/>
+                    <a:blip r:embed="rId12"/>
                     <a:stretch>
                       <a:fillRect/>
                     </a:stretch>
@@ -9460,31 +9001,7 @@
         <w:rPr>
           <w:lang w:val="de-DE"/>
         </w:rPr>
-        <w:t xml:space="preserve">Von </w:t>
-      </w:r>
-      <w:r>
-        <w:rPr>
-          <w:lang w:val="de-DE"/>
-        </w:rPr>
-        <w:t>39</w:t>
-      </w:r>
-      <w:r>
-        <w:rPr>
-          <w:lang w:val="de-DE"/>
-        </w:rPr>
-        <w:t xml:space="preserve"> eingeplanten Story-Points wurden </w:t>
-      </w:r>
-      <w:r>
-        <w:rPr>
-          <w:lang w:val="de-DE"/>
-        </w:rPr>
-        <w:t>19</w:t>
-      </w:r>
-      <w:r>
-        <w:rPr>
-          <w:lang w:val="de-DE"/>
-        </w:rPr>
-        <w:t xml:space="preserve"> komplett abgeschlossen.</w:t>
+        <w:t>Von 39 eingeplanten Story-Points wurden 19 komplett abgeschlossen.</w:t>
       </w:r>
       <w:r>
         <w:rPr>
@@ -9502,13 +9019,7 @@
         <w:rPr>
           <w:lang w:val="de-DE"/>
         </w:rPr>
-        <w:t>20</w:t>
-      </w:r>
-      <w:r>
-        <w:rPr>
-          <w:lang w:val="de-DE"/>
-        </w:rPr>
-        <w:t xml:space="preserve"> Story Points </w:t>
+        <w:t xml:space="preserve">20 Story Points </w:t>
       </w:r>
       <w:r>
         <w:rPr>
@@ -9663,74 +9174,28 @@
           <w:color w:val="D9D9D9" w:themeColor="background1" w:themeShade="D9"/>
           <w:lang w:val="de-DE"/>
         </w:rPr>
-        <w:t xml:space="preserve">&lt;Auflistung der User </w:t>
-      </w:r>
-      <w:proofErr w:type="gramStart"/>
-      <w:r>
+        <w:t>&lt;Auflistung der User Stories welche in diesem Sprint bearbeitet werden sollen. Pro User Story: Angabe des Namens, Zenhub ID, Kurzbeschreibung sowie Story Points&gt;</w:t>
+      </w:r>
+    </w:p>
+    <w:p>
+      <w:pPr>
+        <w:rPr>
+          <w:lang w:val="de-DE"/>
+        </w:rPr>
+      </w:pPr>
+    </w:p>
+    <w:p>
+      <w:pPr>
         <w:rPr>
           <w:color w:val="D9D9D9" w:themeColor="background1" w:themeShade="D9"/>
           <w:lang w:val="de-DE"/>
         </w:rPr>
-        <w:t>Stories</w:t>
-      </w:r>
-      <w:proofErr w:type="gramEnd"/>
-      <w:r>
-        <w:rPr>
-          <w:color w:val="D9D9D9" w:themeColor="background1" w:themeShade="D9"/>
-          <w:lang w:val="de-DE"/>
-        </w:rPr>
-        <w:t xml:space="preserve"> welche in diesem Sprint bearbeitet werden sollen. Pro User Story: Angabe des Namens, </w:t>
-      </w:r>
-      <w:proofErr w:type="spellStart"/>
-      <w:r>
-        <w:rPr>
-          <w:color w:val="D9D9D9" w:themeColor="background1" w:themeShade="D9"/>
-          <w:lang w:val="de-DE"/>
-        </w:rPr>
-        <w:t>Zenhub</w:t>
-      </w:r>
-      <w:proofErr w:type="spellEnd"/>
-      <w:r>
-        <w:rPr>
-          <w:color w:val="D9D9D9" w:themeColor="background1" w:themeShade="D9"/>
-          <w:lang w:val="de-DE"/>
-        </w:rPr>
-        <w:t xml:space="preserve"> ID, Kurzbeschreibung sowie Story Points&gt;</w:t>
-      </w:r>
-    </w:p>
-    <w:p>
-      <w:pPr>
-        <w:rPr>
-          <w:lang w:val="de-DE"/>
-        </w:rPr>
-      </w:pPr>
-    </w:p>
-    <w:p>
-      <w:pPr>
-        <w:rPr>
-          <w:color w:val="D9D9D9" w:themeColor="background1" w:themeShade="D9"/>
-          <w:lang w:val="de-DE"/>
-        </w:rPr>
-      </w:pPr>
-      <w:r>
-        <w:rPr>
-          <w:lang w:val="de-DE"/>
-        </w:rPr>
-        <w:t xml:space="preserve">Anzahl Story </w:t>
-      </w:r>
-      <w:proofErr w:type="spellStart"/>
-      <w:r>
-        <w:rPr>
-          <w:lang w:val="de-DE"/>
-        </w:rPr>
-        <w:t>points</w:t>
-      </w:r>
-      <w:proofErr w:type="spellEnd"/>
-      <w:r>
-        <w:rPr>
-          <w:lang w:val="de-DE"/>
-        </w:rPr>
-        <w:t xml:space="preserve">: </w:t>
+      </w:pPr>
+      <w:r>
+        <w:rPr>
+          <w:lang w:val="de-DE"/>
+        </w:rPr>
+        <w:t xml:space="preserve">Anzahl Story points: </w:t>
       </w:r>
       <w:r>
         <w:rPr>
@@ -9801,21 +9266,12 @@
           <w:lang w:val="de-DE"/>
         </w:rPr>
       </w:pPr>
-      <w:proofErr w:type="gramStart"/>
       <w:r>
         <w:rPr>
           <w:color w:val="D9D9D9" w:themeColor="background1" w:themeShade="D9"/>
           <w:lang w:val="de-DE"/>
         </w:rPr>
-        <w:t>Kurze Beschreibung</w:t>
-      </w:r>
-      <w:proofErr w:type="gramEnd"/>
-      <w:r>
-        <w:rPr>
-          <w:color w:val="D9D9D9" w:themeColor="background1" w:themeShade="D9"/>
-          <w:lang w:val="de-DE"/>
-        </w:rPr>
-        <w:t xml:space="preserve"> welche User Stories umgesetzt worden sind und welche Funktionen erfolgreich präsentiert worden sind.</w:t>
+        <w:t>Kurze Beschreibung welche User Stories umgesetzt worden sind und welche Funktionen erfolgreich präsentiert worden sind.</w:t>
       </w:r>
     </w:p>
     <w:p>
@@ -9879,23 +9335,7 @@
           <w:color w:val="D9D9D9" w:themeColor="background1" w:themeShade="D9"/>
           <w:lang w:val="de-DE"/>
         </w:rPr>
-        <w:t xml:space="preserve">Gibt es neue Impediment </w:t>
-      </w:r>
-      <w:proofErr w:type="gramStart"/>
-      <w:r>
-        <w:rPr>
-          <w:color w:val="D9D9D9" w:themeColor="background1" w:themeShade="D9"/>
-          <w:lang w:val="de-DE"/>
-        </w:rPr>
-        <w:t>Punkte</w:t>
-      </w:r>
-      <w:proofErr w:type="gramEnd"/>
-      <w:r>
-        <w:rPr>
-          <w:color w:val="D9D9D9" w:themeColor="background1" w:themeShade="D9"/>
-          <w:lang w:val="de-DE"/>
-        </w:rPr>
-        <w:t xml:space="preserve"> die während des Sprints identifiziert worden sind.</w:t>
+        <w:t>Gibt es neue Impediment Punkte die während des Sprints identifiziert worden sind.</w:t>
       </w:r>
     </w:p>
     <w:p>
@@ -9983,23 +9423,22 @@
           <w:color w:val="D9D9D9" w:themeColor="background1" w:themeShade="D9"/>
           <w:lang w:val="de-DE"/>
         </w:rPr>
-        <w:t xml:space="preserve">Wurden in diesem Sprint neue User Stories in das </w:t>
-      </w:r>
-      <w:proofErr w:type="spellStart"/>
-      <w:r>
+        <w:t>Wurden in diesem Sprint neue User Stories in das Product Backlog eingefügt und wenn ja, welche.</w:t>
+      </w:r>
+    </w:p>
+    <w:p>
+      <w:pPr>
         <w:rPr>
           <w:color w:val="D9D9D9" w:themeColor="background1" w:themeShade="D9"/>
           <w:lang w:val="de-DE"/>
         </w:rPr>
-        <w:t>Product</w:t>
-      </w:r>
-      <w:proofErr w:type="spellEnd"/>
+      </w:pPr>
       <w:r>
         <w:rPr>
           <w:color w:val="D9D9D9" w:themeColor="background1" w:themeShade="D9"/>
           <w:lang w:val="de-DE"/>
         </w:rPr>
-        <w:t xml:space="preserve"> Backlog eingefügt und wenn ja, welche.</w:t>
+        <w:t>Wurden in diesem Sprint User Stories aus dem Product Backlog entfernt und wenn ja, welche und warum.</w:t>
       </w:r>
     </w:p>
     <w:p>
@@ -10014,41 +9453,8 @@
           <w:color w:val="D9D9D9" w:themeColor="background1" w:themeShade="D9"/>
           <w:lang w:val="de-DE"/>
         </w:rPr>
-        <w:t xml:space="preserve">Wurden in diesem Sprint User Stories aus dem </w:t>
-      </w:r>
-      <w:proofErr w:type="spellStart"/>
-      <w:r>
-        <w:rPr>
-          <w:color w:val="D9D9D9" w:themeColor="background1" w:themeShade="D9"/>
-          <w:lang w:val="de-DE"/>
-        </w:rPr>
-        <w:t>Product</w:t>
-      </w:r>
-      <w:proofErr w:type="spellEnd"/>
-      <w:r>
-        <w:rPr>
-          <w:color w:val="D9D9D9" w:themeColor="background1" w:themeShade="D9"/>
-          <w:lang w:val="de-DE"/>
-        </w:rPr>
-        <w:t xml:space="preserve"> Backlog entfernt und wenn ja, welche und warum.</w:t>
-      </w:r>
-    </w:p>
-    <w:p>
-      <w:pPr>
-        <w:rPr>
-          <w:color w:val="D9D9D9" w:themeColor="background1" w:themeShade="D9"/>
-          <w:lang w:val="de-DE"/>
-        </w:rPr>
-      </w:pPr>
-      <w:proofErr w:type="spellStart"/>
-      <w:r>
-        <w:rPr>
-          <w:color w:val="D9D9D9" w:themeColor="background1" w:themeShade="D9"/>
-          <w:lang w:val="de-DE"/>
-        </w:rPr>
         <w:t>Burndownchart</w:t>
       </w:r>
-      <w:proofErr w:type="spellEnd"/>
     </w:p>
     <w:p>
       <w:pPr>
@@ -10177,17 +9583,9 @@
         <w:rPr>
           <w:lang w:val="de-DE"/>
         </w:rPr>
-        <w:t xml:space="preserve">Installation / Software </w:t>
-      </w:r>
-      <w:proofErr w:type="spellStart"/>
-      <w:r>
-        <w:rPr>
-          <w:lang w:val="de-DE"/>
-        </w:rPr>
-        <w:t>deployment</w:t>
+        <w:t>Installation / Software deployment</w:t>
       </w:r>
       <w:bookmarkEnd w:id="35"/>
-      <w:proofErr w:type="spellEnd"/>
     </w:p>
     <w:p>
       <w:pPr>
@@ -10201,23 +9599,7 @@
           <w:color w:val="D9D9D9" w:themeColor="background1" w:themeShade="D9"/>
           <w:lang w:val="de-DE"/>
         </w:rPr>
-        <w:t xml:space="preserve">Anleitung welche Schritte notwendig sind um das fertige </w:t>
-      </w:r>
-      <w:proofErr w:type="gramStart"/>
-      <w:r>
-        <w:rPr>
-          <w:color w:val="D9D9D9" w:themeColor="background1" w:themeShade="D9"/>
-          <w:lang w:val="de-DE"/>
-        </w:rPr>
-        <w:t>SW Produkt</w:t>
-      </w:r>
-      <w:proofErr w:type="gramEnd"/>
-      <w:r>
-        <w:rPr>
-          <w:color w:val="D9D9D9" w:themeColor="background1" w:themeShade="D9"/>
-          <w:lang w:val="de-DE"/>
-        </w:rPr>
-        <w:t xml:space="preserve"> zu installieren und in Betrieb zu nehmen.</w:t>
+        <w:t>Anleitung welche Schritte notwendig sind um das fertige SW Produkt zu installieren und in Betrieb zu nehmen.</w:t>
       </w:r>
     </w:p>
     <w:p>
@@ -10233,7 +9615,6 @@
         </w:rPr>
       </w:pPr>
       <w:bookmarkStart w:id="36" w:name="_Toc156978978"/>
-      <w:proofErr w:type="spellStart"/>
       <w:r>
         <w:rPr>
           <w:lang w:val="de-DE"/>
@@ -10241,7 +9622,6 @@
         <w:t>Projektabschluß</w:t>
       </w:r>
       <w:bookmarkEnd w:id="36"/>
-      <w:proofErr w:type="spellEnd"/>
     </w:p>
     <w:p>
       <w:pPr>
@@ -10346,9 +9726,9 @@
       </w:pPr>
     </w:p>
     <w:sectPr>
-      <w:headerReference w:type="default" r:id="rId12"/>
-      <w:footerReference w:type="even" r:id="rId13"/>
-      <w:footerReference w:type="default" r:id="rId14"/>
+      <w:headerReference w:type="default" r:id="rId13"/>
+      <w:footerReference w:type="even" r:id="rId14"/>
+      <w:footerReference w:type="default" r:id="rId15"/>
       <w:pgSz w:w="11900" w:h="16840"/>
       <w:pgMar w:top="1440" w:right="1440" w:bottom="1440" w:left="1440" w:header="708" w:footer="708" w:gutter="0"/>
       <w:cols w:space="708"/>
@@ -12609,6 +11989,15 @@
 </file>
 
 <file path=customXml/item1.xml><?xml version="1.0" encoding="utf-8"?>
+<?mso-contentType ?>
+<FormTemplates xmlns="http://schemas.microsoft.com/sharepoint/v3/contenttype/forms">
+  <Display>DocumentLibraryForm</Display>
+  <Edit>DocumentLibraryForm</Edit>
+  <New>DocumentLibraryForm</New>
+</FormTemplates>
+</file>
+
+<file path=customXml/item2.xml><?xml version="1.0" encoding="utf-8"?>
 <ct:contentTypeSchema xmlns:ct="http://schemas.microsoft.com/office/2006/metadata/contentType" xmlns:ma="http://schemas.microsoft.com/office/2006/metadata/properties/metaAttributes" ct:_="" ma:_="" ma:contentTypeName="Document" ma:contentTypeID="0x0101001A56A123154F954888BA0DA91FFC860A" ma:contentTypeVersion="0" ma:contentTypeDescription="Create a new document." ma:contentTypeScope="" ma:versionID="bd30f06cb515e3d85da88128c00ed9c6">
   <xsd:schema xmlns:xsd="http://www.w3.org/2001/XMLSchema" xmlns:xs="http://www.w3.org/2001/XMLSchema" xmlns:p="http://schemas.microsoft.com/office/2006/metadata/properties" targetNamespace="http://schemas.microsoft.com/office/2006/metadata/properties" ma:root="true" ma:fieldsID="b764bea3eb9b1a5be8fd57fac5fb459b">
     <xsd:element name="properties">
@@ -12722,16 +12111,15 @@
 </ct:contentTypeSchema>
 </file>
 
-<file path=customXml/item2.xml><?xml version="1.0" encoding="utf-8"?>
-<?mso-contentType ?>
-<FormTemplates xmlns="http://schemas.microsoft.com/sharepoint/v3/contenttype/forms">
-  <Display>DocumentLibraryForm</Display>
-  <Edit>DocumentLibraryForm</Edit>
-  <New>DocumentLibraryForm</New>
-</FormTemplates>
+<file path=customXml/itemProps1.xml><?xml version="1.0" encoding="utf-8"?>
+<ds:datastoreItem xmlns:ds="http://schemas.openxmlformats.org/officeDocument/2006/customXml" ds:itemID="{EF4565F9-5E9B-4DC8-AE78-BC948A4550E6}">
+  <ds:schemaRefs>
+    <ds:schemaRef ds:uri="http://schemas.microsoft.com/sharepoint/v3/contenttype/forms"/>
+  </ds:schemaRefs>
+</ds:datastoreItem>
 </file>
 
-<file path=customXml/itemProps1.xml><?xml version="1.0" encoding="utf-8"?>
+<file path=customXml/itemProps2.xml><?xml version="1.0" encoding="utf-8"?>
 <ds:datastoreItem xmlns:ds="http://schemas.openxmlformats.org/officeDocument/2006/customXml" ds:itemID="{814AB08F-6617-4FF9-937C-52BB33AB4208}">
   <ds:schemaRefs>
     <ds:schemaRef ds:uri="http://schemas.microsoft.com/office/2006/metadata/contentType"/>
@@ -12745,12 +12133,4 @@
     <ds:schemaRef ds:uri="http://schemas.microsoft.com/office/infopath/2007/PartnerControls"/>
   </ds:schemaRefs>
 </ds:datastoreItem>
-</file>
-
-<file path=customXml/itemProps2.xml><?xml version="1.0" encoding="utf-8"?>
-<ds:datastoreItem xmlns:ds="http://schemas.openxmlformats.org/officeDocument/2006/customXml" ds:itemID="{EF4565F9-5E9B-4DC8-AE78-BC948A4550E6}">
-  <ds:schemaRefs>
-    <ds:schemaRef ds:uri="http://schemas.microsoft.com/sharepoint/v3/contenttype/forms"/>
-  </ds:schemaRefs>
-</ds:datastoreItem>
 </file>
</xml_diff>

<commit_message>
Sprint 3 doku und sprint 4 planung im word
</commit_message>
<xml_diff>
--- a/Doku/01_SYP_4AHINF_Gruppe_3_Projektdokumentation.docx
+++ b/Doku/01_SYP_4AHINF_Gruppe_3_Projektdokumentation.docx
@@ -7,7 +7,7 @@
         <w:rPr>
           <w:b/>
           <w:bCs/>
-          <w:lang w:val="de-DE"/>
+          <w:lang w:val="de-AT"/>
         </w:rPr>
       </w:pPr>
     </w:p>
@@ -1831,6 +1831,147 @@
           </w:p>
         </w:tc>
       </w:tr>
+      <w:tr>
+        <w:trPr>
+          <w:jc w:val="center"/>
+        </w:trPr>
+        <w:tc>
+          <w:tcPr>
+            <w:tcW w:w="704" w:type="dxa"/>
+            <w:vAlign w:val="center"/>
+          </w:tcPr>
+          <w:p>
+            <w:pPr>
+              <w:jc w:val="center"/>
+              <w:rPr>
+                <w:rFonts w:ascii="Arial" w:hAnsi="Arial" w:cs="Arial"/>
+                <w:sz w:val="20"/>
+                <w:lang w:val="de-DE"/>
+              </w:rPr>
+            </w:pPr>
+            <w:r>
+              <w:rPr>
+                <w:rFonts w:ascii="Arial" w:hAnsi="Arial" w:cs="Arial"/>
+                <w:sz w:val="20"/>
+                <w:lang w:val="de-DE"/>
+              </w:rPr>
+              <w:t>8</w:t>
+            </w:r>
+          </w:p>
+        </w:tc>
+        <w:tc>
+          <w:tcPr>
+            <w:tcW w:w="1276" w:type="dxa"/>
+            <w:vAlign w:val="center"/>
+          </w:tcPr>
+          <w:p>
+            <w:pPr>
+              <w:jc w:val="center"/>
+              <w:rPr>
+                <w:rFonts w:ascii="Arial" w:hAnsi="Arial" w:cs="Arial"/>
+                <w:sz w:val="20"/>
+              </w:rPr>
+            </w:pPr>
+            <w:r>
+              <w:rPr>
+                <w:rFonts w:ascii="Arial" w:hAnsi="Arial" w:cs="Arial"/>
+                <w:sz w:val="20"/>
+              </w:rPr>
+              <w:t>18.04.2024</w:t>
+            </w:r>
+          </w:p>
+        </w:tc>
+        <w:tc>
+          <w:tcPr>
+            <w:tcW w:w="992" w:type="dxa"/>
+            <w:vAlign w:val="center"/>
+          </w:tcPr>
+          <w:p>
+            <w:pPr>
+              <w:jc w:val="center"/>
+              <w:rPr>
+                <w:rFonts w:ascii="Arial" w:hAnsi="Arial" w:cs="Arial"/>
+                <w:sz w:val="20"/>
+              </w:rPr>
+            </w:pPr>
+            <w:r>
+              <w:rPr>
+                <w:rFonts w:ascii="Arial" w:hAnsi="Arial" w:cs="Arial"/>
+                <w:sz w:val="20"/>
+              </w:rPr>
+              <w:t>1.0</w:t>
+            </w:r>
+          </w:p>
+        </w:tc>
+        <w:tc>
+          <w:tcPr>
+            <w:tcW w:w="1843" w:type="dxa"/>
+            <w:vAlign w:val="center"/>
+          </w:tcPr>
+          <w:p>
+            <w:pPr>
+              <w:jc w:val="center"/>
+              <w:rPr>
+                <w:rFonts w:ascii="Arial" w:hAnsi="Arial" w:cs="Arial"/>
+                <w:sz w:val="20"/>
+              </w:rPr>
+            </w:pPr>
+            <w:r>
+              <w:rPr>
+                <w:rFonts w:ascii="Arial" w:hAnsi="Arial" w:cs="Arial"/>
+                <w:sz w:val="20"/>
+              </w:rPr>
+              <w:t>6.4</w:t>
+            </w:r>
+          </w:p>
+        </w:tc>
+        <w:tc>
+          <w:tcPr>
+            <w:tcW w:w="1699" w:type="dxa"/>
+            <w:vAlign w:val="center"/>
+          </w:tcPr>
+          <w:p>
+            <w:pPr>
+              <w:jc w:val="center"/>
+              <w:rPr>
+                <w:rFonts w:ascii="Arial" w:hAnsi="Arial" w:cs="Arial"/>
+                <w:sz w:val="20"/>
+                <w:lang w:val="de-AT"/>
+              </w:rPr>
+            </w:pPr>
+            <w:r>
+              <w:rPr>
+                <w:rFonts w:ascii="Arial" w:hAnsi="Arial" w:cs="Arial"/>
+                <w:sz w:val="20"/>
+                <w:lang w:val="de-AT"/>
+              </w:rPr>
+              <w:t>Sprint 4 Planung</w:t>
+            </w:r>
+          </w:p>
+        </w:tc>
+        <w:tc>
+          <w:tcPr>
+            <w:tcW w:w="2215" w:type="dxa"/>
+            <w:vAlign w:val="center"/>
+          </w:tcPr>
+          <w:p>
+            <w:pPr>
+              <w:jc w:val="center"/>
+              <w:rPr>
+                <w:rFonts w:ascii="Arial" w:hAnsi="Arial" w:cs="Arial"/>
+                <w:sz w:val="20"/>
+              </w:rPr>
+            </w:pPr>
+            <w:r>
+              <w:rPr>
+                <w:rFonts w:ascii="Arial" w:hAnsi="Arial" w:cs="Arial"/>
+                <w:sz w:val="20"/>
+              </w:rPr>
+              <w:t>Philipp Kirchtag</w:t>
+            </w:r>
+          </w:p>
+        </w:tc>
+      </w:tr>
     </w:tbl>
     <w:p>
       <w:pPr>
@@ -3971,23 +4112,7 @@
             <w:noProof/>
             <w:lang w:val="de-DE"/>
           </w:rPr>
-          <w:t>6.1 Sp</w:t>
-        </w:r>
-        <w:r>
-          <w:rPr>
-            <w:rStyle w:val="Hyperlink"/>
-            <w:noProof/>
-            <w:lang w:val="de-DE"/>
-          </w:rPr>
-          <w:t>r</w:t>
-        </w:r>
-        <w:r>
-          <w:rPr>
-            <w:rStyle w:val="Hyperlink"/>
-            <w:noProof/>
-            <w:lang w:val="de-DE"/>
-          </w:rPr>
-          <w:t>int 1</w:t>
+          <w:t>6.1 Sprint 1</w:t>
         </w:r>
         <w:r>
           <w:rPr>
@@ -9329,16 +9454,213 @@
     </w:p>
     <w:p>
       <w:pPr>
-        <w:rPr>
-          <w:lang w:val="de-DE"/>
-        </w:rPr>
-      </w:pPr>
-      <w:r>
+        <w:pStyle w:val="Listenabsatz"/>
+        <w:numPr>
+          <w:ilvl w:val="0"/>
+          <w:numId w:val="10"/>
+        </w:numPr>
+        <w:rPr>
+          <w:lang w:val="de-DE"/>
+        </w:rPr>
+      </w:pPr>
+      <w:r>
+        <w:rPr>
+          <w:lang w:val="de-DE"/>
+        </w:rPr>
+        <w:t>Mehrere</w:t>
+      </w:r>
+      <w:r>
+        <w:rPr>
+          <w:lang w:val="de-DE"/>
+        </w:rPr>
+        <w:t xml:space="preserve"> Geräte: 8 SP, 7 VP</w:t>
+      </w:r>
+    </w:p>
+    <w:p>
+      <w:pPr>
+        <w:pStyle w:val="Listenabsatz"/>
+        <w:numPr>
+          <w:ilvl w:val="1"/>
+          <w:numId w:val="10"/>
+        </w:numPr>
+        <w:rPr>
+          <w:lang w:val="de-DE"/>
+        </w:rPr>
+      </w:pPr>
+      <w:r>
+        <w:rPr>
+          <w:lang w:val="de-DE"/>
+        </w:rPr>
+        <w:t>Als Benutzer möchte ich mehrere Geräte steuern und den gerade Verbundenen Roboter mit einem Namen und seiner IP-Adresse angezeigt bekommen, um einen Überblick über die Verbindungen zu haben.</w:t>
+      </w:r>
+    </w:p>
+    <w:p>
+      <w:pPr>
+        <w:pStyle w:val="Listenabsatz"/>
+        <w:numPr>
+          <w:ilvl w:val="0"/>
+          <w:numId w:val="10"/>
+        </w:numPr>
+        <w:rPr>
+          <w:lang w:val="de-DE"/>
+        </w:rPr>
+      </w:pPr>
+      <w:r>
+        <w:rPr>
+          <w:lang w:val="de-DE"/>
+        </w:rPr>
+        <w:t>Geschwindigkeit: 3 SP, 1 VP</w:t>
+      </w:r>
+    </w:p>
+    <w:p>
+      <w:pPr>
+        <w:pStyle w:val="Listenabsatz"/>
+        <w:numPr>
+          <w:ilvl w:val="1"/>
+          <w:numId w:val="10"/>
+        </w:numPr>
+        <w:rPr>
+          <w:lang w:val="de-DE"/>
+        </w:rPr>
+      </w:pPr>
+      <w:r>
+        <w:rPr>
+          <w:lang w:val="de-DE"/>
+        </w:rPr>
+        <w:t>Als Benutzer möchte ich sehen wie schnell der mBot2 fährt und es in der UI angezeigt zu bekommen.</w:t>
+      </w:r>
+    </w:p>
+    <w:p>
+      <w:pPr>
+        <w:pStyle w:val="Listenabsatz"/>
+        <w:numPr>
+          <w:ilvl w:val="0"/>
+          <w:numId w:val="10"/>
+        </w:numPr>
+        <w:rPr>
+          <w:lang w:val="de-DE"/>
+        </w:rPr>
+      </w:pPr>
+      <w:r>
+        <w:rPr>
+          <w:lang w:val="de-DE"/>
+        </w:rPr>
+        <w:t>Sensorenwerte: 3 SP, 7 VP</w:t>
+      </w:r>
+    </w:p>
+    <w:p>
+      <w:pPr>
+        <w:pStyle w:val="Listenabsatz"/>
+        <w:numPr>
+          <w:ilvl w:val="1"/>
+          <w:numId w:val="10"/>
+        </w:numPr>
+        <w:rPr>
+          <w:lang w:val="de-DE"/>
+        </w:rPr>
+      </w:pPr>
+      <w:r>
+        <w:rPr>
+          <w:lang w:val="de-DE"/>
+        </w:rPr>
+        <w:t>Als Benutzer möchte ich in der UI sämtliche Sensoren angezeigt und in regelmäßigen Abständen aktualisiert bekommen, um die Daten auszuwerten.</w:t>
+      </w:r>
+    </w:p>
+    <w:p>
+      <w:pPr>
+        <w:rPr>
+          <w:lang w:val="de-DE"/>
+        </w:rPr>
+      </w:pPr>
+    </w:p>
+    <w:p>
+      <w:pPr>
+        <w:rPr>
+          <w:lang w:val="de-DE"/>
+        </w:rPr>
+      </w:pPr>
+      <w:r>
+        <w:rPr>
+          <w:lang w:val="de-DE"/>
+        </w:rPr>
+        <w:t>Ausgewählte Punkte aus der Impediment Liste:</w:t>
+      </w:r>
+      <w:r>
+        <w:rPr>
+          <w:lang w:val="de-DE"/>
+        </w:rPr>
+        <w:t xml:space="preserve"> </w:t>
+      </w:r>
+    </w:p>
+    <w:p>
+      <w:pPr>
+        <w:pStyle w:val="Listenabsatz"/>
+        <w:numPr>
+          <w:ilvl w:val="0"/>
+          <w:numId w:val="10"/>
+        </w:numPr>
+        <w:rPr>
+          <w:lang w:val="de-DE"/>
+        </w:rPr>
+      </w:pPr>
+      <w:r>
+        <w:rPr>
+          <w:lang w:val="de-DE"/>
+        </w:rPr>
+        <w:t>Website: 20 SP, 10 VP (User Story wurde aus Sprint 2 übernommen)</w:t>
+      </w:r>
+    </w:p>
+    <w:p>
+      <w:pPr>
+        <w:pStyle w:val="Listenabsatz"/>
+        <w:numPr>
+          <w:ilvl w:val="1"/>
+          <w:numId w:val="10"/>
+        </w:numPr>
+        <w:rPr>
+          <w:lang w:val="de-DE"/>
+        </w:rPr>
+      </w:pPr>
+      <w:r>
+        <w:rPr>
+          <w:lang w:val="de-DE"/>
+        </w:rPr>
+        <w:t>Als Benutzer möchte ich eine Website,</w:t>
+      </w:r>
+      <w:r>
+        <w:rPr>
+          <w:lang w:val="de-DE"/>
+        </w:rPr>
+        <w:t xml:space="preserve"> </w:t>
+      </w:r>
+      <w:r>
+        <w:rPr>
+          <w:lang w:val="de-DE"/>
+        </w:rPr>
+        <w:t>über die ich den mBot2 steuern kann und alle Werte angezeigt bekomme.</w:t>
+      </w:r>
+    </w:p>
+    <w:p>
+      <w:pPr>
+        <w:pStyle w:val="Listenabsatz"/>
+        <w:ind w:left="1440"/>
+        <w:rPr>
+          <w:lang w:val="de-DE"/>
+        </w:rPr>
+      </w:pPr>
+    </w:p>
+    <w:p>
+      <w:pPr>
         <w:rPr>
           <w:color w:val="D9D9D9" w:themeColor="background1" w:themeShade="D9"/>
           <w:lang w:val="de-DE"/>
         </w:rPr>
-        <w:t>&lt;Auflistung der User Stories welche in diesem Sprint bearbeitet werden sollen. Pro User Story: Angabe des Namens, Zenhub ID, Kurzbeschreibung sowie Story Points&gt;</w:t>
+      </w:pPr>
+      <w:r>
+        <w:rPr>
+          <w:lang w:val="de-DE"/>
+        </w:rPr>
+        <w:t>Anzahl Story points: 34</w:t>
       </w:r>
     </w:p>
     <w:p>
@@ -9352,54 +9674,6 @@
       <w:pPr>
         <w:rPr>
           <w:color w:val="D9D9D9" w:themeColor="background1" w:themeShade="D9"/>
-          <w:lang w:val="de-DE"/>
-        </w:rPr>
-      </w:pPr>
-      <w:r>
-        <w:rPr>
-          <w:lang w:val="de-DE"/>
-        </w:rPr>
-        <w:t xml:space="preserve">Anzahl Story points: </w:t>
-      </w:r>
-      <w:r>
-        <w:rPr>
-          <w:color w:val="D9D9D9" w:themeColor="background1" w:themeShade="D9"/>
-          <w:lang w:val="de-DE"/>
-        </w:rPr>
-        <w:t>&lt;Geplante Anzahl an Story Points welche in diesem Sprint umgesetzt werden sollen&gt;</w:t>
-      </w:r>
-    </w:p>
-    <w:p>
-      <w:pPr>
-        <w:rPr>
-          <w:lang w:val="de-DE"/>
-        </w:rPr>
-      </w:pPr>
-    </w:p>
-    <w:p>
-      <w:pPr>
-        <w:rPr>
-          <w:color w:val="D9D9D9" w:themeColor="background1" w:themeShade="D9"/>
-          <w:lang w:val="de-DE"/>
-        </w:rPr>
-      </w:pPr>
-      <w:r>
-        <w:rPr>
-          <w:lang w:val="de-DE"/>
-        </w:rPr>
-        <w:t xml:space="preserve">Ausgewählte Punkte aus der Impediment Liste: </w:t>
-      </w:r>
-      <w:r>
-        <w:rPr>
-          <w:color w:val="D9D9D9" w:themeColor="background1" w:themeShade="D9"/>
-          <w:lang w:val="de-DE"/>
-        </w:rPr>
-        <w:t>&lt;Geplante Punkte der Impediment Liste welche in diesem Sprint umgesetzt werden sollen&gt;</w:t>
-      </w:r>
-    </w:p>
-    <w:p>
-      <w:pPr>
-        <w:rPr>
           <w:lang w:val="de-DE"/>
         </w:rPr>
       </w:pPr>
@@ -9426,31 +9700,33 @@
     <w:p>
       <w:pPr>
         <w:rPr>
-          <w:color w:val="D9D9D9" w:themeColor="background1" w:themeShade="D9"/>
-          <w:lang w:val="de-DE"/>
-        </w:rPr>
-      </w:pPr>
-      <w:r>
-        <w:rPr>
-          <w:color w:val="D9D9D9" w:themeColor="background1" w:themeShade="D9"/>
-          <w:lang w:val="de-DE"/>
-        </w:rPr>
-        <w:t>Kurze Beschreibung welche User Stories umgesetzt worden sind und welche Funktionen erfolgreich präsentiert worden sind.</w:t>
-      </w:r>
-    </w:p>
-    <w:p>
-      <w:pPr>
-        <w:rPr>
-          <w:color w:val="D9D9D9" w:themeColor="background1" w:themeShade="D9"/>
-          <w:lang w:val="de-DE"/>
-        </w:rPr>
-      </w:pPr>
-      <w:r>
-        <w:rPr>
-          <w:color w:val="D9D9D9" w:themeColor="background1" w:themeShade="D9"/>
-          <w:lang w:val="de-DE"/>
-        </w:rPr>
-        <w:t>Auflistung welche Punkte nicht umgesetzt werden konnten und warum.</w:t>
+          <w:lang w:val="de-DE"/>
+        </w:rPr>
+      </w:pPr>
+      <w:r>
+        <w:rPr>
+          <w:lang w:val="de-DE"/>
+        </w:rPr>
+        <w:t>Die</w:t>
+      </w:r>
+      <w:r>
+        <w:rPr>
+          <w:lang w:val="de-DE"/>
+        </w:rPr>
+        <w:t xml:space="preserve"> User Storys mehrere Geräte, Geschwindigkeit und auch die Website, die vom Sprint 2 übernommen wurde, wurden abgeschlossen. Über ein Dropdown-Menü können alle MBots die Verbunden sind ausgewählt werden. Unter den Steuerelementen wurde sowohl für PC-Nutzer als auch für Smartphone-Nutzer ein Slider platziert über den die Geschwindigkeit beliebig veränderbar ist. Die Website wurde neben den Funktionen, die sie vorher schon hatte durch Design und Inhalt bezüglich des Teams aufgewertet und konnte nun, als Fertig definiert werden. </w:t>
+      </w:r>
+    </w:p>
+    <w:p>
+      <w:pPr>
+        <w:rPr>
+          <w:lang w:val="de-DE"/>
+        </w:rPr>
+      </w:pPr>
+      <w:r>
+        <w:rPr>
+          <w:lang w:val="de-DE"/>
+        </w:rPr>
+        <w:t>Die User Story Sensorenwerte stellte sich als um einiges umfangreicher als geplant heraus und konnte somit nicht fertiggestellt werden. Sie wird in den nächsten Sprint übernommen.</w:t>
       </w:r>
     </w:p>
     <w:p>
@@ -9475,54 +9751,248 @@
     <w:p>
       <w:pPr>
         <w:rPr>
+          <w:lang w:val="de-DE"/>
+        </w:rPr>
+      </w:pPr>
+      <w:r>
+        <w:rPr>
+          <w:lang w:val="de-DE"/>
+        </w:rPr>
+        <w:t>Was gut lief:</w:t>
+      </w:r>
+    </w:p>
+    <w:p>
+      <w:pPr>
+        <w:pStyle w:val="Listenabsatz"/>
+        <w:numPr>
+          <w:ilvl w:val="0"/>
+          <w:numId w:val="5"/>
+        </w:numPr>
+        <w:rPr>
+          <w:lang w:val="de-DE"/>
+        </w:rPr>
+      </w:pPr>
+      <w:r>
+        <w:rPr>
+          <w:lang w:val="de-DE"/>
+        </w:rPr>
+        <w:t>Arbeit mit GitHub</w:t>
+      </w:r>
+    </w:p>
+    <w:p>
+      <w:pPr>
+        <w:pStyle w:val="Listenabsatz"/>
+        <w:numPr>
+          <w:ilvl w:val="0"/>
+          <w:numId w:val="5"/>
+        </w:numPr>
+        <w:rPr>
+          <w:lang w:val="de-DE"/>
+        </w:rPr>
+      </w:pPr>
+      <w:r>
+        <w:rPr>
+          <w:lang w:val="de-DE"/>
+        </w:rPr>
+        <w:t>Zusammenarbeit</w:t>
+      </w:r>
+    </w:p>
+    <w:p>
+      <w:pPr>
+        <w:pStyle w:val="Listenabsatz"/>
+        <w:numPr>
+          <w:ilvl w:val="0"/>
+          <w:numId w:val="5"/>
+        </w:numPr>
+        <w:rPr>
+          <w:lang w:val="de-DE"/>
+        </w:rPr>
+      </w:pPr>
+      <w:r>
+        <w:rPr>
+          <w:lang w:val="de-DE"/>
+        </w:rPr>
+        <w:t>Teamchemie</w:t>
+      </w:r>
+    </w:p>
+    <w:p>
+      <w:pPr>
+        <w:pStyle w:val="Listenabsatz"/>
+        <w:numPr>
+          <w:ilvl w:val="0"/>
+          <w:numId w:val="5"/>
+        </w:numPr>
+        <w:rPr>
+          <w:lang w:val="de-DE"/>
+        </w:rPr>
+      </w:pPr>
+      <w:r>
+        <w:rPr>
+          <w:lang w:val="de-DE"/>
+        </w:rPr>
+        <w:t>Offene Kommunikation mit Problemen</w:t>
+      </w:r>
+    </w:p>
+    <w:p>
+      <w:pPr>
+        <w:pStyle w:val="Listenabsatz"/>
+        <w:numPr>
+          <w:ilvl w:val="0"/>
+          <w:numId w:val="5"/>
+        </w:numPr>
+        <w:rPr>
+          <w:lang w:val="de-DE"/>
+        </w:rPr>
+      </w:pPr>
+      <w:r>
+        <w:rPr>
+          <w:lang w:val="de-DE"/>
+        </w:rPr>
+        <w:lastRenderedPageBreak/>
+        <w:t>Hilfe des Teams bei Problemen</w:t>
+      </w:r>
+    </w:p>
+    <w:p>
+      <w:pPr>
+        <w:pStyle w:val="Listenabsatz"/>
+        <w:numPr>
+          <w:ilvl w:val="0"/>
+          <w:numId w:val="5"/>
+        </w:numPr>
+        <w:rPr>
+          <w:lang w:val="de-DE"/>
+        </w:rPr>
+      </w:pPr>
+      <w:r>
+        <w:rPr>
+          <w:lang w:val="de-DE"/>
+        </w:rPr>
+        <w:t>Arbeits-Velocity</w:t>
+      </w:r>
+      <w:r>
+        <w:rPr>
+          <w:lang w:val="de-DE"/>
+        </w:rPr>
+        <w:t xml:space="preserve"> weiter gestiegen</w:t>
+      </w:r>
+      <w:r>
+        <w:rPr>
+          <w:lang w:val="de-DE"/>
+        </w:rPr>
+        <w:br/>
+      </w:r>
+    </w:p>
+    <w:p>
+      <w:pPr>
+        <w:rPr>
+          <w:lang w:val="de-DE"/>
+        </w:rPr>
+      </w:pPr>
+    </w:p>
+    <w:p>
+      <w:pPr>
+        <w:rPr>
+          <w:lang w:val="de-DE"/>
+        </w:rPr>
+      </w:pPr>
+      <w:r>
+        <w:rPr>
+          <w:lang w:val="de-DE"/>
+        </w:rPr>
+        <w:t>Verbesserungsbedarf:</w:t>
+      </w:r>
+    </w:p>
+    <w:p>
+      <w:pPr>
+        <w:pStyle w:val="Listenabsatz"/>
+        <w:numPr>
+          <w:ilvl w:val="0"/>
+          <w:numId w:val="6"/>
+        </w:numPr>
+        <w:rPr>
+          <w:lang w:val="de-DE"/>
+        </w:rPr>
+      </w:pPr>
+      <w:r>
+        <w:rPr>
+          <w:lang w:val="de-DE"/>
+        </w:rPr>
+        <w:t>Zu große User Storys</w:t>
+      </w:r>
+    </w:p>
+    <w:p>
+      <w:pPr>
+        <w:pStyle w:val="Listenabsatz"/>
+        <w:numPr>
+          <w:ilvl w:val="0"/>
+          <w:numId w:val="6"/>
+        </w:numPr>
+        <w:rPr>
+          <w:lang w:val="de-DE"/>
+        </w:rPr>
+      </w:pPr>
+      <w:r>
+        <w:rPr>
+          <w:lang w:val="de-DE"/>
+        </w:rPr>
+        <w:t>Planung</w:t>
+      </w:r>
+    </w:p>
+    <w:p>
+      <w:pPr>
+        <w:pStyle w:val="Listenabsatz"/>
+        <w:numPr>
+          <w:ilvl w:val="0"/>
+          <w:numId w:val="6"/>
+        </w:numPr>
+        <w:rPr>
+          <w:lang w:val="de-DE"/>
+        </w:rPr>
+      </w:pPr>
+      <w:r>
+        <w:rPr>
+          <w:lang w:val="de-DE"/>
+        </w:rPr>
+        <w:t>Schätzung der User Storys</w:t>
+      </w:r>
+    </w:p>
+    <w:p>
+      <w:pPr>
+        <w:rPr>
           <w:color w:val="D9D9D9" w:themeColor="background1" w:themeShade="D9"/>
           <w:lang w:val="de-DE"/>
         </w:rPr>
       </w:pPr>
-      <w:r>
-        <w:rPr>
-          <w:color w:val="D9D9D9" w:themeColor="background1" w:themeShade="D9"/>
-          <w:lang w:val="de-DE"/>
-        </w:rPr>
-        <w:t>Was lief gut/schlecht während des Sprints.</w:t>
-      </w:r>
-    </w:p>
-    <w:p>
-      <w:pPr>
-        <w:rPr>
-          <w:color w:val="D9D9D9" w:themeColor="background1" w:themeShade="D9"/>
-          <w:lang w:val="de-DE"/>
-        </w:rPr>
-      </w:pPr>
-      <w:r>
-        <w:rPr>
-          <w:color w:val="D9D9D9" w:themeColor="background1" w:themeShade="D9"/>
-          <w:lang w:val="de-DE"/>
-        </w:rPr>
-        <w:t>Gibt es neue Impediment Punkte die während des Sprints identifiziert worden sind.</w:t>
-      </w:r>
-    </w:p>
-    <w:p>
-      <w:pPr>
-        <w:rPr>
-          <w:color w:val="D9D9D9" w:themeColor="background1" w:themeShade="D9"/>
-          <w:lang w:val="de-DE"/>
-        </w:rPr>
-      </w:pPr>
-    </w:p>
-    <w:p>
-      <w:pPr>
-        <w:rPr>
-          <w:color w:val="D9D9D9" w:themeColor="background1" w:themeShade="D9"/>
-          <w:lang w:val="de-DE"/>
-        </w:rPr>
-      </w:pPr>
-      <w:r>
-        <w:rPr>
-          <w:color w:val="D9D9D9" w:themeColor="background1" w:themeShade="D9"/>
-          <w:lang w:val="de-DE"/>
-        </w:rPr>
-        <w:t>Auflistung der Impediment Taskliste.</w:t>
+    </w:p>
+    <w:p>
+      <w:pPr>
+        <w:rPr>
+          <w:lang w:val="de-DE"/>
+        </w:rPr>
+      </w:pPr>
+      <w:r>
+        <w:rPr>
+          <w:lang w:val="de-DE"/>
+        </w:rPr>
+        <w:t>Auflistung der Impediment Taskliste:</w:t>
+      </w:r>
+    </w:p>
+    <w:p>
+      <w:pPr>
+        <w:pStyle w:val="Listenabsatz"/>
+        <w:numPr>
+          <w:ilvl w:val="0"/>
+          <w:numId w:val="10"/>
+        </w:numPr>
+        <w:rPr>
+          <w:lang w:val="de-DE"/>
+        </w:rPr>
+      </w:pPr>
+      <w:r>
+        <w:rPr>
+          <w:lang w:val="de-DE"/>
+        </w:rPr>
+        <w:t>Sensorenwerte</w:t>
       </w:r>
     </w:p>
     <w:p>
@@ -9555,128 +10025,177 @@
     <w:p>
       <w:pPr>
         <w:rPr>
+          <w:lang w:val="de-DE"/>
+        </w:rPr>
+      </w:pPr>
+      <w:r>
+        <w:rPr>
+          <w:lang w:val="de-DE"/>
+        </w:rPr>
+        <w:t>Es wurden keine weiteren User Storys hinzugefügt.</w:t>
+      </w:r>
+    </w:p>
+    <w:p>
+      <w:pPr>
+        <w:rPr>
+          <w:lang w:val="de-DE"/>
+        </w:rPr>
+      </w:pPr>
+    </w:p>
+    <w:p>
+      <w:pPr>
+        <w:rPr>
+          <w:rFonts w:ascii="Times New Roman" w:eastAsia="Times New Roman" w:hAnsi="Times New Roman" w:cs="Times New Roman"/>
+          <w:lang w:val="de-AT" w:eastAsia="de-AT"/>
+        </w:rPr>
+      </w:pPr>
+      <w:r>
+        <w:rPr>
+          <w:rFonts w:ascii="Times New Roman" w:eastAsia="Times New Roman" w:hAnsi="Times New Roman" w:cs="Times New Roman"/>
+          <w:noProof/>
+          <w:lang w:val="de-AT" w:eastAsia="de-AT"/>
+        </w:rPr>
+        <w:drawing>
+          <wp:inline distT="0" distB="0" distL="0" distR="0" wp14:anchorId="20848AA6" wp14:editId="2FB11CF0">
+            <wp:extent cx="5727700" cy="3112135"/>
+            <wp:effectExtent l="0" t="0" r="6350" b="0"/>
+            <wp:docPr id="2067333990" name="Grafik 1" descr="Ein Bild, das Text, Reihe, Diagramm, Zahl enthält.&#10;&#10;Automatisch generierte Beschreibung"/>
+            <wp:cNvGraphicFramePr>
+              <a:graphicFrameLocks xmlns:a="http://schemas.openxmlformats.org/drawingml/2006/main" noChangeAspect="1"/>
+            </wp:cNvGraphicFramePr>
+            <a:graphic xmlns:a="http://schemas.openxmlformats.org/drawingml/2006/main">
+              <a:graphicData uri="http://schemas.openxmlformats.org/drawingml/2006/picture">
+                <pic:pic xmlns:pic="http://schemas.openxmlformats.org/drawingml/2006/picture">
+                  <pic:nvPicPr>
+                    <pic:cNvPr id="2067333990" name="Grafik 1" descr="Ein Bild, das Text, Reihe, Diagramm, Zahl enthält.&#10;&#10;Automatisch generierte Beschreibung"/>
+                    <pic:cNvPicPr>
+                      <a:picLocks noChangeAspect="1" noChangeArrowheads="1"/>
+                    </pic:cNvPicPr>
+                  </pic:nvPicPr>
+                  <pic:blipFill>
+                    <a:blip r:embed="rId13">
+                      <a:extLst>
+                        <a:ext uri="{28A0092B-C50C-407E-A947-70E740481C1C}">
+                          <a14:useLocalDpi xmlns:a14="http://schemas.microsoft.com/office/drawing/2010/main" val="0"/>
+                        </a:ext>
+                      </a:extLst>
+                    </a:blip>
+                    <a:srcRect/>
+                    <a:stretch>
+                      <a:fillRect/>
+                    </a:stretch>
+                  </pic:blipFill>
+                  <pic:spPr bwMode="auto">
+                    <a:xfrm>
+                      <a:off x="0" y="0"/>
+                      <a:ext cx="5727700" cy="3112135"/>
+                    </a:xfrm>
+                    <a:prstGeom prst="rect">
+                      <a:avLst/>
+                    </a:prstGeom>
+                    <a:noFill/>
+                    <a:ln>
+                      <a:noFill/>
+                    </a:ln>
+                  </pic:spPr>
+                </pic:pic>
+              </a:graphicData>
+            </a:graphic>
+          </wp:inline>
+        </w:drawing>
+      </w:r>
+    </w:p>
+    <w:p>
+      <w:pPr>
+        <w:rPr>
+          <w:lang w:val="de-DE"/>
+        </w:rPr>
+      </w:pPr>
+    </w:p>
+    <w:p>
+      <w:pPr>
+        <w:rPr>
+          <w:lang w:val="de-DE"/>
+        </w:rPr>
+      </w:pPr>
+      <w:r>
+        <w:rPr>
+          <w:lang w:val="de-DE"/>
+        </w:rPr>
+        <w:t>Von 34 eingeplanten Story-Points wurden 31 komplett abgeschlossen.</w:t>
+      </w:r>
+      <w:r>
+        <w:rPr>
+          <w:lang w:val="de-DE"/>
+        </w:rPr>
+        <w:br/>
+        <w:t xml:space="preserve">Die Fertigstellung der Sensorenwerte konnte noch nicht erreicht werden wodurch 3 Story Points noch offen sind – sie werden in den nächsten Sprint übernommen. </w:t>
+      </w:r>
+    </w:p>
+    <w:p>
+      <w:pPr>
+        <w:rPr>
+          <w:lang w:val="de-DE"/>
+        </w:rPr>
+      </w:pPr>
+    </w:p>
+    <w:p>
+      <w:pPr>
+        <w:rPr>
+          <w:lang w:val="de-DE"/>
+        </w:rPr>
+      </w:pPr>
+      <w:r>
+        <w:rPr>
+          <w:lang w:val="de-DE"/>
+        </w:rPr>
+        <w:t>Durch den Abschluss der Website welche in diesem Sprint abgeschlossen wurde hat sich unsere Velocity enorm gesteigert.</w:t>
+      </w:r>
+      <w:r>
+        <w:rPr>
+          <w:lang w:val="de-DE"/>
+        </w:rPr>
+        <w:br/>
+      </w:r>
+    </w:p>
+    <w:p>
+      <w:pPr>
+        <w:rPr>
           <w:color w:val="D9D9D9" w:themeColor="background1" w:themeShade="D9"/>
           <w:lang w:val="de-DE"/>
         </w:rPr>
       </w:pPr>
       <w:r>
         <w:rPr>
+          <w:lang w:val="de-DE"/>
+        </w:rPr>
+        <w:t>Durchschnittliche Sprint Velocity über alle bisherigen Sprints</w:t>
+      </w:r>
+      <w:r>
+        <w:rPr>
+          <w:lang w:val="de-DE"/>
+        </w:rPr>
+        <w:t>: 19</w:t>
+      </w:r>
+    </w:p>
+    <w:p>
+      <w:pPr>
+        <w:rPr>
           <w:color w:val="D9D9D9" w:themeColor="background1" w:themeShade="D9"/>
           <w:lang w:val="de-DE"/>
         </w:rPr>
-        <w:t>Kurze Zusammenfassung der Sprintdurchführung.</w:t>
-      </w:r>
-    </w:p>
-    <w:p>
-      <w:pPr>
-        <w:rPr>
-          <w:color w:val="D9D9D9" w:themeColor="background1" w:themeShade="D9"/>
-          <w:lang w:val="de-DE"/>
-        </w:rPr>
-      </w:pPr>
-    </w:p>
-    <w:p>
-      <w:pPr>
-        <w:rPr>
-          <w:color w:val="D9D9D9" w:themeColor="background1" w:themeShade="D9"/>
-          <w:lang w:val="de-DE"/>
-        </w:rPr>
-      </w:pPr>
-      <w:r>
-        <w:rPr>
-          <w:color w:val="D9D9D9" w:themeColor="background1" w:themeShade="D9"/>
-          <w:lang w:val="de-DE"/>
-        </w:rPr>
-        <w:t>Wurden in diesem Sprint neue User Stories in das Product Backlog eingefügt und wenn ja, welche.</w:t>
-      </w:r>
-    </w:p>
-    <w:p>
-      <w:pPr>
-        <w:rPr>
-          <w:color w:val="D9D9D9" w:themeColor="background1" w:themeShade="D9"/>
-          <w:lang w:val="de-DE"/>
-        </w:rPr>
-      </w:pPr>
-      <w:r>
-        <w:rPr>
-          <w:color w:val="D9D9D9" w:themeColor="background1" w:themeShade="D9"/>
-          <w:lang w:val="de-DE"/>
-        </w:rPr>
-        <w:t>Wurden in diesem Sprint User Stories aus dem Product Backlog entfernt und wenn ja, welche und warum.</w:t>
-      </w:r>
-    </w:p>
-    <w:p>
-      <w:pPr>
-        <w:rPr>
-          <w:color w:val="D9D9D9" w:themeColor="background1" w:themeShade="D9"/>
-          <w:lang w:val="de-DE"/>
-        </w:rPr>
-      </w:pPr>
-      <w:r>
-        <w:rPr>
-          <w:color w:val="D9D9D9" w:themeColor="background1" w:themeShade="D9"/>
-          <w:lang w:val="de-DE"/>
-        </w:rPr>
-        <w:t>Burndownchart</w:t>
-      </w:r>
-    </w:p>
-    <w:p>
-      <w:pPr>
-        <w:rPr>
-          <w:color w:val="D9D9D9" w:themeColor="background1" w:themeShade="D9"/>
-          <w:lang w:val="de-DE"/>
-        </w:rPr>
-      </w:pPr>
-      <w:r>
-        <w:rPr>
-          <w:color w:val="D9D9D9" w:themeColor="background1" w:themeShade="D9"/>
-          <w:lang w:val="de-DE"/>
-        </w:rPr>
-        <w:t>Sprint Velocity</w:t>
-      </w:r>
-    </w:p>
-    <w:p>
-      <w:pPr>
-        <w:rPr>
-          <w:color w:val="D9D9D9" w:themeColor="background1" w:themeShade="D9"/>
-          <w:lang w:val="de-DE"/>
-        </w:rPr>
-      </w:pPr>
-      <w:r>
-        <w:rPr>
-          <w:color w:val="D9D9D9" w:themeColor="background1" w:themeShade="D9"/>
-          <w:lang w:val="de-DE"/>
-        </w:rPr>
-        <w:t>Auf Basis der Sprint Velocity, wie hat sich der geplante Endtermin verändert.</w:t>
-      </w:r>
-    </w:p>
-    <w:p>
-      <w:pPr>
-        <w:rPr>
-          <w:color w:val="D9D9D9" w:themeColor="background1" w:themeShade="D9"/>
-          <w:lang w:val="de-DE"/>
-        </w:rPr>
-      </w:pPr>
-      <w:r>
-        <w:rPr>
-          <w:color w:val="D9D9D9" w:themeColor="background1" w:themeShade="D9"/>
-          <w:lang w:val="de-DE"/>
-        </w:rPr>
-        <w:t>Durchschnittliche Sprint Velocity über alle bisherigen Sprints.</w:t>
-      </w:r>
-    </w:p>
-    <w:p>
-      <w:pPr>
-        <w:rPr>
-          <w:color w:val="D9D9D9" w:themeColor="background1" w:themeShade="D9"/>
-          <w:lang w:val="de-DE"/>
-        </w:rPr>
-      </w:pPr>
-    </w:p>
-    <w:p>
-      <w:pPr>
-        <w:rPr>
-          <w:color w:val="D9D9D9" w:themeColor="background1" w:themeShade="D9"/>
+      </w:pPr>
+    </w:p>
+    <w:p>
+      <w:pPr>
+        <w:rPr>
+          <w:lang w:val="de-DE"/>
+        </w:rPr>
+      </w:pPr>
+    </w:p>
+    <w:p>
+      <w:pPr>
+        <w:rPr>
           <w:lang w:val="de-DE"/>
         </w:rPr>
       </w:pPr>
@@ -9700,15 +10219,551 @@
           <w:lang w:val="de-DE"/>
         </w:rPr>
       </w:pPr>
-      <w:bookmarkStart w:id="34" w:name="_Toc156978976"/>
       <w:r>
         <w:rPr>
           <w:lang w:val="de-DE"/>
         </w:rPr>
         <w:lastRenderedPageBreak/>
-        <w:t>Sprint n</w:t>
-      </w:r>
-      <w:bookmarkEnd w:id="34"/>
+        <w:t>Sprint 4</w:t>
+      </w:r>
+    </w:p>
+    <w:p>
+      <w:pPr>
+        <w:pStyle w:val="berschrift3"/>
+        <w:numPr>
+          <w:ilvl w:val="2"/>
+          <w:numId w:val="2"/>
+        </w:numPr>
+        <w:spacing w:line="240" w:lineRule="auto"/>
+        <w:rPr>
+          <w:lang w:val="de-DE"/>
+        </w:rPr>
+      </w:pPr>
+      <w:r>
+        <w:rPr>
+          <w:lang w:val="de-DE"/>
+        </w:rPr>
+        <w:t>Sprintplanung</w:t>
+      </w:r>
+    </w:p>
+    <w:p>
+      <w:pPr>
+        <w:rPr>
+          <w:lang w:val="de-DE"/>
+        </w:rPr>
+      </w:pPr>
+      <w:r>
+        <w:rPr>
+          <w:lang w:val="de-DE"/>
+        </w:rPr>
+        <w:t xml:space="preserve">Dauer: </w:t>
+      </w:r>
+      <w:r>
+        <w:rPr>
+          <w:lang w:val="de-DE"/>
+        </w:rPr>
+        <w:t>18.04.2024 – 08.05.2024</w:t>
+      </w:r>
+    </w:p>
+    <w:p>
+      <w:pPr>
+        <w:rPr>
+          <w:lang w:val="de-DE"/>
+        </w:rPr>
+      </w:pPr>
+    </w:p>
+    <w:p>
+      <w:pPr>
+        <w:rPr>
+          <w:lang w:val="de-DE"/>
+        </w:rPr>
+      </w:pPr>
+      <w:r>
+        <w:rPr>
+          <w:lang w:val="de-DE"/>
+        </w:rPr>
+        <w:t xml:space="preserve">Ausgewählte User Stories: </w:t>
+      </w:r>
+    </w:p>
+    <w:p>
+      <w:pPr>
+        <w:pStyle w:val="Listenabsatz"/>
+        <w:numPr>
+          <w:ilvl w:val="0"/>
+          <w:numId w:val="10"/>
+        </w:numPr>
+        <w:rPr>
+          <w:lang w:val="de-DE"/>
+        </w:rPr>
+      </w:pPr>
+      <w:r>
+        <w:rPr>
+          <w:lang w:val="de-DE"/>
+        </w:rPr>
+        <w:t>GUI-Linienfolgen: 10 SP, 10 VP</w:t>
+      </w:r>
+    </w:p>
+    <w:p>
+      <w:pPr>
+        <w:pStyle w:val="Listenabsatz"/>
+        <w:numPr>
+          <w:ilvl w:val="1"/>
+          <w:numId w:val="10"/>
+        </w:numPr>
+        <w:rPr>
+          <w:lang w:val="de-DE"/>
+        </w:rPr>
+      </w:pPr>
+      <w:r>
+        <w:rPr>
+          <w:lang w:val="de-DE"/>
+        </w:rPr>
+        <w:t>Als Benutzer möchte ich eine GUI haben die mir beim Linienfolgemodus anzeigt welchen Status die 4 Lichtsensoren haben.</w:t>
+      </w:r>
+    </w:p>
+    <w:p>
+      <w:pPr>
+        <w:pStyle w:val="Listenabsatz"/>
+        <w:numPr>
+          <w:ilvl w:val="0"/>
+          <w:numId w:val="10"/>
+        </w:numPr>
+        <w:rPr>
+          <w:lang w:val="de-DE"/>
+        </w:rPr>
+      </w:pPr>
+      <w:r>
+        <w:rPr>
+          <w:lang w:val="de-DE"/>
+        </w:rPr>
+        <w:t>Linie folgen: 20 SP, 10 VP</w:t>
+      </w:r>
+    </w:p>
+    <w:p>
+      <w:pPr>
+        <w:pStyle w:val="Listenabsatz"/>
+        <w:numPr>
+          <w:ilvl w:val="1"/>
+          <w:numId w:val="10"/>
+        </w:numPr>
+        <w:rPr>
+          <w:lang w:val="de-DE"/>
+        </w:rPr>
+      </w:pPr>
+      <w:r>
+        <w:rPr>
+          <w:lang w:val="de-DE"/>
+        </w:rPr>
+        <w:t>Als Benutzer möchte ich einen Modus haben, bei dem der mBot2 automatisch einer Linie auf dem Boden folgt, um ein Rennen zu fahren.</w:t>
+      </w:r>
+    </w:p>
+    <w:p>
+      <w:pPr>
+        <w:pStyle w:val="Listenabsatz"/>
+        <w:numPr>
+          <w:ilvl w:val="0"/>
+          <w:numId w:val="10"/>
+        </w:numPr>
+        <w:rPr>
+          <w:lang w:val="de-DE"/>
+        </w:rPr>
+      </w:pPr>
+      <w:r>
+        <w:rPr>
+          <w:lang w:val="de-DE"/>
+        </w:rPr>
+        <w:t>MBot Lagedarstellung: 20 SP, 4 VP</w:t>
+      </w:r>
+    </w:p>
+    <w:p>
+      <w:pPr>
+        <w:pStyle w:val="Listenabsatz"/>
+        <w:numPr>
+          <w:ilvl w:val="1"/>
+          <w:numId w:val="10"/>
+        </w:numPr>
+        <w:rPr>
+          <w:lang w:val="de-DE"/>
+        </w:rPr>
+      </w:pPr>
+      <w:r>
+        <w:rPr>
+          <w:lang w:val="de-DE"/>
+        </w:rPr>
+        <w:t>Als Benutzer möchte ich auf der Webseite ein 3D Modell des Mbots angezeigt bekommen, um die Lage im 3-dimensionalen Raum zu verbildlichen.</w:t>
+      </w:r>
+    </w:p>
+    <w:p>
+      <w:pPr>
+        <w:rPr>
+          <w:lang w:val="de-DE"/>
+        </w:rPr>
+      </w:pPr>
+    </w:p>
+    <w:p>
+      <w:pPr>
+        <w:rPr>
+          <w:lang w:val="de-DE"/>
+        </w:rPr>
+      </w:pPr>
+      <w:r>
+        <w:rPr>
+          <w:lang w:val="de-DE"/>
+        </w:rPr>
+        <w:t xml:space="preserve">Ausgewählte Punkte aus der Impediment Liste: </w:t>
+      </w:r>
+    </w:p>
+    <w:p>
+      <w:pPr>
+        <w:pStyle w:val="Listenabsatz"/>
+        <w:numPr>
+          <w:ilvl w:val="0"/>
+          <w:numId w:val="10"/>
+        </w:numPr>
+        <w:rPr>
+          <w:lang w:val="de-DE"/>
+        </w:rPr>
+      </w:pPr>
+      <w:r>
+        <w:rPr>
+          <w:lang w:val="de-DE"/>
+        </w:rPr>
+        <w:t>Sensorenwerte: 3 SP, 7 VP</w:t>
+      </w:r>
+    </w:p>
+    <w:p>
+      <w:pPr>
+        <w:pStyle w:val="Listenabsatz"/>
+        <w:numPr>
+          <w:ilvl w:val="1"/>
+          <w:numId w:val="10"/>
+        </w:numPr>
+        <w:rPr>
+          <w:lang w:val="de-DE"/>
+        </w:rPr>
+      </w:pPr>
+      <w:r>
+        <w:rPr>
+          <w:lang w:val="de-DE"/>
+        </w:rPr>
+        <w:t>Als Benutzer möchte ich in der UI sämtliche Sensoren angezeigt und in regelmäßigen Abständen aktualisiert bekommen, um die Daten auszuwerten.</w:t>
+      </w:r>
+    </w:p>
+    <w:p>
+      <w:pPr>
+        <w:pStyle w:val="Listenabsatz"/>
+        <w:ind w:left="1440"/>
+        <w:rPr>
+          <w:lang w:val="de-DE"/>
+        </w:rPr>
+      </w:pPr>
+    </w:p>
+    <w:p>
+      <w:pPr>
+        <w:rPr>
+          <w:color w:val="D9D9D9" w:themeColor="background1" w:themeShade="D9"/>
+          <w:lang w:val="de-DE"/>
+        </w:rPr>
+      </w:pPr>
+      <w:r>
+        <w:rPr>
+          <w:lang w:val="de-DE"/>
+        </w:rPr>
+        <w:t>Anzahl Story points: 34</w:t>
+      </w:r>
+    </w:p>
+    <w:p>
+      <w:pPr>
+        <w:rPr>
+          <w:lang w:val="de-DE"/>
+        </w:rPr>
+      </w:pPr>
+    </w:p>
+    <w:p>
+      <w:pPr>
+        <w:rPr>
+          <w:color w:val="D9D9D9" w:themeColor="background1" w:themeShade="D9"/>
+          <w:lang w:val="de-DE"/>
+        </w:rPr>
+      </w:pPr>
+    </w:p>
+    <w:p>
+      <w:pPr>
+        <w:pStyle w:val="berschrift3"/>
+        <w:numPr>
+          <w:ilvl w:val="2"/>
+          <w:numId w:val="2"/>
+        </w:numPr>
+        <w:spacing w:line="240" w:lineRule="auto"/>
+        <w:rPr>
+          <w:lang w:val="de-DE"/>
+        </w:rPr>
+      </w:pPr>
+      <w:r>
+        <w:rPr>
+          <w:lang w:val="de-DE"/>
+        </w:rPr>
+        <w:t>Sprint Demo</w:t>
+      </w:r>
+    </w:p>
+    <w:p>
+      <w:pPr>
+        <w:rPr>
+          <w:lang w:val="de-DE"/>
+        </w:rPr>
+      </w:pPr>
+      <w:r>
+        <w:rPr>
+          <w:lang w:val="de-DE"/>
+        </w:rPr>
+        <w:t>D</w:t>
+      </w:r>
+    </w:p>
+    <w:p>
+      <w:pPr>
+        <w:rPr>
+          <w:color w:val="D9D9D9" w:themeColor="background1" w:themeShade="D9"/>
+          <w:lang w:val="de-DE"/>
+        </w:rPr>
+      </w:pPr>
+    </w:p>
+    <w:p>
+      <w:pPr>
+        <w:pStyle w:val="berschrift3"/>
+        <w:numPr>
+          <w:ilvl w:val="2"/>
+          <w:numId w:val="2"/>
+        </w:numPr>
+        <w:spacing w:line="240" w:lineRule="auto"/>
+        <w:rPr>
+          <w:lang w:val="de-DE"/>
+        </w:rPr>
+      </w:pPr>
+      <w:r>
+        <w:rPr>
+          <w:lang w:val="de-DE"/>
+        </w:rPr>
+        <w:t>Sprint Zusammenfassung</w:t>
+      </w:r>
+    </w:p>
+    <w:p>
+      <w:pPr>
+        <w:rPr>
+          <w:lang w:val="de-DE"/>
+        </w:rPr>
+      </w:pPr>
+      <w:r>
+        <w:rPr>
+          <w:lang w:val="de-DE"/>
+        </w:rPr>
+        <w:t>E</w:t>
+      </w:r>
+    </w:p>
+    <w:p>
+      <w:pPr>
+        <w:rPr>
+          <w:lang w:val="de-DE"/>
+        </w:rPr>
+      </w:pPr>
+    </w:p>
+    <w:p>
+      <w:pPr>
+        <w:rPr>
+          <w:lang w:val="de-DE"/>
+        </w:rPr>
+      </w:pPr>
+    </w:p>
+    <w:p>
+      <w:pPr>
+        <w:rPr>
+          <w:lang w:val="de-DE"/>
+        </w:rPr>
+      </w:pPr>
+    </w:p>
+    <w:p>
+      <w:pPr>
+        <w:rPr>
+          <w:lang w:val="de-DE"/>
+        </w:rPr>
+      </w:pPr>
+    </w:p>
+    <w:p>
+      <w:pPr>
+        <w:rPr>
+          <w:lang w:val="de-DE"/>
+        </w:rPr>
+      </w:pPr>
+    </w:p>
+    <w:p>
+      <w:pPr>
+        <w:rPr>
+          <w:lang w:val="de-DE"/>
+        </w:rPr>
+      </w:pPr>
+    </w:p>
+    <w:p>
+      <w:pPr>
+        <w:pStyle w:val="berschrift2"/>
+        <w:numPr>
+          <w:ilvl w:val="1"/>
+          <w:numId w:val="2"/>
+        </w:numPr>
+        <w:spacing w:line="240" w:lineRule="auto"/>
+        <w:rPr>
+          <w:lang w:val="de-DE"/>
+        </w:rPr>
+      </w:pPr>
+      <w:r>
+        <w:rPr>
+          <w:lang w:val="de-DE"/>
+        </w:rPr>
+        <w:lastRenderedPageBreak/>
+        <w:t>Sprint 5</w:t>
+      </w:r>
+    </w:p>
+    <w:p>
+      <w:pPr>
+        <w:pStyle w:val="berschrift3"/>
+        <w:numPr>
+          <w:ilvl w:val="2"/>
+          <w:numId w:val="2"/>
+        </w:numPr>
+        <w:spacing w:line="240" w:lineRule="auto"/>
+        <w:rPr>
+          <w:lang w:val="de-DE"/>
+        </w:rPr>
+      </w:pPr>
+      <w:r>
+        <w:rPr>
+          <w:lang w:val="de-DE"/>
+        </w:rPr>
+        <w:t>Sprintplanung</w:t>
+      </w:r>
+    </w:p>
+    <w:p>
+      <w:pPr>
+        <w:rPr>
+          <w:color w:val="D9D9D9" w:themeColor="background1" w:themeShade="D9"/>
+          <w:lang w:val="de-DE"/>
+        </w:rPr>
+      </w:pPr>
+      <w:r>
+        <w:rPr>
+          <w:lang w:val="de-DE"/>
+        </w:rPr>
+        <w:t>D</w:t>
+      </w:r>
+    </w:p>
+    <w:p>
+      <w:pPr>
+        <w:rPr>
+          <w:lang w:val="de-DE"/>
+        </w:rPr>
+      </w:pPr>
+    </w:p>
+    <w:p>
+      <w:pPr>
+        <w:rPr>
+          <w:color w:val="D9D9D9" w:themeColor="background1" w:themeShade="D9"/>
+          <w:lang w:val="de-DE"/>
+        </w:rPr>
+      </w:pPr>
+    </w:p>
+    <w:p>
+      <w:pPr>
+        <w:pStyle w:val="berschrift3"/>
+        <w:numPr>
+          <w:ilvl w:val="2"/>
+          <w:numId w:val="2"/>
+        </w:numPr>
+        <w:spacing w:line="240" w:lineRule="auto"/>
+        <w:rPr>
+          <w:lang w:val="de-DE"/>
+        </w:rPr>
+      </w:pPr>
+      <w:r>
+        <w:rPr>
+          <w:lang w:val="de-DE"/>
+        </w:rPr>
+        <w:t>Sprint Demo</w:t>
+      </w:r>
+    </w:p>
+    <w:p>
+      <w:pPr>
+        <w:rPr>
+          <w:lang w:val="de-DE"/>
+        </w:rPr>
+      </w:pPr>
+      <w:r>
+        <w:rPr>
+          <w:lang w:val="de-DE"/>
+        </w:rPr>
+        <w:t>D</w:t>
+      </w:r>
+    </w:p>
+    <w:p>
+      <w:pPr>
+        <w:rPr>
+          <w:color w:val="D9D9D9" w:themeColor="background1" w:themeShade="D9"/>
+          <w:lang w:val="de-DE"/>
+        </w:rPr>
+      </w:pPr>
+    </w:p>
+    <w:p>
+      <w:pPr>
+        <w:pStyle w:val="berschrift3"/>
+        <w:numPr>
+          <w:ilvl w:val="2"/>
+          <w:numId w:val="2"/>
+        </w:numPr>
+        <w:spacing w:line="240" w:lineRule="auto"/>
+        <w:rPr>
+          <w:lang w:val="de-DE"/>
+        </w:rPr>
+      </w:pPr>
+      <w:r>
+        <w:rPr>
+          <w:lang w:val="de-DE"/>
+        </w:rPr>
+        <w:t>Sprint Zusammenfassung</w:t>
+      </w:r>
+    </w:p>
+    <w:p>
+      <w:pPr>
+        <w:rPr>
+          <w:color w:val="D9D9D9" w:themeColor="background1" w:themeShade="D9"/>
+          <w:lang w:val="de-DE"/>
+        </w:rPr>
+      </w:pPr>
+      <w:r>
+        <w:rPr>
+          <w:lang w:val="de-DE"/>
+        </w:rPr>
+        <w:t>E</w:t>
+      </w:r>
+    </w:p>
+    <w:p>
+      <w:pPr>
+        <w:rPr>
+          <w:color w:val="D9D9D9" w:themeColor="background1" w:themeShade="D9"/>
+          <w:lang w:val="de-DE"/>
+        </w:rPr>
+      </w:pPr>
+    </w:p>
+    <w:p>
+      <w:pPr>
+        <w:rPr>
+          <w:color w:val="D9D9D9" w:themeColor="background1" w:themeShade="D9"/>
+          <w:lang w:val="de-DE"/>
+        </w:rPr>
+      </w:pPr>
+    </w:p>
+    <w:p>
+      <w:pPr>
+        <w:rPr>
+          <w:lang w:val="de-DE"/>
+        </w:rPr>
+      </w:pPr>
     </w:p>
     <w:p>
       <w:pPr>
@@ -9742,14 +10797,14 @@
           <w:lang w:val="de-DE"/>
         </w:rPr>
       </w:pPr>
-      <w:bookmarkStart w:id="35" w:name="_Toc156978977"/>
+      <w:bookmarkStart w:id="34" w:name="_Toc156978977"/>
       <w:r>
         <w:rPr>
           <w:lang w:val="de-DE"/>
         </w:rPr>
         <w:t>Installation / Software deployment</w:t>
       </w:r>
-      <w:bookmarkEnd w:id="35"/>
+      <w:bookmarkEnd w:id="34"/>
     </w:p>
     <w:p>
       <w:pPr>
@@ -9778,14 +10833,14 @@
           <w:lang w:val="de-DE"/>
         </w:rPr>
       </w:pPr>
-      <w:bookmarkStart w:id="36" w:name="_Toc156978978"/>
+      <w:bookmarkStart w:id="35" w:name="_Toc156978978"/>
       <w:r>
         <w:rPr>
           <w:lang w:val="de-DE"/>
         </w:rPr>
         <w:t>Projektabschluß</w:t>
       </w:r>
-      <w:bookmarkEnd w:id="36"/>
+      <w:bookmarkEnd w:id="35"/>
     </w:p>
     <w:p>
       <w:pPr>
@@ -9799,14 +10854,14 @@
           <w:lang w:val="de-DE"/>
         </w:rPr>
       </w:pPr>
-      <w:bookmarkStart w:id="37" w:name="_Toc156978979"/>
+      <w:bookmarkStart w:id="36" w:name="_Toc156978979"/>
       <w:r>
         <w:rPr>
           <w:lang w:val="de-DE"/>
         </w:rPr>
         <w:t>Projektzusammenfassung</w:t>
       </w:r>
-      <w:bookmarkEnd w:id="37"/>
+      <w:bookmarkEnd w:id="36"/>
     </w:p>
     <w:p>
       <w:pPr>
@@ -9835,14 +10890,14 @@
           <w:lang w:val="de-DE"/>
         </w:rPr>
       </w:pPr>
-      <w:bookmarkStart w:id="38" w:name="_Toc156978980"/>
+      <w:bookmarkStart w:id="37" w:name="_Toc156978980"/>
       <w:r>
         <w:rPr>
           <w:lang w:val="de-DE"/>
         </w:rPr>
         <w:t>Attachments</w:t>
       </w:r>
-      <w:bookmarkEnd w:id="38"/>
+      <w:bookmarkEnd w:id="37"/>
     </w:p>
     <w:p>
       <w:pPr>
@@ -9890,9 +10945,9 @@
       </w:pPr>
     </w:p>
     <w:sectPr>
-      <w:headerReference w:type="default" r:id="rId13"/>
-      <w:footerReference w:type="even" r:id="rId14"/>
-      <w:footerReference w:type="default" r:id="rId15"/>
+      <w:headerReference w:type="default" r:id="rId14"/>
+      <w:footerReference w:type="even" r:id="rId15"/>
+      <w:footerReference w:type="default" r:id="rId16"/>
       <w:pgSz w:w="11900" w:h="16840"/>
       <w:pgMar w:top="1440" w:right="1440" w:bottom="1440" w:left="1440" w:header="708" w:footer="708" w:gutter="0"/>
       <w:cols w:space="708"/>
@@ -10011,7 +11066,7 @@
         <w:rPr>
           <w:noProof/>
         </w:rPr>
-        <w:t>15</w:t>
+        <w:t>17</w:t>
       </w:r>
     </w:fldSimple>
   </w:p>
@@ -10251,7 +11306,7 @@
   <w:abstractNum w:abstractNumId="1" w15:restartNumberingAfterBreak="0">
     <w:nsid w:val="1A0B5646"/>
     <w:multiLevelType w:val="hybridMultilevel"/>
-    <w:tmpl w:val="01349BF6"/>
+    <w:tmpl w:val="5FF22008"/>
     <w:lvl w:ilvl="0" w:tplc="0C070001">
       <w:start w:val="1"/>
       <w:numFmt w:val="bullet"/>
@@ -10276,7 +11331,7 @@
         <w:rFonts w:ascii="Courier New" w:hAnsi="Courier New" w:cs="Courier New" w:hint="default"/>
       </w:rPr>
     </w:lvl>
-    <w:lvl w:ilvl="2" w:tplc="0C070005" w:tentative="1">
+    <w:lvl w:ilvl="2" w:tplc="0C070005">
       <w:start w:val="1"/>
       <w:numFmt w:val="bullet"/>
       <w:lvlText w:val=""/>

</xml_diff>

<commit_message>
sprint 4 doku und 5 planung
</commit_message>
<xml_diff>
--- a/Doku/01_SYP_4AHINF_Gruppe_3_Projektdokumentation.docx
+++ b/Doku/01_SYP_4AHINF_Gruppe_3_Projektdokumentation.docx
@@ -239,7 +239,6 @@
                 <w:b/>
               </w:rPr>
             </w:pPr>
-            <w:proofErr w:type="spellStart"/>
             <w:r>
               <w:rPr>
                 <w:rFonts w:ascii="Arial" w:hAnsi="Arial" w:cs="Arial"/>
@@ -247,7 +246,6 @@
               </w:rPr>
               <w:t>Projektbezeichnung</w:t>
             </w:r>
-            <w:proofErr w:type="spellEnd"/>
           </w:p>
         </w:tc>
         <w:tc>
@@ -288,7 +286,6 @@
                 <w:lang w:val="de-DE"/>
               </w:rPr>
             </w:pPr>
-            <w:proofErr w:type="spellStart"/>
             <w:r>
               <w:rPr>
                 <w:rFonts w:ascii="Arial" w:hAnsi="Arial" w:cs="Arial"/>
@@ -304,7 +301,6 @@
               </w:rPr>
               <w:t>team</w:t>
             </w:r>
-            <w:proofErr w:type="spellEnd"/>
           </w:p>
         </w:tc>
         <w:tc>
@@ -331,17 +327,8 @@
                 <w:rFonts w:ascii="Arial" w:hAnsi="Arial" w:cs="Arial"/>
                 <w:lang w:val="de-AT"/>
               </w:rPr>
-              <w:t xml:space="preserve">abian Scharfetter, Eduard </w:t>
+              <w:t>abian Scharfetter, Eduard Voicescu</w:t>
             </w:r>
-            <w:proofErr w:type="spellStart"/>
-            <w:r>
-              <w:rPr>
-                <w:rFonts w:ascii="Arial" w:hAnsi="Arial" w:cs="Arial"/>
-                <w:lang w:val="de-AT"/>
-              </w:rPr>
-              <w:t>Voicescu</w:t>
-            </w:r>
-            <w:proofErr w:type="spellEnd"/>
           </w:p>
         </w:tc>
       </w:tr>
@@ -362,21 +349,12 @@
                 <w:b/>
               </w:rPr>
             </w:pPr>
-            <w:proofErr w:type="spellStart"/>
             <w:r>
               <w:rPr>
                 <w:rFonts w:ascii="Arial" w:hAnsi="Arial" w:cs="Arial"/>
                 <w:b/>
               </w:rPr>
-              <w:t>Erstellt</w:t>
-            </w:r>
-            <w:proofErr w:type="spellEnd"/>
-            <w:r>
-              <w:rPr>
-                <w:rFonts w:ascii="Arial" w:hAnsi="Arial" w:cs="Arial"/>
-                <w:b/>
-              </w:rPr>
-              <w:t xml:space="preserve"> am</w:t>
+              <w:t>Erstellt am</w:t>
             </w:r>
           </w:p>
         </w:tc>
@@ -418,37 +396,12 @@
                 <w:b/>
               </w:rPr>
             </w:pPr>
-            <w:proofErr w:type="spellStart"/>
             <w:r>
               <w:rPr>
                 <w:rFonts w:ascii="Arial" w:hAnsi="Arial" w:cs="Arial"/>
                 <w:b/>
               </w:rPr>
-              <w:t>Letzte</w:t>
-            </w:r>
-            <w:proofErr w:type="spellEnd"/>
-            <w:r>
-              <w:rPr>
-                <w:rFonts w:ascii="Arial" w:hAnsi="Arial" w:cs="Arial"/>
-                <w:b/>
-              </w:rPr>
-              <w:t xml:space="preserve"> </w:t>
-            </w:r>
-            <w:proofErr w:type="spellStart"/>
-            <w:r>
-              <w:rPr>
-                <w:rFonts w:ascii="Arial" w:hAnsi="Arial" w:cs="Arial"/>
-                <w:b/>
-              </w:rPr>
-              <w:t>Änderung</w:t>
-            </w:r>
-            <w:proofErr w:type="spellEnd"/>
-            <w:r>
-              <w:rPr>
-                <w:rFonts w:ascii="Arial" w:hAnsi="Arial" w:cs="Arial"/>
-                <w:b/>
-              </w:rPr>
-              <w:t xml:space="preserve"> am</w:t>
+              <w:t>Letzte Änderung am</w:t>
             </w:r>
           </w:p>
         </w:tc>
@@ -564,21 +517,12 @@
                 <w:b/>
               </w:rPr>
             </w:pPr>
-            <w:proofErr w:type="spellStart"/>
             <w:r>
               <w:rPr>
                 <w:rFonts w:ascii="Arial" w:hAnsi="Arial" w:cs="Arial"/>
                 <w:b/>
               </w:rPr>
-              <w:t>Aktuelle</w:t>
-            </w:r>
-            <w:proofErr w:type="spellEnd"/>
-            <w:r>
-              <w:rPr>
-                <w:rFonts w:ascii="Arial" w:hAnsi="Arial" w:cs="Arial"/>
-                <w:b/>
-              </w:rPr>
-              <w:t xml:space="preserve"> Version</w:t>
+              <w:t>Aktuelle Version</w:t>
             </w:r>
           </w:p>
         </w:tc>
@@ -659,7 +603,6 @@
           <w:sz w:val="28"/>
         </w:rPr>
       </w:pPr>
-      <w:proofErr w:type="spellStart"/>
       <w:r>
         <w:rPr>
           <w:rFonts w:ascii="Arial" w:hAnsi="Arial" w:cs="Arial"/>
@@ -668,7 +611,6 @@
         </w:rPr>
         <w:t>Änderungsverlauf</w:t>
       </w:r>
-      <w:proofErr w:type="spellEnd"/>
     </w:p>
     <w:p>
       <w:pPr>
@@ -788,34 +730,14 @@
                 <w:sz w:val="20"/>
               </w:rPr>
             </w:pPr>
-            <w:proofErr w:type="spellStart"/>
             <w:r>
               <w:rPr>
                 <w:rFonts w:ascii="Arial" w:hAnsi="Arial" w:cs="Arial"/>
                 <w:b/>
                 <w:sz w:val="20"/>
               </w:rPr>
-              <w:t>Geänderte</w:t>
+              <w:t>Geänderte Kapitel</w:t>
             </w:r>
-            <w:proofErr w:type="spellEnd"/>
-            <w:r>
-              <w:rPr>
-                <w:rFonts w:ascii="Arial" w:hAnsi="Arial" w:cs="Arial"/>
-                <w:b/>
-                <w:sz w:val="20"/>
-              </w:rPr>
-              <w:t xml:space="preserve"> </w:t>
-            </w:r>
-            <w:proofErr w:type="spellStart"/>
-            <w:r>
-              <w:rPr>
-                <w:rFonts w:ascii="Arial" w:hAnsi="Arial" w:cs="Arial"/>
-                <w:b/>
-                <w:sz w:val="20"/>
-              </w:rPr>
-              <w:t>Kapitel</w:t>
-            </w:r>
-            <w:proofErr w:type="spellEnd"/>
           </w:p>
         </w:tc>
         <w:tc>
@@ -839,18 +761,8 @@
                 <w:b/>
                 <w:sz w:val="20"/>
               </w:rPr>
-              <w:t xml:space="preserve">Art der </w:t>
+              <w:t>Art der Änderung</w:t>
             </w:r>
-            <w:proofErr w:type="spellStart"/>
-            <w:r>
-              <w:rPr>
-                <w:rFonts w:ascii="Arial" w:hAnsi="Arial" w:cs="Arial"/>
-                <w:b/>
-                <w:sz w:val="20"/>
-              </w:rPr>
-              <w:t>Änderung</w:t>
-            </w:r>
-            <w:proofErr w:type="spellEnd"/>
           </w:p>
         </w:tc>
         <w:tc>
@@ -1026,7 +938,6 @@
                 <w:lang w:val="de-DE"/>
               </w:rPr>
             </w:pPr>
-            <w:proofErr w:type="spellStart"/>
             <w:r>
               <w:rPr>
                 <w:rFonts w:ascii="Arial" w:hAnsi="Arial" w:cs="Arial"/>
@@ -1034,7 +945,6 @@
               </w:rPr>
               <w:t>Erstellung</w:t>
             </w:r>
-            <w:proofErr w:type="spellEnd"/>
           </w:p>
         </w:tc>
         <w:tc>
@@ -1168,7 +1078,6 @@
                 <w:sz w:val="20"/>
               </w:rPr>
             </w:pPr>
-            <w:proofErr w:type="spellStart"/>
             <w:r>
               <w:rPr>
                 <w:rFonts w:ascii="Arial" w:hAnsi="Arial" w:cs="Arial"/>
@@ -1176,7 +1085,6 @@
               </w:rPr>
               <w:t>Anforderungen</w:t>
             </w:r>
-            <w:proofErr w:type="spellEnd"/>
           </w:p>
         </w:tc>
         <w:tc>
@@ -1346,17 +1254,8 @@
                 <w:rFonts w:ascii="Arial" w:hAnsi="Arial" w:cs="Arial"/>
                 <w:sz w:val="20"/>
               </w:rPr>
-              <w:t xml:space="preserve">Philipp </w:t>
+              <w:t>Philipp Kirchtag</w:t>
             </w:r>
-            <w:proofErr w:type="spellStart"/>
-            <w:r>
-              <w:rPr>
-                <w:rFonts w:ascii="Arial" w:hAnsi="Arial" w:cs="Arial"/>
-                <w:sz w:val="20"/>
-              </w:rPr>
-              <w:t>Kirchtag</w:t>
-            </w:r>
-            <w:proofErr w:type="spellEnd"/>
           </w:p>
         </w:tc>
       </w:tr>
@@ -1504,17 +1403,8 @@
                 <w:rFonts w:ascii="Arial" w:hAnsi="Arial" w:cs="Arial"/>
                 <w:sz w:val="20"/>
               </w:rPr>
-              <w:t xml:space="preserve">Philipp </w:t>
+              <w:t>Philipp Kirchtag</w:t>
             </w:r>
-            <w:proofErr w:type="spellStart"/>
-            <w:r>
-              <w:rPr>
-                <w:rFonts w:ascii="Arial" w:hAnsi="Arial" w:cs="Arial"/>
-                <w:sz w:val="20"/>
-              </w:rPr>
-              <w:t>Kirchtag</w:t>
-            </w:r>
-            <w:proofErr w:type="spellEnd"/>
           </w:p>
         </w:tc>
       </w:tr>
@@ -1654,17 +1544,8 @@
                 <w:rFonts w:ascii="Arial" w:hAnsi="Arial" w:cs="Arial"/>
                 <w:sz w:val="20"/>
               </w:rPr>
-              <w:t xml:space="preserve">Fabian </w:t>
+              <w:t>Fabian Scharfetter</w:t>
             </w:r>
-            <w:proofErr w:type="spellStart"/>
-            <w:r>
-              <w:rPr>
-                <w:rFonts w:ascii="Arial" w:hAnsi="Arial" w:cs="Arial"/>
-                <w:sz w:val="20"/>
-              </w:rPr>
-              <w:t>Scharfetter</w:t>
-            </w:r>
-            <w:proofErr w:type="spellEnd"/>
           </w:p>
         </w:tc>
       </w:tr>
@@ -1804,17 +1685,8 @@
                 <w:rFonts w:ascii="Arial" w:hAnsi="Arial" w:cs="Arial"/>
                 <w:sz w:val="20"/>
               </w:rPr>
-              <w:t xml:space="preserve">Philipp </w:t>
+              <w:t>Philipp Kirchtag</w:t>
             </w:r>
-            <w:proofErr w:type="spellStart"/>
-            <w:r>
-              <w:rPr>
-                <w:rFonts w:ascii="Arial" w:hAnsi="Arial" w:cs="Arial"/>
-                <w:sz w:val="20"/>
-              </w:rPr>
-              <w:t>Kirchtag</w:t>
-            </w:r>
-            <w:proofErr w:type="spellEnd"/>
           </w:p>
         </w:tc>
       </w:tr>
@@ -1954,17 +1826,8 @@
                 <w:rFonts w:ascii="Arial" w:hAnsi="Arial" w:cs="Arial"/>
                 <w:sz w:val="20"/>
               </w:rPr>
-              <w:t xml:space="preserve">Philipp </w:t>
+              <w:t>Philipp Kirchtag</w:t>
             </w:r>
-            <w:proofErr w:type="spellStart"/>
-            <w:r>
-              <w:rPr>
-                <w:rFonts w:ascii="Arial" w:hAnsi="Arial" w:cs="Arial"/>
-                <w:sz w:val="20"/>
-              </w:rPr>
-              <w:t>Kirchtag</w:t>
-            </w:r>
-            <w:proofErr w:type="spellEnd"/>
           </w:p>
         </w:tc>
       </w:tr>
@@ -2104,17 +1967,8 @@
                 <w:rFonts w:ascii="Arial" w:hAnsi="Arial" w:cs="Arial"/>
                 <w:sz w:val="20"/>
               </w:rPr>
-              <w:t xml:space="preserve">Philipp </w:t>
+              <w:t>Philipp Kirchtag</w:t>
             </w:r>
-            <w:proofErr w:type="spellStart"/>
-            <w:r>
-              <w:rPr>
-                <w:rFonts w:ascii="Arial" w:hAnsi="Arial" w:cs="Arial"/>
-                <w:sz w:val="20"/>
-              </w:rPr>
-              <w:t>Kirchtag</w:t>
-            </w:r>
-            <w:proofErr w:type="spellEnd"/>
           </w:p>
         </w:tc>
       </w:tr>
@@ -2233,7 +2087,6 @@
                 <w:lang w:val="de-AT"/>
               </w:rPr>
             </w:pPr>
-            <w:proofErr w:type="spellStart"/>
             <w:r>
               <w:rPr>
                 <w:rFonts w:ascii="Arial" w:hAnsi="Arial" w:cs="Arial"/>
@@ -2242,7 +2095,6 @@
               </w:rPr>
               <w:t>Andwendungsfalldiagramm</w:t>
             </w:r>
-            <w:proofErr w:type="spellEnd"/>
             <w:r>
               <w:rPr>
                 <w:rFonts w:ascii="Arial" w:hAnsi="Arial" w:cs="Arial"/>
@@ -2278,17 +2130,157 @@
                 <w:rFonts w:ascii="Arial" w:hAnsi="Arial" w:cs="Arial"/>
                 <w:sz w:val="20"/>
               </w:rPr>
-              <w:t xml:space="preserve">, Eduard </w:t>
+              <w:t>, Eduard Voicescu</w:t>
             </w:r>
-            <w:proofErr w:type="spellStart"/>
+          </w:p>
+        </w:tc>
+      </w:tr>
+      <w:tr>
+        <w:trPr>
+          <w:jc w:val="center"/>
+        </w:trPr>
+        <w:tc>
+          <w:tcPr>
+            <w:tcW w:w="704" w:type="dxa"/>
+            <w:vAlign w:val="center"/>
+          </w:tcPr>
+          <w:p>
+            <w:pPr>
+              <w:jc w:val="center"/>
+              <w:rPr>
+                <w:rFonts w:ascii="Arial" w:hAnsi="Arial" w:cs="Arial"/>
+                <w:sz w:val="20"/>
+                <w:lang w:val="de-DE"/>
+              </w:rPr>
+            </w:pPr>
             <w:r>
               <w:rPr>
                 <w:rFonts w:ascii="Arial" w:hAnsi="Arial" w:cs="Arial"/>
                 <w:sz w:val="20"/>
-              </w:rPr>
-              <w:t>Voicescu</w:t>
+                <w:lang w:val="de-DE"/>
+              </w:rPr>
+              <w:t>10</w:t>
             </w:r>
-            <w:proofErr w:type="spellEnd"/>
+          </w:p>
+        </w:tc>
+        <w:tc>
+          <w:tcPr>
+            <w:tcW w:w="1276" w:type="dxa"/>
+            <w:vAlign w:val="center"/>
+          </w:tcPr>
+          <w:p>
+            <w:pPr>
+              <w:jc w:val="center"/>
+              <w:rPr>
+                <w:rFonts w:ascii="Arial" w:hAnsi="Arial" w:cs="Arial"/>
+                <w:sz w:val="20"/>
+              </w:rPr>
+            </w:pPr>
+            <w:r>
+              <w:rPr>
+                <w:rFonts w:ascii="Arial" w:hAnsi="Arial" w:cs="Arial"/>
+                <w:sz w:val="20"/>
+              </w:rPr>
+              <w:t>16.05.2024</w:t>
+            </w:r>
+          </w:p>
+        </w:tc>
+        <w:tc>
+          <w:tcPr>
+            <w:tcW w:w="992" w:type="dxa"/>
+            <w:vAlign w:val="center"/>
+          </w:tcPr>
+          <w:p>
+            <w:pPr>
+              <w:jc w:val="center"/>
+              <w:rPr>
+                <w:rFonts w:ascii="Arial" w:hAnsi="Arial" w:cs="Arial"/>
+                <w:sz w:val="20"/>
+              </w:rPr>
+            </w:pPr>
+            <w:r>
+              <w:rPr>
+                <w:rFonts w:ascii="Arial" w:hAnsi="Arial" w:cs="Arial"/>
+                <w:sz w:val="20"/>
+              </w:rPr>
+              <w:t>1.0</w:t>
+            </w:r>
+          </w:p>
+        </w:tc>
+        <w:tc>
+          <w:tcPr>
+            <w:tcW w:w="1843" w:type="dxa"/>
+            <w:vAlign w:val="center"/>
+          </w:tcPr>
+          <w:p>
+            <w:pPr>
+              <w:jc w:val="center"/>
+              <w:rPr>
+                <w:rFonts w:ascii="Arial" w:hAnsi="Arial" w:cs="Arial"/>
+                <w:sz w:val="20"/>
+              </w:rPr>
+            </w:pPr>
+            <w:r>
+              <w:rPr>
+                <w:rFonts w:ascii="Arial" w:hAnsi="Arial" w:cs="Arial"/>
+                <w:sz w:val="20"/>
+              </w:rPr>
+              <w:t>5.4, 5.5.1</w:t>
+            </w:r>
+          </w:p>
+        </w:tc>
+        <w:tc>
+          <w:tcPr>
+            <w:tcW w:w="1699" w:type="dxa"/>
+            <w:vAlign w:val="center"/>
+          </w:tcPr>
+          <w:p>
+            <w:pPr>
+              <w:jc w:val="center"/>
+              <w:rPr>
+                <w:rFonts w:ascii="Arial" w:hAnsi="Arial" w:cs="Arial"/>
+                <w:sz w:val="20"/>
+                <w:lang w:val="de-AT"/>
+              </w:rPr>
+            </w:pPr>
+            <w:r>
+              <w:rPr>
+                <w:rFonts w:ascii="Arial" w:hAnsi="Arial" w:cs="Arial"/>
+                <w:sz w:val="20"/>
+                <w:lang w:val="de-AT"/>
+              </w:rPr>
+              <w:t>Sprint 4 Doku</w:t>
+            </w:r>
+            <w:r>
+              <w:rPr>
+                <w:rFonts w:ascii="Arial" w:hAnsi="Arial" w:cs="Arial"/>
+                <w:sz w:val="20"/>
+                <w:lang w:val="de-AT"/>
+              </w:rPr>
+              <w:t xml:space="preserve"> und Sprint 5 Planung</w:t>
+            </w:r>
+          </w:p>
+        </w:tc>
+        <w:tc>
+          <w:tcPr>
+            <w:tcW w:w="2215" w:type="dxa"/>
+            <w:vAlign w:val="center"/>
+          </w:tcPr>
+          <w:p>
+            <w:pPr>
+              <w:jc w:val="center"/>
+              <w:rPr>
+                <w:rFonts w:ascii="Arial" w:hAnsi="Arial" w:cs="Arial"/>
+                <w:sz w:val="20"/>
+              </w:rPr>
+            </w:pPr>
+            <w:r>
+              <w:rPr>
+                <w:rFonts w:ascii="Arial" w:hAnsi="Arial" w:cs="Arial"/>
+                <w:sz w:val="20"/>
+              </w:rPr>
+              <w:t>Philipp Kirchtag</w:t>
+            </w:r>
           </w:p>
         </w:tc>
       </w:tr>
@@ -6615,21 +6607,7 @@
         <w:rPr>
           <w:lang w:val="de-DE"/>
         </w:rPr>
-        <w:t xml:space="preserve">Bot2 von </w:t>
-      </w:r>
-      <w:proofErr w:type="spellStart"/>
-      <w:r>
-        <w:rPr>
-          <w:lang w:val="de-DE"/>
-        </w:rPr>
-        <w:t>mblock</w:t>
-      </w:r>
-      <w:proofErr w:type="spellEnd"/>
-      <w:r>
-        <w:rPr>
-          <w:lang w:val="de-DE"/>
-        </w:rPr>
-        <w:t xml:space="preserve"> ist ein Roboter, der viele verschiedene </w:t>
+        <w:t xml:space="preserve">Bot2 von mblock ist ein Roboter, der viele verschiedene </w:t>
       </w:r>
       <w:r>
         <w:rPr>
@@ -6647,16 +6625,8 @@
         <w:rPr>
           <w:lang w:val="de-DE"/>
         </w:rPr>
-        <w:t xml:space="preserve"> mit denen er mit der Außenwelt kommunizieren kann. Programmiert wird er über </w:t>
-      </w:r>
-      <w:proofErr w:type="spellStart"/>
-      <w:r>
-        <w:rPr>
-          <w:lang w:val="de-DE"/>
-        </w:rPr>
-        <w:t>MicroPython</w:t>
-      </w:r>
-      <w:proofErr w:type="spellEnd"/>
+        <w:t xml:space="preserve"> mit denen er mit der Außenwelt kommunizieren kann. Programmiert wird er über MicroPython</w:t>
+      </w:r>
       <w:r>
         <w:rPr>
           <w:lang w:val="de-DE"/>
@@ -6667,21 +6637,7 @@
         <w:rPr>
           <w:lang w:val="de-DE"/>
         </w:rPr>
-        <w:t xml:space="preserve"> Über einen </w:t>
-      </w:r>
-      <w:proofErr w:type="spellStart"/>
-      <w:r>
-        <w:rPr>
-          <w:lang w:val="de-DE"/>
-        </w:rPr>
-        <w:t>cyberpi</w:t>
-      </w:r>
-      <w:proofErr w:type="spellEnd"/>
-      <w:r>
-        <w:rPr>
-          <w:lang w:val="de-DE"/>
-        </w:rPr>
-        <w:t xml:space="preserve">, eine </w:t>
+        <w:t xml:space="preserve"> Über einen cyberpi, eine </w:t>
       </w:r>
       <w:r>
         <w:rPr>
@@ -7219,18 +7175,8 @@
                 <w:sz w:val="20"/>
                 <w:lang w:val="de-AT"/>
               </w:rPr>
-              <w:t xml:space="preserve">Eduard </w:t>
+              <w:t>Eduard Voicescu</w:t>
             </w:r>
-            <w:proofErr w:type="spellStart"/>
-            <w:r>
-              <w:rPr>
-                <w:rFonts w:ascii="Arial" w:hAnsi="Arial" w:cs="Arial"/>
-                <w:sz w:val="20"/>
-                <w:lang w:val="de-AT"/>
-              </w:rPr>
-              <w:t>Voicescu</w:t>
-            </w:r>
-            <w:proofErr w:type="spellEnd"/>
           </w:p>
         </w:tc>
         <w:tc>
@@ -7614,21 +7560,11 @@
         <w:spacing w:line="240" w:lineRule="auto"/>
       </w:pPr>
       <w:bookmarkStart w:id="6" w:name="_Toc164944496"/>
-      <w:proofErr w:type="spellStart"/>
       <w:r>
         <w:lastRenderedPageBreak/>
-        <w:t>Sensordaten</w:t>
-      </w:r>
-      <w:proofErr w:type="spellEnd"/>
-      <w:r>
-        <w:t xml:space="preserve"> </w:t>
-      </w:r>
-      <w:proofErr w:type="spellStart"/>
-      <w:r>
-        <w:t>anzeigen</w:t>
+        <w:t>Sensordaten anzeigen</w:t>
       </w:r>
       <w:bookmarkEnd w:id="6"/>
-      <w:proofErr w:type="spellEnd"/>
     </w:p>
     <w:p>
       <w:pPr>
@@ -8282,23 +8218,22 @@
         <w:rPr>
           <w:lang w:val="de-AT"/>
         </w:rPr>
-        <w:t xml:space="preserve">Darstellung des </w:t>
-      </w:r>
-      <w:proofErr w:type="spellStart"/>
-      <w:r>
+        <w:t>Darstellung des mBot im 3D-Raum basierend auf dem Lagesensor</w:t>
+      </w:r>
+      <w:bookmarkEnd w:id="13"/>
+    </w:p>
+    <w:p>
+      <w:pPr>
         <w:rPr>
           <w:lang w:val="de-AT"/>
         </w:rPr>
-        <w:t>mBot</w:t>
-      </w:r>
-      <w:proofErr w:type="spellEnd"/>
+      </w:pPr>
       <w:r>
         <w:rPr>
           <w:lang w:val="de-AT"/>
         </w:rPr>
-        <w:t xml:space="preserve"> im 3D-Raum basierend auf dem Lagesensor</w:t>
-      </w:r>
-      <w:bookmarkEnd w:id="13"/>
+        <w:t>Ziel: Den mBot im 3D-Raum darstellen, basierend auf den Werten des Lagesensors.</w:t>
+      </w:r>
     </w:p>
     <w:p>
       <w:pPr>
@@ -8310,21 +8245,20 @@
         <w:rPr>
           <w:lang w:val="de-AT"/>
         </w:rPr>
-        <w:t xml:space="preserve">Ziel: Den </w:t>
-      </w:r>
-      <w:proofErr w:type="spellStart"/>
-      <w:r>
+        <w:t>Akteure: Benutzer, Roboter, Anwendung</w:t>
+      </w:r>
+    </w:p>
+    <w:p>
+      <w:pPr>
         <w:rPr>
           <w:lang w:val="de-AT"/>
         </w:rPr>
-        <w:t>mBot</w:t>
-      </w:r>
-      <w:proofErr w:type="spellEnd"/>
+      </w:pPr>
       <w:r>
         <w:rPr>
           <w:lang w:val="de-AT"/>
         </w:rPr>
-        <w:t xml:space="preserve"> im 3D-Raum darstellen, basierend auf den Werten des Lagesensors.</w:t>
+        <w:t>Beschreibung:</w:t>
       </w:r>
     </w:p>
     <w:p>
@@ -8337,7 +8271,7 @@
         <w:rPr>
           <w:lang w:val="de-AT"/>
         </w:rPr>
-        <w:t>Akteure: Benutzer, Roboter, Anwendung</w:t>
+        <w:t>Die Anwendung stellt den mBot im 3D-Raum dar.</w:t>
       </w:r>
     </w:p>
     <w:p>
@@ -8350,7 +8284,7 @@
         <w:rPr>
           <w:lang w:val="de-AT"/>
         </w:rPr>
-        <w:t>Beschreibung:</w:t>
+        <w:t>Bei einer geraden ebenen Fläche wird der mBot auch gerade und eben dargestellt.</w:t>
       </w:r>
     </w:p>
     <w:p>
@@ -8363,75 +8297,7 @@
         <w:rPr>
           <w:lang w:val="de-AT"/>
         </w:rPr>
-        <w:t xml:space="preserve">Die Anwendung stellt den </w:t>
-      </w:r>
-      <w:proofErr w:type="spellStart"/>
-      <w:r>
-        <w:rPr>
-          <w:lang w:val="de-AT"/>
-        </w:rPr>
-        <w:t>mBot</w:t>
-      </w:r>
-      <w:proofErr w:type="spellEnd"/>
-      <w:r>
-        <w:rPr>
-          <w:lang w:val="de-AT"/>
-        </w:rPr>
-        <w:t xml:space="preserve"> im 3D-Raum dar.</w:t>
-      </w:r>
-    </w:p>
-    <w:p>
-      <w:pPr>
-        <w:rPr>
-          <w:lang w:val="de-AT"/>
-        </w:rPr>
-      </w:pPr>
-      <w:r>
-        <w:rPr>
-          <w:lang w:val="de-AT"/>
-        </w:rPr>
-        <w:t xml:space="preserve">Bei einer geraden ebenen Fläche wird der </w:t>
-      </w:r>
-      <w:proofErr w:type="spellStart"/>
-      <w:r>
-        <w:rPr>
-          <w:lang w:val="de-AT"/>
-        </w:rPr>
-        <w:t>mBot</w:t>
-      </w:r>
-      <w:proofErr w:type="spellEnd"/>
-      <w:r>
-        <w:rPr>
-          <w:lang w:val="de-AT"/>
-        </w:rPr>
-        <w:t xml:space="preserve"> auch gerade und eben dargestellt.</w:t>
-      </w:r>
-    </w:p>
-    <w:p>
-      <w:pPr>
-        <w:rPr>
-          <w:lang w:val="de-AT"/>
-        </w:rPr>
-      </w:pPr>
-      <w:r>
-        <w:rPr>
-          <w:lang w:val="de-AT"/>
-        </w:rPr>
-        <w:t xml:space="preserve">Wenn der </w:t>
-      </w:r>
-      <w:proofErr w:type="spellStart"/>
-      <w:r>
-        <w:rPr>
-          <w:lang w:val="de-AT"/>
-        </w:rPr>
-        <w:t>mBot</w:t>
-      </w:r>
-      <w:proofErr w:type="spellEnd"/>
-      <w:r>
-        <w:rPr>
-          <w:lang w:val="de-AT"/>
-        </w:rPr>
-        <w:t xml:space="preserve"> um die Längsachse geneigt ist (z.B. um 45 Grad), wird diese Neigung ebenfalls in der Darstellung berücksichtigt.</w:t>
+        <w:t>Wenn der mBot um die Längsachse geneigt ist (z.B. um 45 Grad), wird diese Neigung ebenfalls in der Darstellung berücksichtigt.</w:t>
       </w:r>
     </w:p>
     <w:p>
@@ -8580,81 +8446,25 @@
         <w:rPr>
           <w:lang w:val="de-DE"/>
         </w:rPr>
-        <w:t xml:space="preserve">mit dem </w:t>
-      </w:r>
-      <w:proofErr w:type="spellStart"/>
-      <w:r>
-        <w:rPr>
-          <w:lang w:val="de-DE"/>
-        </w:rPr>
-        <w:t>mBot</w:t>
-      </w:r>
-      <w:proofErr w:type="spellEnd"/>
-      <w:r>
-        <w:rPr>
-          <w:lang w:val="de-DE"/>
-        </w:rPr>
-        <w:t xml:space="preserve"> vertraut zu werden,</w:t>
-      </w:r>
-      <w:r>
-        <w:rPr>
-          <w:lang w:val="de-DE"/>
-        </w:rPr>
-        <w:t xml:space="preserve"> wurden vor dem Projektstart in einem </w:t>
-      </w:r>
-      <w:proofErr w:type="spellStart"/>
-      <w:r>
-        <w:rPr>
-          <w:lang w:val="de-DE"/>
-        </w:rPr>
-        <w:t>demo</w:t>
-      </w:r>
-      <w:proofErr w:type="spellEnd"/>
-      <w:r>
-        <w:rPr>
-          <w:lang w:val="de-DE"/>
-        </w:rPr>
-        <w:t xml:space="preserve"> Projekt verschiedene Funktionen getestet wie z. B. </w:t>
-      </w:r>
-      <w:r>
-        <w:rPr>
-          <w:lang w:val="de-DE"/>
-        </w:rPr>
-        <w:t xml:space="preserve">die Verbindung im Netzwerk zwischen PC, Smartphone und </w:t>
-      </w:r>
-      <w:proofErr w:type="spellStart"/>
-      <w:r>
-        <w:rPr>
-          <w:lang w:val="de-DE"/>
-        </w:rPr>
-        <w:t>mBot</w:t>
-      </w:r>
-      <w:proofErr w:type="spellEnd"/>
-      <w:r>
-        <w:rPr>
-          <w:lang w:val="de-DE"/>
-        </w:rPr>
-        <w:t xml:space="preserve"> sowie </w:t>
-      </w:r>
-      <w:r>
-        <w:rPr>
-          <w:lang w:val="de-DE"/>
-        </w:rPr>
-        <w:t xml:space="preserve">die Fortbewegung des </w:t>
-      </w:r>
-      <w:proofErr w:type="spellStart"/>
-      <w:r>
-        <w:rPr>
-          <w:lang w:val="de-DE"/>
-        </w:rPr>
-        <w:t>mBots</w:t>
-      </w:r>
-      <w:proofErr w:type="spellEnd"/>
-      <w:r>
-        <w:rPr>
-          <w:lang w:val="de-DE"/>
-        </w:rPr>
-        <w:t xml:space="preserve"> über Buttons auf einer Website</w:t>
+        <w:t>mit dem mBot vertraut zu werden,</w:t>
+      </w:r>
+      <w:r>
+        <w:rPr>
+          <w:lang w:val="de-DE"/>
+        </w:rPr>
+        <w:t xml:space="preserve"> wurden vor dem Projektstart in einem demo Projekt verschiedene Funktionen getestet wie z. B. </w:t>
+      </w:r>
+      <w:r>
+        <w:rPr>
+          <w:lang w:val="de-DE"/>
+        </w:rPr>
+        <w:t xml:space="preserve">die Verbindung im Netzwerk zwischen PC, Smartphone und mBot sowie </w:t>
+      </w:r>
+      <w:r>
+        <w:rPr>
+          <w:lang w:val="de-DE"/>
+        </w:rPr>
+        <w:t>die Fortbewegung des mBots über Buttons auf einer Website</w:t>
       </w:r>
       <w:r>
         <w:rPr>
@@ -8681,23 +8491,7 @@
           <w:color w:val="D9D9D9" w:themeColor="background1" w:themeShade="D9"/>
           <w:lang w:val="de-DE"/>
         </w:rPr>
-        <w:t xml:space="preserve">Gab es einzelne Punkte, die vorher grob getestet wurden um zu </w:t>
-      </w:r>
-      <w:proofErr w:type="spellStart"/>
-      <w:r>
-        <w:rPr>
-          <w:color w:val="D9D9D9" w:themeColor="background1" w:themeShade="D9"/>
-          <w:lang w:val="de-DE"/>
-        </w:rPr>
-        <w:t>Zeigen</w:t>
-      </w:r>
-      <w:proofErr w:type="spellEnd"/>
-      <w:r>
-        <w:rPr>
-          <w:color w:val="D9D9D9" w:themeColor="background1" w:themeShade="D9"/>
-          <w:lang w:val="de-DE"/>
-        </w:rPr>
-        <w:t xml:space="preserve"> das die Umsetzung grundsätzlich möglich ist.</w:t>
+        <w:t>Gab es einzelne Punkte, die vorher grob getestet wurden um zu Zeigen das die Umsetzung grundsätzlich möglich ist.</w:t>
       </w:r>
     </w:p>
     <w:p>
@@ -9366,13 +9160,13 @@
       <w:pPr>
         <w:rPr>
           <w:color w:val="D9D9D9" w:themeColor="background1" w:themeShade="D9"/>
-          <w:lang w:val="de-AT"/>
+          <w:lang w:val="en-GB"/>
         </w:rPr>
       </w:pPr>
       <w:r>
         <w:rPr>
           <w:color w:val="D9D9D9" w:themeColor="background1" w:themeShade="D9"/>
-          <w:lang w:val="de-AT"/>
+          <w:lang w:val="en-GB"/>
         </w:rPr>
         <w:t>z.B.: Visual Studio 2022,...</w:t>
       </w:r>
@@ -9382,13 +9176,13 @@
         <w:pStyle w:val="berschrift3"/>
         <w:spacing w:line="240" w:lineRule="auto"/>
         <w:rPr>
-          <w:lang w:val="de-AT"/>
+          <w:lang w:val="en-GB"/>
         </w:rPr>
       </w:pPr>
       <w:bookmarkStart w:id="30" w:name="_Toc164944520"/>
       <w:r>
         <w:rPr>
-          <w:lang w:val="de-AT"/>
+          <w:lang w:val="en-GB"/>
         </w:rPr>
         <w:t>5.5.2 SW Komponenten</w:t>
       </w:r>
@@ -9406,54 +9200,22 @@
           <w:color w:val="D9D9D9" w:themeColor="background1" w:themeShade="D9"/>
           <w:lang w:val="de-DE"/>
         </w:rPr>
-        <w:t xml:space="preserve">Auflistung aller verwendeten SW Komponenten welche für den Betrieb der SW benötigt werden. z.B.: Java Version, Apache Webserver, </w:t>
-      </w:r>
-      <w:proofErr w:type="spellStart"/>
-      <w:r>
+        <w:t>Auflistung aller verwendeten SW Komponenten welche für den Betrieb der SW benötigt werden. z.B.: Java Version, Apache Webserver, DotNet Framework, SW Library XY</w:t>
+      </w:r>
+    </w:p>
+    <w:p>
+      <w:pPr>
         <w:rPr>
           <w:color w:val="D9D9D9" w:themeColor="background1" w:themeShade="D9"/>
           <w:lang w:val="de-DE"/>
         </w:rPr>
-        <w:t>DotNet</w:t>
-      </w:r>
-      <w:proofErr w:type="spellEnd"/>
+      </w:pPr>
       <w:r>
         <w:rPr>
           <w:color w:val="D9D9D9" w:themeColor="background1" w:themeShade="D9"/>
           <w:lang w:val="de-DE"/>
         </w:rPr>
-        <w:t xml:space="preserve"> Framework, SW Library XY</w:t>
-      </w:r>
-    </w:p>
-    <w:p>
-      <w:pPr>
-        <w:rPr>
-          <w:color w:val="D9D9D9" w:themeColor="background1" w:themeShade="D9"/>
-          <w:lang w:val="de-DE"/>
-        </w:rPr>
-      </w:pPr>
-      <w:r>
-        <w:rPr>
-          <w:color w:val="D9D9D9" w:themeColor="background1" w:themeShade="D9"/>
-          <w:lang w:val="de-DE"/>
-        </w:rPr>
-        <w:t xml:space="preserve">inkl. </w:t>
-      </w:r>
-      <w:proofErr w:type="spellStart"/>
-      <w:r>
-        <w:rPr>
-          <w:color w:val="D9D9D9" w:themeColor="background1" w:themeShade="D9"/>
-          <w:lang w:val="de-DE"/>
-        </w:rPr>
-        <w:t>Versiosnummer</w:t>
-      </w:r>
-      <w:proofErr w:type="spellEnd"/>
-      <w:r>
-        <w:rPr>
-          <w:color w:val="D9D9D9" w:themeColor="background1" w:themeShade="D9"/>
-          <w:lang w:val="de-DE"/>
-        </w:rPr>
-        <w:t>, Hersteller, Bezugsquelle (Downloadlink, ...) und SW-Lizenz (GPL, LGPL, Apache License, ...</w:t>
+        <w:t>inkl. Versiosnummer, Hersteller, Bezugsquelle (Downloadlink, ...) und SW-Lizenz (GPL, LGPL, Apache License, ...</w:t>
       </w:r>
     </w:p>
     <w:p>
@@ -9740,21 +9502,7 @@
         <w:rPr>
           <w:lang w:val="de-AT"/>
         </w:rPr>
-        <w:t xml:space="preserve">Der Benutzer soll über einen PC mit Buttons auf der Website sowie über Pfeil- und WASD – Tasten den </w:t>
-      </w:r>
-      <w:proofErr w:type="spellStart"/>
-      <w:r>
-        <w:rPr>
-          <w:lang w:val="de-AT"/>
-        </w:rPr>
-        <w:t>mBot</w:t>
-      </w:r>
-      <w:proofErr w:type="spellEnd"/>
-      <w:r>
-        <w:rPr>
-          <w:lang w:val="de-AT"/>
-        </w:rPr>
-        <w:t xml:space="preserve"> steuern können</w:t>
+        <w:t>Der Benutzer soll über einen PC mit Buttons auf der Website sowie über Pfeil- und WASD – Tasten den mBot steuern können</w:t>
       </w:r>
       <w:r>
         <w:rPr>
@@ -9796,21 +9544,7 @@
         <w:rPr>
           <w:lang w:val="de-DE"/>
         </w:rPr>
-        <w:t xml:space="preserve">Die LEDs des </w:t>
-      </w:r>
-      <w:proofErr w:type="spellStart"/>
-      <w:r>
-        <w:rPr>
-          <w:lang w:val="de-DE"/>
-        </w:rPr>
-        <w:t>mBots</w:t>
-      </w:r>
-      <w:proofErr w:type="spellEnd"/>
-      <w:r>
-        <w:rPr>
-          <w:lang w:val="de-DE"/>
-        </w:rPr>
-        <w:t xml:space="preserve"> sollen je nach Verbindungsstatus angezeigt werden</w:t>
+        <w:t>Die LEDs des mBots sollen je nach Verbindungsstatus angezeigt werden</w:t>
       </w:r>
     </w:p>
     <w:p>
@@ -9846,38 +9580,24 @@
         <w:rPr>
           <w:lang w:val="de-AT"/>
         </w:rPr>
-        <w:t xml:space="preserve">Alle </w:t>
-      </w:r>
-      <w:proofErr w:type="spellStart"/>
+        <w:t xml:space="preserve">Alle mBots im verbundenen Netzwerk werden angezeigt und können </w:t>
+      </w:r>
       <w:r>
         <w:rPr>
           <w:lang w:val="de-AT"/>
         </w:rPr>
-        <w:t>mBots</w:t>
-      </w:r>
-      <w:proofErr w:type="spellEnd"/>
+        <w:t>a</w:t>
+      </w:r>
       <w:r>
         <w:rPr>
           <w:lang w:val="de-AT"/>
         </w:rPr>
-        <w:t xml:space="preserve"> im verbundenen Netzwerk werden angezeigt und können </w:t>
+        <w:t>usgewählt werden</w:t>
       </w:r>
       <w:r>
         <w:rPr>
           <w:lang w:val="de-AT"/>
         </w:rPr>
-        <w:t>a</w:t>
-      </w:r>
-      <w:r>
-        <w:rPr>
-          <w:lang w:val="de-AT"/>
-        </w:rPr>
-        <w:t>usgewählt werden</w:t>
-      </w:r>
-      <w:r>
-        <w:rPr>
-          <w:lang w:val="de-AT"/>
-        </w:rPr>
         <w:t>, um eine Verbindung herzustellen.</w:t>
       </w:r>
     </w:p>
@@ -9899,21 +9619,7 @@
         <w:rPr>
           <w:lang w:val="de-DE"/>
         </w:rPr>
-        <w:t xml:space="preserve">Anzahl Story </w:t>
-      </w:r>
-      <w:proofErr w:type="spellStart"/>
-      <w:r>
-        <w:rPr>
-          <w:lang w:val="de-DE"/>
-        </w:rPr>
-        <w:t>points</w:t>
-      </w:r>
-      <w:proofErr w:type="spellEnd"/>
-      <w:r>
-        <w:rPr>
-          <w:lang w:val="de-DE"/>
-        </w:rPr>
-        <w:t>:</w:t>
+        <w:t>Anzahl Story points:</w:t>
       </w:r>
       <w:r>
         <w:rPr>
@@ -9953,35 +9659,7 @@
         <w:rPr>
           <w:lang w:val="de-DE"/>
         </w:rPr>
-        <w:t xml:space="preserve">Die User Stories Steuerung PC sowie </w:t>
-      </w:r>
-      <w:proofErr w:type="spellStart"/>
-      <w:r>
-        <w:rPr>
-          <w:lang w:val="de-DE"/>
-        </w:rPr>
-        <w:t>Satusanzeige</w:t>
-      </w:r>
-      <w:proofErr w:type="spellEnd"/>
-      <w:r>
-        <w:rPr>
-          <w:lang w:val="de-DE"/>
-        </w:rPr>
-        <w:t xml:space="preserve"> wurden erfolgreich umgesetzt. Der </w:t>
-      </w:r>
-      <w:proofErr w:type="spellStart"/>
-      <w:r>
-        <w:rPr>
-          <w:lang w:val="de-DE"/>
-        </w:rPr>
-        <w:t>mBot</w:t>
-      </w:r>
-      <w:proofErr w:type="spellEnd"/>
-      <w:r>
-        <w:rPr>
-          <w:lang w:val="de-DE"/>
-        </w:rPr>
-        <w:t xml:space="preserve"> kann über Pfeil- oder WASD-Tasten angesteuert werden und die LEDs leuchten je nach Verbindungsstatus in anderen Farben.</w:t>
+        <w:t>Die User Stories Steuerung PC sowie Satusanzeige wurden erfolgreich umgesetzt. Der mBot kann über Pfeil- oder WASD-Tasten angesteuert werden und die LEDs leuchten je nach Verbindungsstatus in anderen Farben.</w:t>
       </w:r>
     </w:p>
     <w:p>
@@ -10179,16 +9857,8 @@
         <w:rPr>
           <w:lang w:val="de-DE"/>
         </w:rPr>
-        <w:t xml:space="preserve">Konzept bei Verbindung mit </w:t>
-      </w:r>
-      <w:proofErr w:type="spellStart"/>
-      <w:r>
-        <w:rPr>
-          <w:lang w:val="de-DE"/>
-        </w:rPr>
-        <w:t>mBot</w:t>
-      </w:r>
-      <w:proofErr w:type="spellEnd"/>
+        <w:t>Konzept bei Verbindung mit mBot</w:t>
+      </w:r>
       <w:r>
         <w:rPr>
           <w:lang w:val="de-DE"/>
@@ -10282,21 +9952,7 @@
         <w:rPr>
           <w:lang w:val="de-DE"/>
         </w:rPr>
-        <w:t xml:space="preserve">Während des Sprints wurden keine neuen User Stories in das </w:t>
-      </w:r>
-      <w:proofErr w:type="spellStart"/>
-      <w:r>
-        <w:rPr>
-          <w:lang w:val="de-DE"/>
-        </w:rPr>
-        <w:t>Product</w:t>
-      </w:r>
-      <w:proofErr w:type="spellEnd"/>
-      <w:r>
-        <w:rPr>
-          <w:lang w:val="de-DE"/>
-        </w:rPr>
-        <w:t xml:space="preserve"> Backlog eingefügt bzw. entfernt. </w:t>
+        <w:t xml:space="preserve">Während des Sprints wurden keine neuen User Stories in das Product Backlog eingefügt bzw. entfernt. </w:t>
       </w:r>
     </w:p>
     <w:p>
@@ -10313,14 +9969,12 @@
           <w:lang w:val="de-DE"/>
         </w:rPr>
       </w:pPr>
-      <w:proofErr w:type="spellStart"/>
       <w:r>
         <w:rPr>
           <w:lang w:val="de-DE"/>
         </w:rPr>
         <w:t>Burndownchart</w:t>
       </w:r>
-      <w:proofErr w:type="spellEnd"/>
       <w:r>
         <w:rPr>
           <w:lang w:val="de-DE"/>
@@ -10750,21 +10404,7 @@
         <w:rPr>
           <w:lang w:val="de-DE"/>
         </w:rPr>
-        <w:t xml:space="preserve">Anzahl Story </w:t>
-      </w:r>
-      <w:proofErr w:type="spellStart"/>
-      <w:r>
-        <w:rPr>
-          <w:lang w:val="de-DE"/>
-        </w:rPr>
-        <w:t>points</w:t>
-      </w:r>
-      <w:proofErr w:type="spellEnd"/>
-      <w:r>
-        <w:rPr>
-          <w:lang w:val="de-DE"/>
-        </w:rPr>
-        <w:t xml:space="preserve">: </w:t>
+        <w:t xml:space="preserve">Anzahl Story points: </w:t>
       </w:r>
       <w:r>
         <w:rPr>
@@ -11225,21 +10865,7 @@
         <w:rPr>
           <w:lang w:val="de-DE"/>
         </w:rPr>
-        <w:t xml:space="preserve">Zu Beginn dieses Sprints wurden zwei neue User Stories zum </w:t>
-      </w:r>
-      <w:proofErr w:type="spellStart"/>
-      <w:r>
-        <w:rPr>
-          <w:lang w:val="de-DE"/>
-        </w:rPr>
-        <w:t>Product</w:t>
-      </w:r>
-      <w:proofErr w:type="spellEnd"/>
-      <w:r>
-        <w:rPr>
-          <w:lang w:val="de-DE"/>
-        </w:rPr>
-        <w:t xml:space="preserve"> Backlog hinzugefügt:</w:t>
+        <w:t>Zu Beginn dieses Sprints wurden zwei neue User Stories zum Product Backlog hinzugefügt:</w:t>
       </w:r>
       <w:r>
         <w:rPr>
@@ -11308,19 +10934,11 @@
           <w:lang w:val="de-DE"/>
         </w:rPr>
       </w:pPr>
-      <w:proofErr w:type="spellStart"/>
-      <w:r>
-        <w:rPr>
-          <w:lang w:val="de-DE"/>
-        </w:rPr>
-        <w:t>MBot</w:t>
-      </w:r>
-      <w:proofErr w:type="spellEnd"/>
-      <w:r>
-        <w:rPr>
-          <w:lang w:val="de-DE"/>
-        </w:rPr>
-        <w:t xml:space="preserve"> Lagedarstellung #14</w:t>
+      <w:r>
+        <w:rPr>
+          <w:lang w:val="de-DE"/>
+        </w:rPr>
+        <w:t>MBot Lagedarstellung #14</w:t>
       </w:r>
       <w:r>
         <w:rPr>
@@ -11351,21 +10969,7 @@
         <w:rPr>
           <w:lang w:val="de-DE"/>
         </w:rPr>
-        <w:t xml:space="preserve">Als Benutzer möchte ich auf der Webseite ein 3D Modell des </w:t>
-      </w:r>
-      <w:proofErr w:type="spellStart"/>
-      <w:r>
-        <w:rPr>
-          <w:lang w:val="de-DE"/>
-        </w:rPr>
-        <w:t>Mbots</w:t>
-      </w:r>
-      <w:proofErr w:type="spellEnd"/>
-      <w:r>
-        <w:rPr>
-          <w:lang w:val="de-DE"/>
-        </w:rPr>
-        <w:t xml:space="preserve"> angezeigt bekommen, um die Lage im </w:t>
+        <w:t xml:space="preserve">Als Benutzer möchte ich auf der Webseite ein 3D Modell des Mbots angezeigt bekommen, um die Lage im </w:t>
       </w:r>
       <w:r>
         <w:rPr>
@@ -11393,19 +10997,11 @@
           <w:lang w:val="de-DE"/>
         </w:rPr>
       </w:pPr>
-      <w:proofErr w:type="spellStart"/>
-      <w:r>
-        <w:rPr>
-          <w:lang w:val="de-DE"/>
-        </w:rPr>
-        <w:t>Burndownchart</w:t>
-      </w:r>
-      <w:proofErr w:type="spellEnd"/>
-      <w:r>
-        <w:rPr>
-          <w:lang w:val="de-DE"/>
-        </w:rPr>
-        <w:t>:</w:t>
+      <w:r>
+        <w:rPr>
+          <w:lang w:val="de-DE"/>
+        </w:rPr>
+        <w:t>Burndownchart:</w:t>
       </w:r>
       <w:r>
         <w:rPr>
@@ -11863,21 +11459,7 @@
         <w:rPr>
           <w:lang w:val="de-DE"/>
         </w:rPr>
-        <w:t xml:space="preserve">Anzahl Story </w:t>
-      </w:r>
-      <w:proofErr w:type="spellStart"/>
-      <w:r>
-        <w:rPr>
-          <w:lang w:val="de-DE"/>
-        </w:rPr>
-        <w:t>points</w:t>
-      </w:r>
-      <w:proofErr w:type="spellEnd"/>
-      <w:r>
-        <w:rPr>
-          <w:lang w:val="de-DE"/>
-        </w:rPr>
-        <w:t>: 34</w:t>
+        <w:t>Anzahl Story points: 34</w:t>
       </w:r>
     </w:p>
     <w:p>
@@ -11932,21 +11514,7 @@
         <w:rPr>
           <w:lang w:val="de-DE"/>
         </w:rPr>
-        <w:t xml:space="preserve"> User Storys mehrere Geräte, Geschwindigkeit und auch die Website, die vom Sprint 2 übernommen wurde, wurden abgeschlossen. Über ein Dropdown-Menü können alle </w:t>
-      </w:r>
-      <w:proofErr w:type="spellStart"/>
-      <w:r>
-        <w:rPr>
-          <w:lang w:val="de-DE"/>
-        </w:rPr>
-        <w:t>MBots</w:t>
-      </w:r>
-      <w:proofErr w:type="spellEnd"/>
-      <w:r>
-        <w:rPr>
-          <w:lang w:val="de-DE"/>
-        </w:rPr>
-        <w:t xml:space="preserve"> die Verbunden sind ausgewählt werden. Unter den Steuerelementen wurde sowohl für PC-Nutzer als auch für Smartphone-Nutzer ein Slider platziert über den die Geschwindigkeit beliebig veränderbar ist. Die Website wurde neben den Funktionen, die sie vorher schon hatte durch Design und Inhalt bezüglich des Teams aufgewertet und konnte nun, als Fertig definiert werden. </w:t>
+        <w:t xml:space="preserve"> User Storys mehrere Geräte, Geschwindigkeit und auch die Website, die vom Sprint 2 übernommen wurde, wurden abgeschlossen. Über ein Dropdown-Menü können alle MBots die Verbunden sind ausgewählt werden. Unter den Steuerelementen wurde sowohl für PC-Nutzer als auch für Smartphone-Nutzer ein Slider platziert über den die Geschwindigkeit beliebig veränderbar ist. Die Website wurde neben den Funktionen, die sie vorher schon hatte durch Design und Inhalt bezüglich des Teams aufgewertet und konnte nun, als Fertig definiert werden. </w:t>
       </w:r>
     </w:p>
     <w:p>
@@ -12503,7 +12071,19 @@
         <w:rPr>
           <w:lang w:val="de-DE"/>
         </w:rPr>
-        <w:t>18.04.2024 – 08.05.2024</w:t>
+        <w:t xml:space="preserve">18.04.2024 – </w:t>
+      </w:r>
+      <w:r>
+        <w:rPr>
+          <w:lang w:val="de-DE"/>
+        </w:rPr>
+        <w:t>16</w:t>
+      </w:r>
+      <w:r>
+        <w:rPr>
+          <w:lang w:val="de-DE"/>
+        </w:rPr>
+        <w:t>.05.2024</w:t>
       </w:r>
     </w:p>
     <w:p>
@@ -12609,19 +12189,11 @@
           <w:lang w:val="de-DE"/>
         </w:rPr>
       </w:pPr>
-      <w:proofErr w:type="spellStart"/>
-      <w:r>
-        <w:rPr>
-          <w:lang w:val="de-DE"/>
-        </w:rPr>
-        <w:t>MBot</w:t>
-      </w:r>
-      <w:proofErr w:type="spellEnd"/>
-      <w:r>
-        <w:rPr>
-          <w:lang w:val="de-DE"/>
-        </w:rPr>
-        <w:t xml:space="preserve"> Lagedarstellung: 20 SP, 4 VP</w:t>
+      <w:r>
+        <w:rPr>
+          <w:lang w:val="de-DE"/>
+        </w:rPr>
+        <w:t>MBot Lagedarstellung: 20 SP, 4 VP</w:t>
       </w:r>
     </w:p>
     <w:p>
@@ -12639,21 +12211,7 @@
         <w:rPr>
           <w:lang w:val="de-DE"/>
         </w:rPr>
-        <w:t xml:space="preserve">Als Benutzer möchte ich auf der Webseite ein 3D Modell des </w:t>
-      </w:r>
-      <w:proofErr w:type="spellStart"/>
-      <w:r>
-        <w:rPr>
-          <w:lang w:val="de-DE"/>
-        </w:rPr>
-        <w:t>Mbots</w:t>
-      </w:r>
-      <w:proofErr w:type="spellEnd"/>
-      <w:r>
-        <w:rPr>
-          <w:lang w:val="de-DE"/>
-        </w:rPr>
-        <w:t xml:space="preserve"> angezeigt bekommen, um die Lage im 3-dimensionalen Raum zu verbildlichen.</w:t>
+        <w:t>Als Benutzer möchte ich auf der Webseite ein 3D Modell des Mbots angezeigt bekommen, um die Lage im 3-dimensionalen Raum zu verbildlichen.</w:t>
       </w:r>
     </w:p>
     <w:p>
@@ -12732,21 +12290,13 @@
         <w:rPr>
           <w:lang w:val="de-DE"/>
         </w:rPr>
-        <w:t xml:space="preserve">Anzahl Story </w:t>
-      </w:r>
-      <w:proofErr w:type="spellStart"/>
-      <w:r>
-        <w:rPr>
-          <w:lang w:val="de-DE"/>
-        </w:rPr>
-        <w:t>points</w:t>
-      </w:r>
-      <w:proofErr w:type="spellEnd"/>
-      <w:r>
-        <w:rPr>
-          <w:lang w:val="de-DE"/>
-        </w:rPr>
-        <w:t>: 34</w:t>
+        <w:t xml:space="preserve">Anzahl Story points: </w:t>
+      </w:r>
+      <w:r>
+        <w:rPr>
+          <w:lang w:val="de-DE"/>
+        </w:rPr>
+        <w:t>53</w:t>
       </w:r>
     </w:p>
     <w:p>
@@ -12797,6 +12347,81 @@
         </w:rPr>
         <w:t>D</w:t>
       </w:r>
+      <w:r>
+        <w:rPr>
+          <w:lang w:val="de-DE"/>
+        </w:rPr>
+        <w:t>ie User Storys Sensorenwerte (aus Sprint 3 übernommen) und GUI Linienfolgen konnten erfolgreich abgeschlossen werden. Auf der Website werden jetzt die einzelnen Sensorwerte, welche von den MBot Sensoren über UDP laufend an den Controller geschickt werden, detailliert angezeigt und ca. Jede Sekunde aktualisiert. Durch 4 Lichtsensoren werden extra auf der Website die Farbe unter den Sensoren über eine GUI angezeigt.</w:t>
+      </w:r>
+    </w:p>
+    <w:p>
+      <w:pPr>
+        <w:rPr>
+          <w:lang w:val="de-DE"/>
+        </w:rPr>
+      </w:pPr>
+      <w:r>
+        <w:rPr>
+          <w:lang w:val="de-DE"/>
+        </w:rPr>
+        <w:t>Die User Storys Linien folgen und MBot Lagedarstellung konnten nicht fertig gestellt werden und werden in Sprint 5 übernommen.</w:t>
+      </w:r>
+    </w:p>
+    <w:p>
+      <w:pPr>
+        <w:rPr>
+          <w:color w:val="D9D9D9" w:themeColor="background1" w:themeShade="D9"/>
+          <w:lang w:val="de-DE"/>
+        </w:rPr>
+      </w:pPr>
+    </w:p>
+    <w:p>
+      <w:pPr>
+        <w:rPr>
+          <w:color w:val="D9D9D9" w:themeColor="background1" w:themeShade="D9"/>
+          <w:lang w:val="de-DE"/>
+        </w:rPr>
+      </w:pPr>
+    </w:p>
+    <w:p>
+      <w:pPr>
+        <w:rPr>
+          <w:color w:val="D9D9D9" w:themeColor="background1" w:themeShade="D9"/>
+          <w:lang w:val="de-DE"/>
+        </w:rPr>
+      </w:pPr>
+    </w:p>
+    <w:p>
+      <w:pPr>
+        <w:rPr>
+          <w:color w:val="D9D9D9" w:themeColor="background1" w:themeShade="D9"/>
+          <w:lang w:val="de-DE"/>
+        </w:rPr>
+      </w:pPr>
+    </w:p>
+    <w:p>
+      <w:pPr>
+        <w:rPr>
+          <w:color w:val="D9D9D9" w:themeColor="background1" w:themeShade="D9"/>
+          <w:lang w:val="de-DE"/>
+        </w:rPr>
+      </w:pPr>
+    </w:p>
+    <w:p>
+      <w:pPr>
+        <w:rPr>
+          <w:color w:val="D9D9D9" w:themeColor="background1" w:themeShade="D9"/>
+          <w:lang w:val="de-DE"/>
+        </w:rPr>
+      </w:pPr>
+    </w:p>
+    <w:p>
+      <w:pPr>
+        <w:rPr>
+          <w:color w:val="D9D9D9" w:themeColor="background1" w:themeShade="D9"/>
+          <w:lang w:val="de-DE"/>
+        </w:rPr>
+      </w:pPr>
     </w:p>
     <w:p>
       <w:pPr>
@@ -12823,6 +12448,7 @@
         <w:rPr>
           <w:lang w:val="de-DE"/>
         </w:rPr>
+        <w:lastRenderedPageBreak/>
         <w:t>Sprint Zusammenfassung</w:t>
       </w:r>
       <w:bookmarkEnd w:id="51"/>
@@ -12839,41 +12465,110 @@
         </w:rPr>
         <w:t>E</w:t>
       </w:r>
-    </w:p>
-    <w:p>
-      <w:pPr>
-        <w:rPr>
-          <w:lang w:val="de-DE"/>
-        </w:rPr>
-      </w:pPr>
-    </w:p>
-    <w:p>
-      <w:pPr>
-        <w:rPr>
-          <w:lang w:val="de-DE"/>
-        </w:rPr>
-      </w:pPr>
-    </w:p>
-    <w:p>
-      <w:pPr>
-        <w:rPr>
-          <w:lang w:val="de-DE"/>
-        </w:rPr>
-      </w:pPr>
-    </w:p>
-    <w:p>
-      <w:pPr>
-        <w:rPr>
-          <w:lang w:val="de-DE"/>
-        </w:rPr>
-      </w:pPr>
-    </w:p>
-    <w:p>
-      <w:pPr>
-        <w:rPr>
-          <w:lang w:val="de-DE"/>
-        </w:rPr>
-      </w:pPr>
+      <w:r>
+        <w:rPr>
+          <w:lang w:val="de-DE"/>
+        </w:rPr>
+        <w:t>s wurden keine weiteren User Storys hinzugefügt.</w:t>
+      </w:r>
+    </w:p>
+    <w:p>
+      <w:pPr>
+        <w:rPr>
+          <w:lang w:val="de-DE"/>
+        </w:rPr>
+      </w:pPr>
+    </w:p>
+    <w:p>
+      <w:pPr>
+        <w:rPr>
+          <w:lang w:val="de-DE"/>
+        </w:rPr>
+      </w:pPr>
+      <w:r>
+        <w:rPr>
+          <w:lang w:val="de-DE"/>
+        </w:rPr>
+        <w:drawing>
+          <wp:inline distT="0" distB="0" distL="0" distR="0" wp14:anchorId="39968FD6" wp14:editId="7DC719F9">
+            <wp:extent cx="5727700" cy="3141980"/>
+            <wp:effectExtent l="0" t="0" r="6350" b="1270"/>
+            <wp:docPr id="768787573" name="Grafik 1" descr="Ein Bild, das Text, Reihe, Diagramm, Schrift enthält.&#10;&#10;Automatisch generierte Beschreibung"/>
+            <wp:cNvGraphicFramePr>
+              <a:graphicFrameLocks xmlns:a="http://schemas.openxmlformats.org/drawingml/2006/main" noChangeAspect="1"/>
+            </wp:cNvGraphicFramePr>
+            <a:graphic xmlns:a="http://schemas.openxmlformats.org/drawingml/2006/main">
+              <a:graphicData uri="http://schemas.openxmlformats.org/drawingml/2006/picture">
+                <pic:pic xmlns:pic="http://schemas.openxmlformats.org/drawingml/2006/picture">
+                  <pic:nvPicPr>
+                    <pic:cNvPr id="768787573" name="Grafik 1" descr="Ein Bild, das Text, Reihe, Diagramm, Schrift enthält.&#10;&#10;Automatisch generierte Beschreibung"/>
+                    <pic:cNvPicPr/>
+                  </pic:nvPicPr>
+                  <pic:blipFill>
+                    <a:blip r:embed="rId15"/>
+                    <a:stretch>
+                      <a:fillRect/>
+                    </a:stretch>
+                  </pic:blipFill>
+                  <pic:spPr>
+                    <a:xfrm>
+                      <a:off x="0" y="0"/>
+                      <a:ext cx="5727700" cy="3141980"/>
+                    </a:xfrm>
+                    <a:prstGeom prst="rect">
+                      <a:avLst/>
+                    </a:prstGeom>
+                  </pic:spPr>
+                </pic:pic>
+              </a:graphicData>
+            </a:graphic>
+          </wp:inline>
+        </w:drawing>
+      </w:r>
+    </w:p>
+    <w:p>
+      <w:pPr>
+        <w:rPr>
+          <w:lang w:val="de-DE"/>
+        </w:rPr>
+      </w:pPr>
+      <w:r>
+        <w:rPr>
+          <w:lang w:val="de-DE"/>
+        </w:rPr>
+        <w:t xml:space="preserve">Von 53 geplanten Story-Points wurden 13 komplett abgeschlossen. Die User Storys MBot Lagedarstellung und Linien folgen und somit </w:t>
+      </w:r>
+      <w:r>
+        <w:rPr>
+          <w:lang w:val="de-DE"/>
+        </w:rPr>
+        <w:t>40 Story-Points</w:t>
+      </w:r>
+      <w:r>
+        <w:rPr>
+          <w:lang w:val="de-DE"/>
+        </w:rPr>
+        <w:t xml:space="preserve"> werden in den nächsten Sprint übernommen</w:t>
+      </w:r>
+      <w:r>
+        <w:rPr>
+          <w:lang w:val="de-DE"/>
+        </w:rPr>
+        <w:t>.</w:t>
+      </w:r>
+    </w:p>
+    <w:p>
+      <w:pPr>
+        <w:rPr>
+          <w:lang w:val="de-DE"/>
+        </w:rPr>
+      </w:pPr>
+      <w:r>
+        <w:rPr>
+          <w:lang w:val="de-DE"/>
+        </w:rPr>
+        <w:t>Die durschnittliche Sprint Velocity nimmt somit wieder ab und liegt nun bei 17,5.</w:t>
+      </w:r>
     </w:p>
     <w:p>
       <w:pPr>
@@ -12899,7 +12594,6 @@
         <w:rPr>
           <w:lang w:val="de-DE"/>
         </w:rPr>
-        <w:lastRenderedPageBreak/>
         <w:t>Sprint 5</w:t>
       </w:r>
       <w:bookmarkEnd w:id="52"/>
@@ -12938,9 +12632,177 @@
         </w:rPr>
         <w:t>D</w:t>
       </w:r>
-    </w:p>
-    <w:p>
-      <w:pPr>
+      <w:r>
+        <w:rPr>
+          <w:lang w:val="de-DE"/>
+        </w:rPr>
+        <w:t>auer: 17.05.2024 – 06.06.2024</w:t>
+      </w:r>
+    </w:p>
+    <w:p>
+      <w:pPr>
+        <w:rPr>
+          <w:lang w:val="de-DE"/>
+        </w:rPr>
+      </w:pPr>
+    </w:p>
+    <w:p>
+      <w:pPr>
+        <w:rPr>
+          <w:lang w:val="de-DE"/>
+        </w:rPr>
+      </w:pPr>
+      <w:r>
+        <w:rPr>
+          <w:lang w:val="de-DE"/>
+        </w:rPr>
+        <w:t>Ausgewählte User Stories:</w:t>
+      </w:r>
+    </w:p>
+    <w:p>
+      <w:pPr>
+        <w:pStyle w:val="Listenabsatz"/>
+        <w:numPr>
+          <w:ilvl w:val="0"/>
+          <w:numId w:val="10"/>
+        </w:numPr>
+        <w:rPr>
+          <w:lang w:val="de-DE"/>
+        </w:rPr>
+      </w:pPr>
+      <w:r>
+        <w:rPr>
+          <w:lang w:val="de-DE"/>
+        </w:rPr>
+        <w:t>LEDs: 3 SP, 1VP</w:t>
+      </w:r>
+    </w:p>
+    <w:p>
+      <w:pPr>
+        <w:pStyle w:val="Listenabsatz"/>
+        <w:numPr>
+          <w:ilvl w:val="1"/>
+          <w:numId w:val="10"/>
+        </w:numPr>
+        <w:rPr>
+          <w:lang w:val="de-DE"/>
+        </w:rPr>
+      </w:pPr>
+      <w:r>
+        <w:rPr>
+          <w:lang w:val="de-DE"/>
+        </w:rPr>
+        <w:t>Als Benutzer möchte ich die 4 LEDs der Controllereinheit über die UI steuern können.</w:t>
+      </w:r>
+    </w:p>
+    <w:p>
+      <w:pPr>
+        <w:rPr>
+          <w:lang w:val="de-DE"/>
+        </w:rPr>
+      </w:pPr>
+    </w:p>
+    <w:p>
+      <w:pPr>
+        <w:rPr>
+          <w:lang w:val="de-DE"/>
+        </w:rPr>
+      </w:pPr>
+      <w:r>
+        <w:rPr>
+          <w:lang w:val="de-DE"/>
+        </w:rPr>
+        <w:t>Ausgewählte Punkte aus der Impediment Liste:</w:t>
+      </w:r>
+    </w:p>
+    <w:p>
+      <w:pPr>
+        <w:pStyle w:val="Listenabsatz"/>
+        <w:numPr>
+          <w:ilvl w:val="0"/>
+          <w:numId w:val="10"/>
+        </w:numPr>
+        <w:rPr>
+          <w:lang w:val="de-DE"/>
+        </w:rPr>
+      </w:pPr>
+      <w:r>
+        <w:rPr>
+          <w:lang w:val="de-DE"/>
+        </w:rPr>
+        <w:t>Linie folgen: 20 SP, 10 VP</w:t>
+      </w:r>
+    </w:p>
+    <w:p>
+      <w:pPr>
+        <w:pStyle w:val="Listenabsatz"/>
+        <w:numPr>
+          <w:ilvl w:val="1"/>
+          <w:numId w:val="10"/>
+        </w:numPr>
+        <w:rPr>
+          <w:lang w:val="de-DE"/>
+        </w:rPr>
+      </w:pPr>
+      <w:r>
+        <w:rPr>
+          <w:lang w:val="de-DE"/>
+        </w:rPr>
+        <w:t>Als Benutzer möchte ich einen Modus haben, bei dem der mBot2 automatisch einer Linie auf dem Boden folgt, um ein Rennen zu fahren.</w:t>
+      </w:r>
+    </w:p>
+    <w:p>
+      <w:pPr>
+        <w:pStyle w:val="Listenabsatz"/>
+        <w:numPr>
+          <w:ilvl w:val="0"/>
+          <w:numId w:val="10"/>
+        </w:numPr>
+        <w:rPr>
+          <w:lang w:val="de-DE"/>
+        </w:rPr>
+      </w:pPr>
+      <w:r>
+        <w:rPr>
+          <w:lang w:val="de-DE"/>
+        </w:rPr>
+        <w:t>MBot Lagedarstellung: 20 SP, 4 VP</w:t>
+      </w:r>
+    </w:p>
+    <w:p>
+      <w:pPr>
+        <w:pStyle w:val="Listenabsatz"/>
+        <w:numPr>
+          <w:ilvl w:val="1"/>
+          <w:numId w:val="10"/>
+        </w:numPr>
+        <w:rPr>
+          <w:lang w:val="de-DE"/>
+        </w:rPr>
+      </w:pPr>
+      <w:r>
+        <w:rPr>
+          <w:lang w:val="de-DE"/>
+        </w:rPr>
+        <w:t>Als Benutzer möchte ich auf der Webseite ein 3D Modell des Mbots angezeigt bekommen, um die Lage im 3-dimensionalen Raum zu verbildlichen.</w:t>
+      </w:r>
+    </w:p>
+    <w:p>
+      <w:pPr>
+        <w:rPr>
+          <w:lang w:val="de-DE"/>
+        </w:rPr>
+      </w:pPr>
+      <w:r>
+        <w:rPr>
+          <w:lang w:val="de-DE"/>
+        </w:rPr>
+        <w:t>Anzahl Story-Points: 43</w:t>
+      </w:r>
+    </w:p>
+    <w:p>
+      <w:pPr>
+        <w:pStyle w:val="Listenabsatz"/>
         <w:rPr>
           <w:lang w:val="de-DE"/>
         </w:rPr>
@@ -13091,17 +12953,9 @@
         <w:rPr>
           <w:lang w:val="de-DE"/>
         </w:rPr>
-        <w:t xml:space="preserve">Installation / Software </w:t>
-      </w:r>
-      <w:proofErr w:type="spellStart"/>
-      <w:r>
-        <w:rPr>
-          <w:lang w:val="de-DE"/>
-        </w:rPr>
-        <w:t>deployment</w:t>
+        <w:t>Installation / Software deployment</w:t>
       </w:r>
       <w:bookmarkEnd w:id="56"/>
-      <w:proofErr w:type="spellEnd"/>
     </w:p>
     <w:p>
       <w:pPr>
@@ -13131,7 +12985,6 @@
         </w:rPr>
       </w:pPr>
       <w:bookmarkStart w:id="57" w:name="_Toc164944547"/>
-      <w:proofErr w:type="spellStart"/>
       <w:r>
         <w:rPr>
           <w:lang w:val="de-DE"/>
@@ -13139,7 +12992,6 @@
         <w:t>Projektabschluß</w:t>
       </w:r>
       <w:bookmarkEnd w:id="57"/>
-      <w:proofErr w:type="spellEnd"/>
     </w:p>
     <w:p>
       <w:pPr>
@@ -13244,9 +13096,9 @@
       </w:pPr>
     </w:p>
     <w:sectPr>
-      <w:headerReference w:type="default" r:id="rId15"/>
-      <w:footerReference w:type="even" r:id="rId16"/>
-      <w:footerReference w:type="default" r:id="rId17"/>
+      <w:headerReference w:type="default" r:id="rId16"/>
+      <w:footerReference w:type="even" r:id="rId17"/>
+      <w:footerReference w:type="default" r:id="rId18"/>
       <w:pgSz w:w="11900" w:h="16840"/>
       <w:pgMar w:top="1440" w:right="1440" w:bottom="1440" w:left="1440" w:header="708" w:footer="708" w:gutter="0"/>
       <w:cols w:space="708"/>
@@ -13365,7 +13217,7 @@
         <w:rPr>
           <w:noProof/>
         </w:rPr>
-        <w:t>19</w:t>
+        <w:t>20</w:t>
       </w:r>
     </w:fldSimple>
   </w:p>
@@ -13605,7 +13457,7 @@
   <w:abstractNum w:abstractNumId="1" w15:restartNumberingAfterBreak="0">
     <w:nsid w:val="1A0B5646"/>
     <w:multiLevelType w:val="hybridMultilevel"/>
-    <w:tmpl w:val="5FF22008"/>
+    <w:tmpl w:val="6DC2372A"/>
     <w:lvl w:ilvl="0" w:tplc="0C070001">
       <w:start w:val="1"/>
       <w:numFmt w:val="bullet"/>
@@ -15547,15 +15399,6 @@
 </file>
 
 <file path=customXml/item1.xml><?xml version="1.0" encoding="utf-8"?>
-<?mso-contentType ?>
-<FormTemplates xmlns="http://schemas.microsoft.com/sharepoint/v3/contenttype/forms">
-  <Display>DocumentLibraryForm</Display>
-  <Edit>DocumentLibraryForm</Edit>
-  <New>DocumentLibraryForm</New>
-</FormTemplates>
-</file>
-
-<file path=customXml/item2.xml><?xml version="1.0" encoding="utf-8"?>
 <ct:contentTypeSchema xmlns:ct="http://schemas.microsoft.com/office/2006/metadata/contentType" xmlns:ma="http://schemas.microsoft.com/office/2006/metadata/properties/metaAttributes" ct:_="" ma:_="" ma:contentTypeName="Document" ma:contentTypeID="0x0101001A56A123154F954888BA0DA91FFC860A" ma:contentTypeVersion="0" ma:contentTypeDescription="Create a new document." ma:contentTypeScope="" ma:versionID="bd30f06cb515e3d85da88128c00ed9c6">
   <xsd:schema xmlns:xsd="http://www.w3.org/2001/XMLSchema" xmlns:xs="http://www.w3.org/2001/XMLSchema" xmlns:p="http://schemas.microsoft.com/office/2006/metadata/properties" targetNamespace="http://schemas.microsoft.com/office/2006/metadata/properties" ma:root="true" ma:fieldsID="b764bea3eb9b1a5be8fd57fac5fb459b">
     <xsd:element name="properties">
@@ -15669,15 +15512,16 @@
 </ct:contentTypeSchema>
 </file>
 
-<file path=customXml/itemProps1.xml><?xml version="1.0" encoding="utf-8"?>
-<ds:datastoreItem xmlns:ds="http://schemas.openxmlformats.org/officeDocument/2006/customXml" ds:itemID="{EF4565F9-5E9B-4DC8-AE78-BC948A4550E6}">
-  <ds:schemaRefs>
-    <ds:schemaRef ds:uri="http://schemas.microsoft.com/sharepoint/v3/contenttype/forms"/>
-  </ds:schemaRefs>
-</ds:datastoreItem>
+<file path=customXml/item2.xml><?xml version="1.0" encoding="utf-8"?>
+<?mso-contentType ?>
+<FormTemplates xmlns="http://schemas.microsoft.com/sharepoint/v3/contenttype/forms">
+  <Display>DocumentLibraryForm</Display>
+  <Edit>DocumentLibraryForm</Edit>
+  <New>DocumentLibraryForm</New>
+</FormTemplates>
 </file>
 
-<file path=customXml/itemProps2.xml><?xml version="1.0" encoding="utf-8"?>
+<file path=customXml/itemProps1.xml><?xml version="1.0" encoding="utf-8"?>
 <ds:datastoreItem xmlns:ds="http://schemas.openxmlformats.org/officeDocument/2006/customXml" ds:itemID="{814AB08F-6617-4FF9-937C-52BB33AB4208}">
   <ds:schemaRefs>
     <ds:schemaRef ds:uri="http://schemas.microsoft.com/office/2006/metadata/contentType"/>
@@ -15691,4 +15535,12 @@
     <ds:schemaRef ds:uri="http://schemas.microsoft.com/office/infopath/2007/PartnerControls"/>
   </ds:schemaRefs>
 </ds:datastoreItem>
+</file>
+
+<file path=customXml/itemProps2.xml><?xml version="1.0" encoding="utf-8"?>
+<ds:datastoreItem xmlns:ds="http://schemas.openxmlformats.org/officeDocument/2006/customXml" ds:itemID="{EF4565F9-5E9B-4DC8-AE78-BC948A4550E6}">
+  <ds:schemaRefs>
+    <ds:schemaRef ds:uri="http://schemas.microsoft.com/sharepoint/v3/contenttype/forms"/>
+  </ds:schemaRefs>
+</ds:datastoreItem>
 </file>
</xml_diff>